<commit_message>
doc update - 53p
</commit_message>
<xml_diff>
--- a/docs/Дипломна_Работа_62620113.docx
+++ b/docs/Дипломна_Работа_62620113.docx
@@ -5542,10 +5542,36 @@
         <w:pStyle w:val="Heading2"/>
       </w:pPr>
       <w:bookmarkStart w:id="1" w:name="_Toc96372087"/>
-      <w:r>
-        <w:t>Сравнение на възможни имплементации</w:t>
+      <w:proofErr w:type="spellStart"/>
+      <w:r>
+        <w:t>Сравнение</w:t>
+      </w:r>
+      <w:proofErr w:type="spellEnd"/>
+      <w:r>
+        <w:t xml:space="preserve"> </w:t>
+      </w:r>
+      <w:proofErr w:type="spellStart"/>
+      <w:r>
+        <w:t>на</w:t>
+      </w:r>
+      <w:proofErr w:type="spellEnd"/>
+      <w:r>
+        <w:t xml:space="preserve"> </w:t>
+      </w:r>
+      <w:proofErr w:type="spellStart"/>
+      <w:r>
+        <w:t>възможни</w:t>
+      </w:r>
+      <w:proofErr w:type="spellEnd"/>
+      <w:r>
+        <w:t xml:space="preserve"> </w:t>
+      </w:r>
+      <w:proofErr w:type="spellStart"/>
+      <w:r>
+        <w:t>имплементации</w:t>
       </w:r>
       <w:bookmarkEnd w:id="1"/>
+      <w:proofErr w:type="spellEnd"/>
     </w:p>
     <w:p>
       <w:r>
@@ -5699,7 +5725,15 @@
         <w:t>помага да се фокусира върху нужните функционалности, но едновременно е и ограничение, което не позволява фин контрол върху оптимизацията на програмата. Също така, езикът се компилира до</w:t>
       </w:r>
       <w:r>
-        <w:t xml:space="preserve"> байтов (</w:t>
+        <w:t xml:space="preserve"> </w:t>
+      </w:r>
+      <w:proofErr w:type="spellStart"/>
+      <w:r>
+        <w:t>байтов</w:t>
+      </w:r>
+      <w:proofErr w:type="spellEnd"/>
+      <w:r>
+        <w:t xml:space="preserve"> (</w:t>
       </w:r>
       <w:r>
         <w:rPr>
@@ -5711,7 +5745,15 @@
         <w:t>)</w:t>
       </w:r>
       <w:r>
-        <w:t xml:space="preserve"> код, който позволява изпълнението на програмата върху всяка машина без значение от операционната система. Това улеснява работата и спестява разработката на различни версии за различните системи. За използването на програмата след това е нужна джава виртуална машина – </w:t>
+        <w:t xml:space="preserve"> код, който позволява изпълнението на програмата върху всяка машина без значение от операционната система. Това улеснява работата и спестява разработката на различни версии за различните системи. За използването на програмата след това е нужна </w:t>
+      </w:r>
+      <w:proofErr w:type="spellStart"/>
+      <w:r>
+        <w:t>джава</w:t>
+      </w:r>
+      <w:proofErr w:type="spellEnd"/>
+      <w:r>
+        <w:t xml:space="preserve"> виртуална машина – </w:t>
       </w:r>
       <w:r>
         <w:rPr>
@@ -5927,6 +5969,7 @@
       </w:r>
     </w:p>
     <w:p>
+      <w:proofErr w:type="spellStart"/>
       <w:r>
         <w:rPr>
           <w:b/>
@@ -5934,6 +5977,7 @@
         </w:rPr>
         <w:t>Python</w:t>
       </w:r>
+      <w:proofErr w:type="spellEnd"/>
       <w:r>
         <w:t xml:space="preserve"> </w:t>
       </w:r>
@@ -5971,7 +6015,23 @@
         <w:t>Питон</w:t>
       </w:r>
       <w:r>
-        <w:t xml:space="preserve"> е език за програмиране на високо ниво, без специализирано предназначение. Създаден е през 80-те години и в момента е един от най-известните езици за програмиране. Създателите му целят той да е приятен за използване, което е подчертано от името му, което идва от известната британска комедийна трупа Monty Python </w:t>
+        <w:t xml:space="preserve"> е език за програмиране на високо ниво, без специализирано предназначение. Създаден е през 80-те години и в момента е един от най-известните езици за програмиране. Създателите му целят той да е приятен за използване, което е подчертано от името му, което идва от известната британска комедийна трупа </w:t>
+      </w:r>
+      <w:proofErr w:type="spellStart"/>
+      <w:r>
+        <w:t>Monty</w:t>
+      </w:r>
+      <w:proofErr w:type="spellEnd"/>
+      <w:r>
+        <w:t xml:space="preserve"> </w:t>
+      </w:r>
+      <w:proofErr w:type="spellStart"/>
+      <w:r>
+        <w:t>Python</w:t>
+      </w:r>
+      <w:proofErr w:type="spellEnd"/>
+      <w:r>
+        <w:t xml:space="preserve"> </w:t>
       </w:r>
       <w:sdt>
         <w:sdtPr>
@@ -6004,7 +6064,15 @@
         <w:t xml:space="preserve">. Отличава се с леснота на използване и модулност. Предназначен е да се използва и допълва спрямо нуждите на програмиста. </w:t>
       </w:r>
       <w:r>
-        <w:t xml:space="preserve">Тъй като той самият е без специализирано предназначение съдържа набор от основни библиотеки (пр. Datetime за манипулация на времеви данни), както и огромно количество допълнителни такива, създадени както от професионални, така и от програмисти ентусиасти, с цел допълване на липсваща функционалност или просто за лично използване, след което работата </w:t>
+        <w:t xml:space="preserve">Тъй като той самият е без специализирано предназначение съдържа набор от основни библиотеки (пр. </w:t>
+      </w:r>
+      <w:proofErr w:type="spellStart"/>
+      <w:r>
+        <w:t>Datetime</w:t>
+      </w:r>
+      <w:proofErr w:type="spellEnd"/>
+      <w:r>
+        <w:t xml:space="preserve"> за манипулация на времеви данни), както и огромно количество допълнителни такива, създадени както от професионални, така и от програмисти ентусиасти, с цел допълване на липсваща функционалност или просто за лично използване, след което работата </w:t>
       </w:r>
       <w:r>
         <w:t>им бива споделена в интернет</w:t>
@@ -6012,6 +6080,7 @@
       <w:r>
         <w:t xml:space="preserve">. По този начин днес </w:t>
       </w:r>
+      <w:proofErr w:type="spellStart"/>
       <w:r>
         <w:rPr>
           <w:b/>
@@ -6019,6 +6088,7 @@
         </w:rPr>
         <w:t>Python</w:t>
       </w:r>
+      <w:proofErr w:type="spellEnd"/>
       <w:r>
         <w:t xml:space="preserve"> е от най-широко използваните и поддържани езици. </w:t>
       </w:r>
@@ -6237,7 +6307,15 @@
         <w:t>Питон</w:t>
       </w:r>
       <w:r>
-        <w:t xml:space="preserve"> се очаква да вървят и по-бавно от Джава или Си, тъй като не са типизирани. По време на компилация, в другите два езика се задава точният тип на един обект, което значи, че самата програма няма да бъде компилирана в случай на несъответствие. При изпълнение, </w:t>
+        <w:t xml:space="preserve"> се очаква да вървят и по-бавно от Джава или </w:t>
+      </w:r>
+      <w:proofErr w:type="spellStart"/>
+      <w:r>
+        <w:t>Си</w:t>
+      </w:r>
+      <w:proofErr w:type="spellEnd"/>
+      <w:r>
+        <w:t xml:space="preserve">, тъй като не са типизирани. По време на компилация, в другите два езика се задава точният тип на един обект, което значи, че самата програма няма да бъде компилирана в случай на несъответствие. При изпълнение, </w:t>
       </w:r>
       <w:r>
         <w:lastRenderedPageBreak/>
@@ -6252,7 +6330,15 @@
     </w:p>
     <w:p>
       <w:r>
-        <w:t xml:space="preserve">В идеален случай е най-удобно използването на комбинация от езиците. Различни части на приложението могат да бъдат написани на Джава или Си, а Питон да бъде използван като „лепило“ между тях, улеснявайки логическата връзка между различните части, чиито технически подробности не са важни при комбинирането им. </w:t>
+        <w:t xml:space="preserve">В идеален случай е най-удобно използването на комбинация от езиците. Различни части на приложението могат да бъдат написани на Джава или </w:t>
+      </w:r>
+      <w:proofErr w:type="spellStart"/>
+      <w:r>
+        <w:t>Си</w:t>
+      </w:r>
+      <w:proofErr w:type="spellEnd"/>
+      <w:r>
+        <w:t xml:space="preserve">, а Питон да бъде използван като „лепило“ между тях, улеснявайки логическата връзка между различните части, чиито технически подробности не са важни при комбинирането им. </w:t>
       </w:r>
     </w:p>
     <w:p>
@@ -6306,10 +6392,20 @@
       <w:pPr>
         <w:pStyle w:val="Heading2"/>
       </w:pPr>
-      <w:r>
-        <w:t>Използвани технологии</w:t>
+      <w:proofErr w:type="spellStart"/>
+      <w:r>
+        <w:t>Използвани</w:t>
+      </w:r>
+      <w:proofErr w:type="spellEnd"/>
+      <w:r>
+        <w:t xml:space="preserve"> </w:t>
+      </w:r>
+      <w:proofErr w:type="spellStart"/>
+      <w:r>
+        <w:t>технологии</w:t>
       </w:r>
       <w:bookmarkEnd w:id="2"/>
+      <w:proofErr w:type="spellEnd"/>
     </w:p>
     <w:p>
       <w:r>
@@ -6803,19 +6899,47 @@
         </w:numPr>
       </w:pPr>
       <w:bookmarkStart w:id="6" w:name="_Toc96372092"/>
-      <w:r>
-        <w:t>Pip installer</w:t>
+      <w:proofErr w:type="spellStart"/>
+      <w:r>
+        <w:t>Pip</w:t>
+      </w:r>
+      <w:proofErr w:type="spellEnd"/>
+      <w:r>
+        <w:t xml:space="preserve"> </w:t>
+      </w:r>
+      <w:proofErr w:type="spellStart"/>
+      <w:r>
+        <w:t>installer</w:t>
       </w:r>
       <w:bookmarkEnd w:id="6"/>
-    </w:p>
-    <w:p>
+      <w:proofErr w:type="spellEnd"/>
+    </w:p>
+    <w:p>
+      <w:proofErr w:type="spellStart"/>
       <w:r>
         <w:rPr>
           <w:b/>
           <w:bCs/>
         </w:rPr>
-        <w:t>Pip installer</w:t>
-      </w:r>
+        <w:t>Pip</w:t>
+      </w:r>
+      <w:proofErr w:type="spellEnd"/>
+      <w:r>
+        <w:rPr>
+          <w:b/>
+          <w:bCs/>
+        </w:rPr>
+        <w:t xml:space="preserve"> </w:t>
+      </w:r>
+      <w:proofErr w:type="spellStart"/>
+      <w:r>
+        <w:rPr>
+          <w:b/>
+          <w:bCs/>
+        </w:rPr>
+        <w:t>installer</w:t>
+      </w:r>
+      <w:proofErr w:type="spellEnd"/>
       <w:r>
         <w:t xml:space="preserve"> </w:t>
       </w:r>
@@ -6923,7 +7047,7 @@
           <v:shape id="_x0000_i1025" type="#_x0000_t75" style="width:469.1pt;height:64.8pt" o:ole="">
             <v:imagedata r:id="rId11" o:title=""/>
           </v:shape>
-          <o:OLEObject Type="Embed" ProgID="Word.OpenDocumentText.12" ShapeID="_x0000_i1025" DrawAspect="Content" ObjectID="_1707477770" r:id="rId12"/>
+          <o:OLEObject Type="Embed" ProgID="Word.OpenDocumentText.12" ShapeID="_x0000_i1025" DrawAspect="Content" ObjectID="_1707491746" r:id="rId12"/>
         </w:object>
       </w:r>
     </w:p>
@@ -7013,11 +7137,13 @@
         </w:numPr>
       </w:pPr>
       <w:bookmarkStart w:id="8" w:name="_Toc96372093"/>
+      <w:proofErr w:type="spellStart"/>
       <w:r>
         <w:lastRenderedPageBreak/>
         <w:t>pyinstaller</w:t>
       </w:r>
       <w:bookmarkEnd w:id="8"/>
+      <w:proofErr w:type="spellEnd"/>
     </w:p>
     <w:p>
       <w:r>
@@ -7159,10 +7285,12 @@
         </w:numPr>
       </w:pPr>
       <w:bookmarkStart w:id="9" w:name="_Toc96372094"/>
+      <w:proofErr w:type="spellStart"/>
       <w:r>
         <w:t>tkinter</w:t>
       </w:r>
       <w:bookmarkEnd w:id="9"/>
+      <w:proofErr w:type="spellEnd"/>
     </w:p>
     <w:p>
       <w:r>
@@ -7295,10 +7423,12 @@
         </w:numPr>
       </w:pPr>
       <w:bookmarkStart w:id="10" w:name="_Toc96372095"/>
+      <w:proofErr w:type="spellStart"/>
       <w:r>
         <w:t>requests</w:t>
       </w:r>
       <w:bookmarkEnd w:id="10"/>
+      <w:proofErr w:type="spellEnd"/>
     </w:p>
     <w:p>
       <w:r>
@@ -7437,6 +7567,7 @@
       <w:bookmarkEnd w:id="11"/>
     </w:p>
     <w:p>
+      <w:proofErr w:type="spellStart"/>
       <w:r>
         <w:rPr>
           <w:b/>
@@ -7444,6 +7575,7 @@
         </w:rPr>
         <w:t>Re</w:t>
       </w:r>
+      <w:proofErr w:type="spellEnd"/>
       <w:sdt>
         <w:sdtPr>
           <w:rPr>
@@ -7541,10 +7673,12 @@
         </w:numPr>
       </w:pPr>
       <w:bookmarkStart w:id="12" w:name="_Toc96372097"/>
+      <w:proofErr w:type="spellStart"/>
       <w:r>
         <w:t>configparser</w:t>
       </w:r>
       <w:bookmarkEnd w:id="12"/>
+      <w:proofErr w:type="spellEnd"/>
     </w:p>
     <w:p>
       <w:r>
@@ -7620,11 +7754,21 @@
         </w:numPr>
       </w:pPr>
       <w:bookmarkStart w:id="13" w:name="_Toc96372098"/>
+      <w:proofErr w:type="spellStart"/>
       <w:r>
         <w:lastRenderedPageBreak/>
-        <w:t>multiple dispatch</w:t>
+        <w:t>multiple</w:t>
+      </w:r>
+      <w:proofErr w:type="spellEnd"/>
+      <w:r>
+        <w:t xml:space="preserve"> </w:t>
+      </w:r>
+      <w:proofErr w:type="spellStart"/>
+      <w:r>
+        <w:t>dispatch</w:t>
       </w:r>
       <w:bookmarkEnd w:id="13"/>
+      <w:proofErr w:type="spellEnd"/>
     </w:p>
     <w:p>
       <w:r>
@@ -7757,10 +7901,12 @@
         </w:numPr>
       </w:pPr>
       <w:bookmarkStart w:id="14" w:name="_Toc96372099"/>
+      <w:proofErr w:type="spellStart"/>
       <w:r>
         <w:t>datetime</w:t>
       </w:r>
       <w:bookmarkEnd w:id="14"/>
+      <w:proofErr w:type="spellEnd"/>
       <w:r>
         <w:t xml:space="preserve"> </w:t>
       </w:r>
@@ -7772,6 +7918,7 @@
       </w:r>
     </w:p>
     <w:p>
+      <w:proofErr w:type="spellStart"/>
       <w:r>
         <w:rPr>
           <w:b/>
@@ -7779,6 +7926,7 @@
         </w:rPr>
         <w:t>Datetime</w:t>
       </w:r>
+      <w:proofErr w:type="spellEnd"/>
       <w:r>
         <w:t xml:space="preserve"> </w:t>
       </w:r>
@@ -7803,6 +7951,7 @@
       <w:r>
         <w:t xml:space="preserve"> на </w:t>
       </w:r>
+      <w:proofErr w:type="spellStart"/>
       <w:r>
         <w:rPr>
           <w:b/>
@@ -7810,6 +7959,7 @@
         </w:rPr>
         <w:t>python</w:t>
       </w:r>
+      <w:proofErr w:type="spellEnd"/>
       <w:sdt>
         <w:sdtPr>
           <w:id w:val="247545957"/>
@@ -7896,11 +8046,13 @@
       </w:pPr>
       <w:bookmarkStart w:id="15" w:name="_Toc96372100"/>
       <w:bookmarkStart w:id="16" w:name="_Toc96372101"/>
+      <w:proofErr w:type="spellStart"/>
       <w:r>
         <w:lastRenderedPageBreak/>
         <w:t>logging</w:t>
       </w:r>
       <w:bookmarkEnd w:id="15"/>
+      <w:proofErr w:type="spellEnd"/>
       <w:r>
         <w:t xml:space="preserve"> </w:t>
       </w:r>
@@ -7920,8 +8072,13 @@
         <w:t>Питон</w:t>
       </w:r>
       <w:r>
-        <w:t xml:space="preserve"> се нарича logging</w:t>
-      </w:r>
+        <w:t xml:space="preserve"> се нарича </w:t>
+      </w:r>
+      <w:proofErr w:type="spellStart"/>
+      <w:r>
+        <w:t>logging</w:t>
+      </w:r>
+      <w:proofErr w:type="spellEnd"/>
       <w:r>
         <w:rPr>
           <w:lang w:val="en-US"/>
@@ -7987,10 +8144,12 @@
           <w:szCs w:val="44"/>
         </w:rPr>
       </w:pPr>
+      <w:proofErr w:type="spellStart"/>
       <w:r>
         <w:t>openpyxl</w:t>
       </w:r>
       <w:bookmarkEnd w:id="16"/>
+      <w:proofErr w:type="spellEnd"/>
       <w:r>
         <w:t xml:space="preserve"> </w:t>
       </w:r>
@@ -8075,6 +8234,7 @@
         </w:numPr>
       </w:pPr>
       <w:bookmarkStart w:id="17" w:name="_Toc96372102"/>
+      <w:proofErr w:type="spellStart"/>
       <w:r>
         <w:t>python-</w:t>
       </w:r>
@@ -8091,6 +8251,7 @@
         <w:t>x</w:t>
       </w:r>
       <w:bookmarkEnd w:id="17"/>
+      <w:proofErr w:type="spellEnd"/>
     </w:p>
     <w:p>
       <w:r>
@@ -8408,8 +8569,18 @@
           <w:iCs/>
           <w:lang w:val="en-US"/>
         </w:rPr>
-        <w:t>.py</w:t>
-      </w:r>
+        <w:t>.</w:t>
+      </w:r>
+      <w:proofErr w:type="spellStart"/>
+      <w:r>
+        <w:rPr>
+          <w:i/>
+          <w:iCs/>
+          <w:lang w:val="en-US"/>
+        </w:rPr>
+        <w:t>py</w:t>
+      </w:r>
+      <w:proofErr w:type="spellEnd"/>
       <w:r>
         <w:rPr>
           <w:lang w:val="en-US"/>
@@ -8483,9 +8654,11 @@
       <w:pPr>
         <w:pStyle w:val="Heading2"/>
       </w:pPr>
+      <w:proofErr w:type="spellStart"/>
       <w:r>
         <w:t>Обобщение</w:t>
       </w:r>
+      <w:proofErr w:type="spellEnd"/>
     </w:p>
     <w:p>
       <w:r>
@@ -8530,13 +8703,29 @@
         <w:t>значително по-голяма яснота при манипулация на данните</w:t>
       </w:r>
       <w:r>
-        <w:t xml:space="preserve"> (пр: </w:t>
+        <w:t xml:space="preserve"> (</w:t>
+      </w:r>
+      <w:proofErr w:type="spellStart"/>
+      <w:r>
+        <w:t>пр</w:t>
+      </w:r>
+      <w:proofErr w:type="spellEnd"/>
+      <w:r>
+        <w:t xml:space="preserve">: </w:t>
       </w:r>
       <w:r>
         <w:t>взема</w:t>
       </w:r>
       <w:r>
-        <w:t xml:space="preserve"> се lecturer – името на водещият лектор, вместо елемент на трето място от масив – data[2]).</w:t>
+        <w:t xml:space="preserve"> се </w:t>
+      </w:r>
+      <w:proofErr w:type="spellStart"/>
+      <w:r>
+        <w:t>lecturer</w:t>
+      </w:r>
+      <w:proofErr w:type="spellEnd"/>
+      <w:r>
+        <w:t xml:space="preserve"> – името на водещият лектор, вместо елемент на трето място от масив – data[2]).</w:t>
       </w:r>
       <w:r>
         <w:t xml:space="preserve"> Д</w:t>
@@ -8598,9 +8787,19 @@
       <w:pPr>
         <w:pStyle w:val="Heading2"/>
       </w:pPr>
-      <w:r>
-        <w:t>Логически проблеми</w:t>
-      </w:r>
+      <w:proofErr w:type="spellStart"/>
+      <w:r>
+        <w:t>Логически</w:t>
+      </w:r>
+      <w:proofErr w:type="spellEnd"/>
+      <w:r>
+        <w:t xml:space="preserve"> </w:t>
+      </w:r>
+      <w:proofErr w:type="spellStart"/>
+      <w:r>
+        <w:t>проблеми</w:t>
+      </w:r>
+      <w:proofErr w:type="spellEnd"/>
     </w:p>
     <w:p>
       <w:pPr>
@@ -8898,9 +9097,19 @@
           <w:numId w:val="4"/>
         </w:numPr>
       </w:pPr>
-      <w:r>
-        <w:t>Нужна информация</w:t>
-      </w:r>
+      <w:proofErr w:type="spellStart"/>
+      <w:r>
+        <w:t>Нужна</w:t>
+      </w:r>
+      <w:proofErr w:type="spellEnd"/>
+      <w:r>
+        <w:t xml:space="preserve"> </w:t>
+      </w:r>
+      <w:proofErr w:type="spellStart"/>
+      <w:r>
+        <w:t>информация</w:t>
+      </w:r>
+      <w:proofErr w:type="spellEnd"/>
     </w:p>
     <w:p>
       <w:r>
@@ -9270,13 +9479,20 @@
         </w:rPr>
         <w:t xml:space="preserve">Събиране </w:t>
       </w:r>
+      <w:proofErr w:type="spellStart"/>
       <w:r>
         <w:t>на</w:t>
       </w:r>
-      <w:r>
-        <w:t xml:space="preserve"> информация</w:t>
+      <w:proofErr w:type="spellEnd"/>
+      <w:r>
+        <w:t xml:space="preserve"> </w:t>
+      </w:r>
+      <w:proofErr w:type="spellStart"/>
+      <w:r>
+        <w:t>информация</w:t>
       </w:r>
       <w:bookmarkEnd w:id="22"/>
+      <w:proofErr w:type="spellEnd"/>
     </w:p>
     <w:p>
       <w:r>
@@ -9307,10 +9523,12 @@
           <w:numId w:val="13"/>
         </w:numPr>
       </w:pPr>
+      <w:proofErr w:type="spellStart"/>
       <w:r>
         <w:t>Разпространение</w:t>
       </w:r>
       <w:bookmarkEnd w:id="23"/>
+      <w:proofErr w:type="spellEnd"/>
     </w:p>
     <w:p>
       <w:r>
@@ -9329,11 +9547,37 @@
         </w:numPr>
       </w:pPr>
       <w:bookmarkStart w:id="24" w:name="_Toc96372124"/>
+      <w:proofErr w:type="spellStart"/>
       <w:r>
         <w:lastRenderedPageBreak/>
-        <w:t>Блок схема на действие</w:t>
+        <w:t>Блок</w:t>
+      </w:r>
+      <w:proofErr w:type="spellEnd"/>
+      <w:r>
+        <w:t xml:space="preserve"> </w:t>
+      </w:r>
+      <w:proofErr w:type="spellStart"/>
+      <w:r>
+        <w:t>схема</w:t>
+      </w:r>
+      <w:proofErr w:type="spellEnd"/>
+      <w:r>
+        <w:t xml:space="preserve"> </w:t>
+      </w:r>
+      <w:proofErr w:type="spellStart"/>
+      <w:r>
+        <w:t>на</w:t>
+      </w:r>
+      <w:proofErr w:type="spellEnd"/>
+      <w:r>
+        <w:t xml:space="preserve"> </w:t>
+      </w:r>
+      <w:proofErr w:type="spellStart"/>
+      <w:r>
+        <w:t>действие</w:t>
       </w:r>
       <w:bookmarkEnd w:id="24"/>
+      <w:proofErr w:type="spellEnd"/>
     </w:p>
     <w:p>
       <w:r>
@@ -9400,10 +9644,20 @@
         <w:pStyle w:val="Heading2"/>
       </w:pPr>
       <w:bookmarkStart w:id="25" w:name="_Toc96372104"/>
-      <w:r>
-        <w:t>Графичен интерфейс</w:t>
+      <w:proofErr w:type="spellStart"/>
+      <w:r>
+        <w:t>Графичен</w:t>
+      </w:r>
+      <w:proofErr w:type="spellEnd"/>
+      <w:r>
+        <w:t xml:space="preserve"> </w:t>
+      </w:r>
+      <w:proofErr w:type="spellStart"/>
+      <w:r>
+        <w:t>интерфейс</w:t>
       </w:r>
       <w:bookmarkEnd w:id="25"/>
+      <w:proofErr w:type="spellEnd"/>
     </w:p>
     <w:p>
       <w:r>
@@ -9622,6 +9876,7 @@
       <w:r>
         <w:t xml:space="preserve">е един от трите вградени начина за подредба на визуални елементи на използваната библиотека </w:t>
       </w:r>
+      <w:proofErr w:type="spellStart"/>
       <w:r>
         <w:rPr>
           <w:b/>
@@ -9630,6 +9885,7 @@
         </w:rPr>
         <w:t>Tkinter</w:t>
       </w:r>
+      <w:proofErr w:type="spellEnd"/>
       <w:r>
         <w:rPr>
           <w:b/>
@@ -9735,10 +9991,20 @@
         </w:rPr>
       </w:pPr>
       <w:bookmarkStart w:id="26" w:name="_Toc96372105"/>
-      <w:r>
-        <w:t>Месечни отчети</w:t>
+      <w:proofErr w:type="spellStart"/>
+      <w:r>
+        <w:t>Месечни</w:t>
+      </w:r>
+      <w:proofErr w:type="spellEnd"/>
+      <w:r>
+        <w:t xml:space="preserve"> </w:t>
+      </w:r>
+      <w:proofErr w:type="spellStart"/>
+      <w:r>
+        <w:t>отчети</w:t>
       </w:r>
       <w:bookmarkEnd w:id="26"/>
+      <w:proofErr w:type="spellEnd"/>
       <w:r>
         <w:rPr>
           <w:lang w:val="bg-BG"/>
@@ -9808,8 +10074,21 @@
         </w:numPr>
       </w:pPr>
       <w:bookmarkStart w:id="27" w:name="_Toc96372106"/>
-      <w:r>
-        <w:t xml:space="preserve">Седмични програми </w:t>
+      <w:proofErr w:type="spellStart"/>
+      <w:r>
+        <w:t>Седмични</w:t>
+      </w:r>
+      <w:proofErr w:type="spellEnd"/>
+      <w:r>
+        <w:t xml:space="preserve"> </w:t>
+      </w:r>
+      <w:proofErr w:type="spellStart"/>
+      <w:r>
+        <w:t>програми</w:t>
+      </w:r>
+      <w:proofErr w:type="spellEnd"/>
+      <w:r>
+        <w:t xml:space="preserve"> </w:t>
       </w:r>
       <w:r>
         <w:rPr>
@@ -9818,9 +10097,30 @@
         <w:t>&amp;</w:t>
       </w:r>
       <w:r>
-        <w:t xml:space="preserve"> индекс на седмиците</w:t>
+        <w:t xml:space="preserve"> </w:t>
+      </w:r>
+      <w:proofErr w:type="spellStart"/>
+      <w:r>
+        <w:t>индекс</w:t>
+      </w:r>
+      <w:proofErr w:type="spellEnd"/>
+      <w:r>
+        <w:t xml:space="preserve"> </w:t>
+      </w:r>
+      <w:proofErr w:type="spellStart"/>
+      <w:r>
+        <w:t>на</w:t>
+      </w:r>
+      <w:proofErr w:type="spellEnd"/>
+      <w:r>
+        <w:t xml:space="preserve"> </w:t>
+      </w:r>
+      <w:proofErr w:type="spellStart"/>
+      <w:r>
+        <w:t>седмиците</w:t>
       </w:r>
       <w:bookmarkEnd w:id="27"/>
+      <w:proofErr w:type="spellEnd"/>
     </w:p>
     <w:p>
       <w:r>
@@ -9929,10 +10229,20 @@
         </w:numPr>
       </w:pPr>
       <w:bookmarkStart w:id="28" w:name="_Toc96372107"/>
-      <w:r>
-        <w:t>Технически подробности</w:t>
+      <w:proofErr w:type="spellStart"/>
+      <w:r>
+        <w:t>Технически</w:t>
+      </w:r>
+      <w:proofErr w:type="spellEnd"/>
+      <w:r>
+        <w:t xml:space="preserve"> </w:t>
+      </w:r>
+      <w:proofErr w:type="spellStart"/>
+      <w:r>
+        <w:t>подробности</w:t>
       </w:r>
       <w:bookmarkEnd w:id="28"/>
+      <w:proofErr w:type="spellEnd"/>
     </w:p>
     <w:p>
       <w:r>
@@ -10313,6 +10623,7 @@
       <w:r>
         <w:t xml:space="preserve">Добавянето на такъв чрез </w:t>
       </w:r>
+      <w:proofErr w:type="spellStart"/>
       <w:r>
         <w:rPr>
           <w:b/>
@@ -10321,6 +10632,7 @@
         </w:rPr>
         <w:t>tkinter</w:t>
       </w:r>
+      <w:proofErr w:type="spellEnd"/>
       <w:r>
         <w:rPr>
           <w:lang w:val="en-US"/>
@@ -10346,7 +10658,15 @@
         <w:t xml:space="preserve"> трудно</w:t>
       </w:r>
       <w:r>
-        <w:t xml:space="preserve">, тъй като създаването на месечни отчети минава през няколко фази, някои от които са времеемки. </w:t>
+        <w:t xml:space="preserve">, тъй като създаването на месечни отчети минава през няколко фази, някои от които са </w:t>
+      </w:r>
+      <w:proofErr w:type="spellStart"/>
+      <w:r>
+        <w:t>времеемки</w:t>
+      </w:r>
+      <w:proofErr w:type="spellEnd"/>
+      <w:r>
+        <w:t xml:space="preserve">. </w:t>
       </w:r>
       <w:r>
         <w:t>Точно разделение на времевото продължение на всеки елемент няма как да бъде направен. П</w:t>
@@ -10382,10 +10702,28 @@
         </w:rPr>
       </w:pPr>
       <w:bookmarkStart w:id="29" w:name="_Toc96372108"/>
-      <w:r>
-        <w:t>Прихващане на заявка</w:t>
+      <w:proofErr w:type="spellStart"/>
+      <w:r>
+        <w:t>Прихващане</w:t>
+      </w:r>
+      <w:proofErr w:type="spellEnd"/>
+      <w:r>
+        <w:t xml:space="preserve"> </w:t>
+      </w:r>
+      <w:proofErr w:type="spellStart"/>
+      <w:r>
+        <w:t>на</w:t>
+      </w:r>
+      <w:proofErr w:type="spellEnd"/>
+      <w:r>
+        <w:t xml:space="preserve"> </w:t>
+      </w:r>
+      <w:proofErr w:type="spellStart"/>
+      <w:r>
+        <w:t>заявка</w:t>
       </w:r>
       <w:bookmarkEnd w:id="29"/>
+      <w:proofErr w:type="spellEnd"/>
     </w:p>
     <w:p>
       <w:r>
@@ -10422,11 +10760,29 @@
         </w:numPr>
       </w:pPr>
       <w:bookmarkStart w:id="30" w:name="_Toc96372109"/>
+      <w:proofErr w:type="spellStart"/>
       <w:r>
         <w:lastRenderedPageBreak/>
-        <w:t>За месечни отчети</w:t>
+        <w:t>За</w:t>
+      </w:r>
+      <w:proofErr w:type="spellEnd"/>
+      <w:r>
+        <w:t xml:space="preserve"> </w:t>
+      </w:r>
+      <w:proofErr w:type="spellStart"/>
+      <w:r>
+        <w:t>месечни</w:t>
+      </w:r>
+      <w:proofErr w:type="spellEnd"/>
+      <w:r>
+        <w:t xml:space="preserve"> </w:t>
+      </w:r>
+      <w:proofErr w:type="spellStart"/>
+      <w:r>
+        <w:t>отчети</w:t>
       </w:r>
       <w:bookmarkEnd w:id="30"/>
+      <w:proofErr w:type="spellEnd"/>
     </w:p>
     <w:p>
       <w:r>
@@ -10673,10 +11029,28 @@
         </w:numPr>
       </w:pPr>
       <w:bookmarkStart w:id="31" w:name="_Toc96372110"/>
-      <w:r>
-        <w:t>За седмични разписания</w:t>
+      <w:proofErr w:type="spellStart"/>
+      <w:r>
+        <w:t>За</w:t>
+      </w:r>
+      <w:proofErr w:type="spellEnd"/>
+      <w:r>
+        <w:t xml:space="preserve"> </w:t>
+      </w:r>
+      <w:proofErr w:type="spellStart"/>
+      <w:r>
+        <w:t>седмични</w:t>
+      </w:r>
+      <w:proofErr w:type="spellEnd"/>
+      <w:r>
+        <w:t xml:space="preserve"> </w:t>
+      </w:r>
+      <w:proofErr w:type="spellStart"/>
+      <w:r>
+        <w:t>разписания</w:t>
       </w:r>
       <w:bookmarkEnd w:id="31"/>
+      <w:proofErr w:type="spellEnd"/>
     </w:p>
     <w:p>
       <w:r>
@@ -11170,8 +11544,13 @@
           </wp:anchor>
         </w:drawing>
       </w:r>
-      <w:r>
-        <w:t>блоксхема:</w:t>
+      <w:proofErr w:type="spellStart"/>
+      <w:r>
+        <w:t>блоксхема</w:t>
+      </w:r>
+      <w:proofErr w:type="spellEnd"/>
+      <w:r>
+        <w:t>:</w:t>
       </w:r>
     </w:p>
     <w:p>
@@ -11179,10 +11558,28 @@
         <w:pStyle w:val="Heading2"/>
       </w:pPr>
       <w:bookmarkStart w:id="33" w:name="_Toc96372112"/>
-      <w:r>
-        <w:t>Филтриране на информация</w:t>
+      <w:proofErr w:type="spellStart"/>
+      <w:r>
+        <w:t>Филтриране</w:t>
+      </w:r>
+      <w:proofErr w:type="spellEnd"/>
+      <w:r>
+        <w:t xml:space="preserve"> </w:t>
+      </w:r>
+      <w:proofErr w:type="spellStart"/>
+      <w:r>
+        <w:t>на</w:t>
+      </w:r>
+      <w:proofErr w:type="spellEnd"/>
+      <w:r>
+        <w:t xml:space="preserve"> </w:t>
+      </w:r>
+      <w:proofErr w:type="spellStart"/>
+      <w:r>
+        <w:t>информация</w:t>
       </w:r>
       <w:bookmarkEnd w:id="33"/>
+      <w:proofErr w:type="spellEnd"/>
     </w:p>
     <w:p>
       <w:r>
@@ -11206,13 +11603,59 @@
       <w:r>
         <w:t xml:space="preserve"> </w:t>
       </w:r>
+      <w:proofErr w:type="spellStart"/>
       <w:r>
         <w:rPr>
           <w:i/>
           <w:iCs/>
           <w:lang w:val="en-US"/>
         </w:rPr>
-        <w:t>sanitize_weekly_data(raw_data, month, query_type)</w:t>
+        <w:t>sanitize_weekly_data</w:t>
+      </w:r>
+      <w:proofErr w:type="spellEnd"/>
+      <w:r>
+        <w:rPr>
+          <w:i/>
+          <w:iCs/>
+          <w:lang w:val="en-US"/>
+        </w:rPr>
+        <w:t>(</w:t>
+      </w:r>
+      <w:proofErr w:type="spellStart"/>
+      <w:r>
+        <w:rPr>
+          <w:i/>
+          <w:iCs/>
+          <w:lang w:val="en-US"/>
+        </w:rPr>
+        <w:t>raw_data</w:t>
+      </w:r>
+      <w:proofErr w:type="spellEnd"/>
+      <w:r>
+        <w:rPr>
+          <w:i/>
+          <w:iCs/>
+          <w:lang w:val="en-US"/>
+        </w:rPr>
+        <w:t xml:space="preserve">, month, </w:t>
+      </w:r>
+      <w:proofErr w:type="spellStart"/>
+      <w:r>
+        <w:rPr>
+          <w:i/>
+          <w:iCs/>
+          <w:lang w:val="en-US"/>
+        </w:rPr>
+        <w:t>query_type</w:t>
+      </w:r>
+      <w:proofErr w:type="spellEnd"/>
+      <w:r>
+        <w:rPr>
+          <w:i/>
+          <w:iCs/>
+          <w:lang w:val="en-US"/>
+        </w:rPr>
+        <w:t>)</w:t>
       </w:r>
       <w:r>
         <w:rPr>
@@ -11395,7 +11838,15 @@
         <w:t xml:space="preserve"> </w:t>
       </w:r>
       <w:r>
-        <w:t>Филтрацията може да бъде разгледана в следната блоксхема:</w:t>
+        <w:t xml:space="preserve">Филтрацията може да бъде разгледана в следната </w:t>
+      </w:r>
+      <w:proofErr w:type="spellStart"/>
+      <w:r>
+        <w:t>блоксхема</w:t>
+      </w:r>
+      <w:proofErr w:type="spellEnd"/>
+      <w:r>
+        <w:t>:</w:t>
       </w:r>
       <w:r>
         <w:rPr>
@@ -11753,10 +12204,28 @@
         </w:numPr>
       </w:pPr>
       <w:bookmarkStart w:id="34" w:name="_Toc96372113"/>
-      <w:r>
-        <w:t>Основни шаблони и изпълнение</w:t>
+      <w:proofErr w:type="spellStart"/>
+      <w:r>
+        <w:t>Основни</w:t>
+      </w:r>
+      <w:proofErr w:type="spellEnd"/>
+      <w:r>
+        <w:t xml:space="preserve"> </w:t>
+      </w:r>
+      <w:proofErr w:type="spellStart"/>
+      <w:r>
+        <w:t>шаблони</w:t>
+      </w:r>
+      <w:proofErr w:type="spellEnd"/>
+      <w:r>
+        <w:t xml:space="preserve"> и </w:t>
+      </w:r>
+      <w:proofErr w:type="spellStart"/>
+      <w:r>
+        <w:t>изпълнение</w:t>
       </w:r>
       <w:bookmarkEnd w:id="34"/>
+      <w:proofErr w:type="spellEnd"/>
     </w:p>
     <w:p>
       <w:r>
@@ -11877,18 +12346,27 @@
           <w:numId w:val="3"/>
         </w:numPr>
       </w:pPr>
+      <w:proofErr w:type="spellStart"/>
       <w:r>
         <w:rPr>
           <w:i/>
           <w:iCs/>
         </w:rPr>
-        <w:t>lecture_regex_template()</w:t>
-      </w:r>
+        <w:t>lecture_regex_template</w:t>
+      </w:r>
+      <w:proofErr w:type="spellEnd"/>
       <w:r>
         <w:rPr>
           <w:i/>
           <w:iCs/>
         </w:rPr>
+        <w:t>()</w:t>
+      </w:r>
+      <w:r>
+        <w:rPr>
+          <w:i/>
+          <w:iCs/>
+        </w:rPr>
         <w:t xml:space="preserve"> </w:t>
       </w:r>
       <w:r>
@@ -11948,13 +12426,23 @@
       <w:r>
         <w:t xml:space="preserve"> за даденият ден, елементите на които са логически разделени на групи. Всяка лекция се препраща за индивидуално извличане и преработка към </w:t>
       </w:r>
+      <w:proofErr w:type="spellStart"/>
       <w:r>
         <w:rPr>
           <w:i/>
           <w:iCs/>
           <w:lang w:val="en-US"/>
         </w:rPr>
-        <w:t>sanitize_weekly_data()</w:t>
+        <w:t>sanitize_weekly_data</w:t>
+      </w:r>
+      <w:proofErr w:type="spellEnd"/>
+      <w:r>
+        <w:rPr>
+          <w:i/>
+          <w:iCs/>
+          <w:lang w:val="en-US"/>
+        </w:rPr>
+        <w:t>()</w:t>
       </w:r>
       <w:r>
         <w:t>(ред 47).</w:t>
@@ -11972,9 +12460,27 @@
         </w:rPr>
       </w:pPr>
       <w:bookmarkStart w:id="35" w:name="_Toc96372114"/>
-      <w:r>
-        <w:t>Структура на данните</w:t>
-      </w:r>
+      <w:proofErr w:type="spellStart"/>
+      <w:r>
+        <w:t>Структура</w:t>
+      </w:r>
+      <w:proofErr w:type="spellEnd"/>
+      <w:r>
+        <w:t xml:space="preserve"> </w:t>
+      </w:r>
+      <w:proofErr w:type="spellStart"/>
+      <w:r>
+        <w:t>на</w:t>
+      </w:r>
+      <w:proofErr w:type="spellEnd"/>
+      <w:r>
+        <w:t xml:space="preserve"> </w:t>
+      </w:r>
+      <w:proofErr w:type="spellStart"/>
+      <w:r>
+        <w:t>данните</w:t>
+      </w:r>
+      <w:proofErr w:type="spellEnd"/>
       <w:r>
         <w:rPr>
           <w:lang w:val="bg-BG"/>
@@ -12323,10 +12829,20 @@
         </w:numPr>
       </w:pPr>
       <w:bookmarkStart w:id="36" w:name="_Toc96372115"/>
-      <w:r>
-        <w:t>Технически подробности</w:t>
+      <w:proofErr w:type="spellStart"/>
+      <w:r>
+        <w:t>Технически</w:t>
+      </w:r>
+      <w:proofErr w:type="spellEnd"/>
+      <w:r>
+        <w:t xml:space="preserve"> </w:t>
+      </w:r>
+      <w:proofErr w:type="spellStart"/>
+      <w:r>
+        <w:t>подробности</w:t>
       </w:r>
       <w:bookmarkEnd w:id="36"/>
+      <w:proofErr w:type="spellEnd"/>
     </w:p>
     <w:p>
       <w:r>
@@ -12464,9 +12980,11 @@
       <w:r>
         <w:t xml:space="preserve">, като добавя флаг за </w:t>
       </w:r>
+      <w:proofErr w:type="spellStart"/>
       <w:r>
         <w:t>уникод</w:t>
       </w:r>
+      <w:proofErr w:type="spellEnd"/>
       <w:r>
         <w:t xml:space="preserve"> символи, като по този начин става възможно да се извлича безпроблемно кирилизирана информация от заявките.</w:t>
       </w:r>
@@ -12476,10 +12994,44 @@
         <w:pStyle w:val="Heading2"/>
       </w:pPr>
       <w:bookmarkStart w:id="37" w:name="_Toc96372116"/>
-      <w:r>
-        <w:t>Експортиране на данни за месец</w:t>
+      <w:proofErr w:type="spellStart"/>
+      <w:r>
+        <w:t>Експортиране</w:t>
+      </w:r>
+      <w:proofErr w:type="spellEnd"/>
+      <w:r>
+        <w:t xml:space="preserve"> </w:t>
+      </w:r>
+      <w:proofErr w:type="spellStart"/>
+      <w:r>
+        <w:t>на</w:t>
+      </w:r>
+      <w:proofErr w:type="spellEnd"/>
+      <w:r>
+        <w:t xml:space="preserve"> </w:t>
+      </w:r>
+      <w:proofErr w:type="spellStart"/>
+      <w:r>
+        <w:t>данни</w:t>
+      </w:r>
+      <w:proofErr w:type="spellEnd"/>
+      <w:r>
+        <w:t xml:space="preserve"> </w:t>
+      </w:r>
+      <w:proofErr w:type="spellStart"/>
+      <w:r>
+        <w:t>за</w:t>
+      </w:r>
+      <w:proofErr w:type="spellEnd"/>
+      <w:r>
+        <w:t xml:space="preserve"> </w:t>
+      </w:r>
+      <w:proofErr w:type="spellStart"/>
+      <w:r>
+        <w:t>месец</w:t>
       </w:r>
       <w:bookmarkEnd w:id="37"/>
+      <w:proofErr w:type="spellEnd"/>
     </w:p>
     <w:p>
       <w:r>
@@ -12670,10 +13222,20 @@
           <w:numId w:val="4"/>
         </w:numPr>
       </w:pPr>
+      <w:proofErr w:type="spellStart"/>
       <w:r>
         <w:lastRenderedPageBreak/>
-        <w:t>Допълнителна обработка</w:t>
-      </w:r>
+        <w:t>Допълнителна</w:t>
+      </w:r>
+      <w:proofErr w:type="spellEnd"/>
+      <w:r>
+        <w:t xml:space="preserve"> </w:t>
+      </w:r>
+      <w:proofErr w:type="spellStart"/>
+      <w:r>
+        <w:t>обработка</w:t>
+      </w:r>
+      <w:proofErr w:type="spellEnd"/>
     </w:p>
     <w:p>
       <w:r>
@@ -12688,6 +13250,7 @@
       <w:r>
         <w:t xml:space="preserve">, подадена като списък от </w:t>
       </w:r>
+      <w:proofErr w:type="spellStart"/>
       <w:r>
         <w:rPr>
           <w:i/>
@@ -12696,18 +13259,44 @@
         </w:rPr>
         <w:t>DayData</w:t>
       </w:r>
+      <w:proofErr w:type="spellEnd"/>
       <w:r>
         <w:t xml:space="preserve"> обекти</w:t>
       </w:r>
       <w:r>
         <w:t xml:space="preserve"> - </w:t>
       </w:r>
+      <w:proofErr w:type="spellStart"/>
       <w:r>
         <w:rPr>
           <w:i/>
           <w:iCs/>
         </w:rPr>
-        <w:t>format_lecture_data_for_monthly_report(data)</w:t>
+        <w:t>format_lecture_data_for_monthly_report</w:t>
+      </w:r>
+      <w:proofErr w:type="spellEnd"/>
+      <w:r>
+        <w:rPr>
+          <w:i/>
+          <w:iCs/>
+        </w:rPr>
+        <w:t>(</w:t>
+      </w:r>
+      <w:proofErr w:type="spellStart"/>
+      <w:r>
+        <w:rPr>
+          <w:i/>
+          <w:iCs/>
+        </w:rPr>
+        <w:t>data</w:t>
+      </w:r>
+      <w:proofErr w:type="spellEnd"/>
+      <w:r>
+        <w:rPr>
+          <w:i/>
+          <w:iCs/>
+        </w:rPr>
+        <w:t>)</w:t>
       </w:r>
       <w:r>
         <w:t xml:space="preserve"> (ред 48). Тъй като месечният отчет изисква много различни стойности, които не са налични в първоначалната информация, тя трябва да се преработи повторно. </w:t>
@@ -13312,9 +13901,19 @@
           <w:numId w:val="4"/>
         </w:numPr>
       </w:pPr>
-      <w:r>
-        <w:t>Примерна обработка</w:t>
-      </w:r>
+      <w:proofErr w:type="spellStart"/>
+      <w:r>
+        <w:t>Примерна</w:t>
+      </w:r>
+      <w:proofErr w:type="spellEnd"/>
+      <w:r>
+        <w:t xml:space="preserve"> </w:t>
+      </w:r>
+      <w:proofErr w:type="spellStart"/>
+      <w:r>
+        <w:t>обработка</w:t>
+      </w:r>
+      <w:proofErr w:type="spellEnd"/>
     </w:p>
     <w:p>
       <w:pPr>
@@ -13325,6 +13924,7 @@
       <w:r>
         <w:t xml:space="preserve">Ако имаме обект </w:t>
       </w:r>
+      <w:proofErr w:type="spellStart"/>
       <w:r>
         <w:rPr>
           <w:i/>
@@ -13333,6 +13933,7 @@
         </w:rPr>
         <w:t>DayData</w:t>
       </w:r>
+      <w:proofErr w:type="spellEnd"/>
       <w:r>
         <w:t xml:space="preserve">, в който имаме налична следната информация за практическо занятие: </w:t>
       </w:r>
@@ -13456,7 +14057,15 @@
         <w:tab/>
       </w:r>
       <w:r>
-        <w:t>Курсов проект от дисциплина от 2ри или 3ти семестър - пз група 1</w:t>
+        <w:t xml:space="preserve">Курсов проект от дисциплина от 2ри или 3ти семестър - </w:t>
+      </w:r>
+      <w:proofErr w:type="spellStart"/>
+      <w:r>
+        <w:t>пз</w:t>
+      </w:r>
+      <w:proofErr w:type="spellEnd"/>
+      <w:r>
+        <w:t xml:space="preserve"> група 1</w:t>
       </w:r>
       <w:r>
         <w:tab/>
@@ -13570,6 +14179,7 @@
       <w:r>
         <w:t xml:space="preserve">лед преработка ще имаме обект </w:t>
       </w:r>
+      <w:proofErr w:type="spellStart"/>
       <w:r>
         <w:rPr>
           <w:i/>
@@ -13578,6 +14188,7 @@
         </w:rPr>
         <w:t>LectureDataForExport</w:t>
       </w:r>
+      <w:proofErr w:type="spellEnd"/>
       <w:r>
         <w:rPr>
           <w:lang w:val="en-US"/>
@@ -13609,7 +14220,15 @@
         <w:t>то</w:t>
       </w:r>
       <w:r>
-        <w:t xml:space="preserve">, като видът се удостоверява от наличието на „пз“ в името на дисциплината. </w:t>
+        <w:t>, като видът се удостоверява от наличието на „</w:t>
+      </w:r>
+      <w:proofErr w:type="spellStart"/>
+      <w:r>
+        <w:t>пз</w:t>
+      </w:r>
+      <w:proofErr w:type="spellEnd"/>
+      <w:r>
+        <w:t xml:space="preserve">“ в името на дисциплината. </w:t>
       </w:r>
       <w:r>
         <w:t xml:space="preserve">След </w:t>
@@ -13652,7 +14271,15 @@
         <w:t>Дисциплина:</w:t>
       </w:r>
       <w:r>
-        <w:t xml:space="preserve"> Курсов проект от дисциплина от 2ри или 3ти семестър - пз група 1</w:t>
+        <w:t xml:space="preserve"> Курсов проект от дисциплина от 2ри или 3ти семестър - </w:t>
+      </w:r>
+      <w:proofErr w:type="spellStart"/>
+      <w:r>
+        <w:t>пз</w:t>
+      </w:r>
+      <w:proofErr w:type="spellEnd"/>
+      <w:r>
+        <w:t xml:space="preserve"> група 1</w:t>
       </w:r>
       <w:r>
         <w:tab/>
@@ -13875,9 +14502,19 @@
           <w:numId w:val="4"/>
         </w:numPr>
       </w:pPr>
-      <w:r>
-        <w:t>Технически подробности</w:t>
-      </w:r>
+      <w:proofErr w:type="spellStart"/>
+      <w:r>
+        <w:t>Технически</w:t>
+      </w:r>
+      <w:proofErr w:type="spellEnd"/>
+      <w:r>
+        <w:t xml:space="preserve"> </w:t>
+      </w:r>
+      <w:proofErr w:type="spellStart"/>
+      <w:r>
+        <w:t>подробности</w:t>
+      </w:r>
+      <w:proofErr w:type="spellEnd"/>
     </w:p>
     <w:p>
       <w:pPr>
@@ -14105,8 +14742,13 @@
       </w:r>
     </w:p>
     <w:p>
-      <w:r>
-        <w:t>Хеширащата функция</w:t>
+      <w:proofErr w:type="spellStart"/>
+      <w:r>
+        <w:t>Хеширащата</w:t>
+      </w:r>
+      <w:proofErr w:type="spellEnd"/>
+      <w:r>
+        <w:t xml:space="preserve"> функция</w:t>
       </w:r>
       <w:r>
         <w:t xml:space="preserve"> </w:t>
@@ -14135,13 +14777,26 @@
         <w:t>)</w:t>
       </w:r>
       <w:r>
-        <w:t xml:space="preserve"> се използва за създаване на еднопосочна числена стойност наречена „хеш“, произлизащата от комбинацията на всички </w:t>
+        <w:t xml:space="preserve"> се използва за създаване на еднопосочна числена стойност наречена „</w:t>
+      </w:r>
+      <w:proofErr w:type="spellStart"/>
+      <w:r>
+        <w:t>хеш</w:t>
+      </w:r>
+      <w:proofErr w:type="spellEnd"/>
+      <w:r>
+        <w:t xml:space="preserve">“, произлизащата от комбинацията на всички </w:t>
       </w:r>
       <w:r>
         <w:t xml:space="preserve">изчислени </w:t>
       </w:r>
-      <w:r>
-        <w:t>хешове на вече съществуващите елементи в един обект. По този начин се стига до хеш на атомарни стойности, които имат конкретна имплементация и връщат очакван резултат</w:t>
+      <w:proofErr w:type="spellStart"/>
+      <w:r>
+        <w:t>хешове</w:t>
+      </w:r>
+      <w:proofErr w:type="spellEnd"/>
+      <w:r>
+        <w:t xml:space="preserve"> на вече съществуващите елементи в един обект. По този начин се стига до хеш на атомарни стойности, които имат конкретна имплементация и връщат очакван резултат</w:t>
       </w:r>
       <w:r>
         <w:t xml:space="preserve"> – числата връщат себе си, а символ</w:t>
@@ -14150,7 +14805,15 @@
         <w:t>ните низове връщат манипулация от числените стойности на отделните символи</w:t>
       </w:r>
       <w:r>
-        <w:t>. Чрез съответната преработка се стига до единствено число, което винаги ще бъде едно и също при еднакви входни данни. Чрез хеширане на елементи</w:t>
+        <w:t xml:space="preserve">. Чрез съответната преработка се стига до единствено число, което винаги ще бъде едно и също при еднакви входни данни. Чрез </w:t>
+      </w:r>
+      <w:proofErr w:type="spellStart"/>
+      <w:r>
+        <w:t>хеширане</w:t>
+      </w:r>
+      <w:proofErr w:type="spellEnd"/>
+      <w:r>
+        <w:t xml:space="preserve"> на елементи</w:t>
       </w:r>
       <w:r>
         <w:t>те</w:t>
@@ -16103,7 +16766,15 @@
               <w:t>Т</w:t>
             </w:r>
             <w:r>
-              <w:t xml:space="preserve"> макс (сек.)</w:t>
+              <w:t xml:space="preserve"> </w:t>
+            </w:r>
+            <w:proofErr w:type="spellStart"/>
+            <w:r>
+              <w:t>макс</w:t>
+            </w:r>
+            <w:proofErr w:type="spellEnd"/>
+            <w:r>
+              <w:t xml:space="preserve"> (сек.)</w:t>
             </w:r>
           </w:p>
         </w:tc>
@@ -16775,6 +17446,7 @@
       <w:r>
         <w:t xml:space="preserve"> </w:t>
       </w:r>
+      <w:proofErr w:type="spellStart"/>
       <w:r>
         <w:rPr>
           <w:b/>
@@ -16783,6 +17455,7 @@
         </w:rPr>
         <w:t>Openpyxl</w:t>
       </w:r>
+      <w:proofErr w:type="spellEnd"/>
       <w:r>
         <w:t xml:space="preserve"> </w:t>
       </w:r>
@@ -16958,7 +17631,15 @@
         <w:t>.</w:t>
       </w:r>
       <w:r>
-        <w:t xml:space="preserve"> Тази стойност отново е изчисляването на хеш, според който се задава първоначалната им стойност, и според които след това те бива лесно намерени. В случай на дублирана стойност в дневника, мястото, където се съхранява първоначалният добавен елемент се превръща в стандартен списък, в който биват добавяни всички елементи със същата стойност. </w:t>
+        <w:t xml:space="preserve"> Тази стойност отново е изчисляването на </w:t>
+      </w:r>
+      <w:proofErr w:type="spellStart"/>
+      <w:r>
+        <w:t>хеш</w:t>
+      </w:r>
+      <w:proofErr w:type="spellEnd"/>
+      <w:r>
+        <w:t xml:space="preserve">, според който се задава първоначалната им стойност, и според които след това те бива лесно намерени. В случай на дублирана стойност в дневника, мястото, където се съхранява първоначалният добавен елемент се превръща в стандартен списък, в който биват добавяни всички елементи със същата стойност. </w:t>
       </w:r>
     </w:p>
     <w:p>
@@ -17036,20 +17717,143 @@
       <w:pPr>
         <w:pStyle w:val="Heading2"/>
       </w:pPr>
-      <w:r>
-        <w:t>Експортиране на програма за седмицата</w:t>
-      </w:r>
+      <w:proofErr w:type="spellStart"/>
+      <w:r>
+        <w:t>Експортиране</w:t>
+      </w:r>
+      <w:proofErr w:type="spellEnd"/>
+      <w:r>
+        <w:t xml:space="preserve"> </w:t>
+      </w:r>
+      <w:proofErr w:type="spellStart"/>
+      <w:r>
+        <w:t>на</w:t>
+      </w:r>
+      <w:proofErr w:type="spellEnd"/>
+      <w:r>
+        <w:t xml:space="preserve"> </w:t>
+      </w:r>
+      <w:proofErr w:type="spellStart"/>
+      <w:r>
+        <w:t>програма</w:t>
+      </w:r>
+      <w:proofErr w:type="spellEnd"/>
+      <w:r>
+        <w:t xml:space="preserve"> </w:t>
+      </w:r>
+      <w:proofErr w:type="spellStart"/>
+      <w:r>
+        <w:t>за</w:t>
+      </w:r>
+      <w:proofErr w:type="spellEnd"/>
+      <w:r>
+        <w:t xml:space="preserve"> </w:t>
+      </w:r>
+      <w:proofErr w:type="spellStart"/>
+      <w:r>
+        <w:t>седмицата</w:t>
+      </w:r>
+      <w:proofErr w:type="spellEnd"/>
     </w:p>
     <w:p>
       <w:r>
         <w:t xml:space="preserve">Създаването на седмични програми работи по различен начин от седмичните отчети. След обработка на данните се извиква </w:t>
       </w:r>
+      <w:proofErr w:type="spellStart"/>
       <w:r>
         <w:rPr>
           <w:i/>
           <w:iCs/>
         </w:rPr>
-        <w:t>export_simple_report(data, folder, file_name, file_type, weekly_indices)</w:t>
+        <w:t>export_simple_report</w:t>
+      </w:r>
+      <w:proofErr w:type="spellEnd"/>
+      <w:r>
+        <w:rPr>
+          <w:i/>
+          <w:iCs/>
+        </w:rPr>
+        <w:t>(</w:t>
+      </w:r>
+      <w:proofErr w:type="spellStart"/>
+      <w:r>
+        <w:rPr>
+          <w:i/>
+          <w:iCs/>
+        </w:rPr>
+        <w:t>data</w:t>
+      </w:r>
+      <w:proofErr w:type="spellEnd"/>
+      <w:r>
+        <w:rPr>
+          <w:i/>
+          <w:iCs/>
+        </w:rPr>
+        <w:t xml:space="preserve">, </w:t>
+      </w:r>
+      <w:proofErr w:type="spellStart"/>
+      <w:r>
+        <w:rPr>
+          <w:i/>
+          <w:iCs/>
+        </w:rPr>
+        <w:t>folder</w:t>
+      </w:r>
+      <w:proofErr w:type="spellEnd"/>
+      <w:r>
+        <w:rPr>
+          <w:i/>
+          <w:iCs/>
+        </w:rPr>
+        <w:t xml:space="preserve">, </w:t>
+      </w:r>
+      <w:proofErr w:type="spellStart"/>
+      <w:r>
+        <w:rPr>
+          <w:i/>
+          <w:iCs/>
+        </w:rPr>
+        <w:t>file_name</w:t>
+      </w:r>
+      <w:proofErr w:type="spellEnd"/>
+      <w:r>
+        <w:rPr>
+          <w:i/>
+          <w:iCs/>
+        </w:rPr>
+        <w:t xml:space="preserve">, </w:t>
+      </w:r>
+      <w:proofErr w:type="spellStart"/>
+      <w:r>
+        <w:rPr>
+          <w:i/>
+          <w:iCs/>
+        </w:rPr>
+        <w:t>file_type</w:t>
+      </w:r>
+      <w:proofErr w:type="spellEnd"/>
+      <w:r>
+        <w:rPr>
+          <w:i/>
+          <w:iCs/>
+        </w:rPr>
+        <w:t xml:space="preserve">, </w:t>
+      </w:r>
+      <w:proofErr w:type="spellStart"/>
+      <w:r>
+        <w:rPr>
+          <w:i/>
+          <w:iCs/>
+        </w:rPr>
+        <w:t>weekly_indices</w:t>
+      </w:r>
+      <w:proofErr w:type="spellEnd"/>
+      <w:r>
+        <w:rPr>
+          <w:i/>
+          <w:iCs/>
+        </w:rPr>
+        <w:t>)</w:t>
       </w:r>
       <w:r>
         <w:rPr>
@@ -17200,8 +18004,21 @@
           <w:lang w:val="bg-BG"/>
         </w:rPr>
       </w:pPr>
-      <w:r>
-        <w:t xml:space="preserve">Файлове на </w:t>
+      <w:proofErr w:type="spellStart"/>
+      <w:r>
+        <w:t>Файлове</w:t>
+      </w:r>
+      <w:proofErr w:type="spellEnd"/>
+      <w:r>
+        <w:t xml:space="preserve"> </w:t>
+      </w:r>
+      <w:proofErr w:type="spellStart"/>
+      <w:r>
+        <w:t>на</w:t>
+      </w:r>
+      <w:proofErr w:type="spellEnd"/>
+      <w:r>
+        <w:t xml:space="preserve"> </w:t>
       </w:r>
       <w:r>
         <w:rPr>
@@ -17242,9 +18059,19 @@
           <w:numId w:val="4"/>
         </w:numPr>
       </w:pPr>
-      <w:r>
-        <w:t>Технически подробности</w:t>
-      </w:r>
+      <w:proofErr w:type="spellStart"/>
+      <w:r>
+        <w:t>Технически</w:t>
+      </w:r>
+      <w:proofErr w:type="spellEnd"/>
+      <w:r>
+        <w:t xml:space="preserve"> </w:t>
+      </w:r>
+      <w:proofErr w:type="spellStart"/>
+      <w:r>
+        <w:t>подробности</w:t>
+      </w:r>
+      <w:proofErr w:type="spellEnd"/>
     </w:p>
     <w:p>
       <w:r>
@@ -17405,44 +18232,60 @@
           <w:i/>
           <w:iCs/>
         </w:rPr>
-        <w:t>&lt;w:shd {} w:fill="A6A6A6"/&gt;</w:t>
-      </w:r>
-      <w:r>
-        <w:rPr>
-          <w:lang w:val="en-US"/>
-        </w:rPr>
-        <w:t xml:space="preserve"> (</w:t>
-      </w:r>
+        <w:t>&lt;</w:t>
+      </w:r>
+      <w:proofErr w:type="spellStart"/>
       <w:r>
         <w:rPr>
           <w:i/>
           <w:iCs/>
-          <w:lang w:val="en-US"/>
-        </w:rPr>
-        <w:t>FileExporter.py</w:t>
-      </w:r>
-      <w:r>
-        <w:rPr>
-          <w:lang w:val="en-US"/>
-        </w:rPr>
-        <w:t xml:space="preserve">, </w:t>
-      </w:r>
-      <w:r>
-        <w:t>ред 221</w:t>
-      </w:r>
-      <w:r>
-        <w:rPr>
-          <w:lang w:val="en-US"/>
-        </w:rPr>
-        <w:t>)</w:t>
-      </w:r>
-      <w:r>
-        <w:t xml:space="preserve">, където стойността на </w:t>
-      </w:r>
+        </w:rPr>
+        <w:t>w:shd</w:t>
+      </w:r>
+      <w:proofErr w:type="spellEnd"/>
       <w:r>
         <w:rPr>
           <w:i/>
           <w:iCs/>
+        </w:rPr>
+        <w:t xml:space="preserve"> {} w:fill="A6A6A6"/&gt;</w:t>
+      </w:r>
+      <w:r>
+        <w:rPr>
+          <w:lang w:val="en-US"/>
+        </w:rPr>
+        <w:t xml:space="preserve"> (</w:t>
+      </w:r>
+      <w:r>
+        <w:rPr>
+          <w:i/>
+          <w:iCs/>
+          <w:lang w:val="en-US"/>
+        </w:rPr>
+        <w:t>FileExporter.py</w:t>
+      </w:r>
+      <w:r>
+        <w:rPr>
+          <w:lang w:val="en-US"/>
+        </w:rPr>
+        <w:t xml:space="preserve">, </w:t>
+      </w:r>
+      <w:r>
+        <w:t>ред 221</w:t>
+      </w:r>
+      <w:r>
+        <w:rPr>
+          <w:lang w:val="en-US"/>
+        </w:rPr>
+        <w:t>)</w:t>
+      </w:r>
+      <w:r>
+        <w:t xml:space="preserve">, където стойността на </w:t>
+      </w:r>
+      <w:r>
+        <w:rPr>
+          <w:i/>
+          <w:iCs/>
           <w:lang w:val="en-US"/>
         </w:rPr>
         <w:t>w:fill</w:t>
@@ -17477,9 +18320,35 @@
       <w:pPr>
         <w:pStyle w:val="Heading2"/>
       </w:pPr>
-      <w:r>
-        <w:t>Компилация към изпълним код</w:t>
-      </w:r>
+      <w:proofErr w:type="spellStart"/>
+      <w:r>
+        <w:t>Компилация</w:t>
+      </w:r>
+      <w:proofErr w:type="spellEnd"/>
+      <w:r>
+        <w:t xml:space="preserve"> </w:t>
+      </w:r>
+      <w:proofErr w:type="spellStart"/>
+      <w:r>
+        <w:t>към</w:t>
+      </w:r>
+      <w:proofErr w:type="spellEnd"/>
+      <w:r>
+        <w:t xml:space="preserve"> </w:t>
+      </w:r>
+      <w:proofErr w:type="spellStart"/>
+      <w:r>
+        <w:t>изпълним</w:t>
+      </w:r>
+      <w:proofErr w:type="spellEnd"/>
+      <w:r>
+        <w:t xml:space="preserve"> </w:t>
+      </w:r>
+      <w:proofErr w:type="spellStart"/>
+      <w:r>
+        <w:t>код</w:t>
+      </w:r>
+      <w:proofErr w:type="spellEnd"/>
     </w:p>
     <w:p>
       <w:r>
@@ -17488,6 +18357,7 @@
       <w:r>
         <w:t xml:space="preserve">кодът е написан и тестван, той трябва да превърнат в изпълнима програма. Това става чрез използването на модул </w:t>
       </w:r>
+      <w:proofErr w:type="spellStart"/>
       <w:r>
         <w:rPr>
           <w:b/>
@@ -17496,6 +18366,7 @@
         </w:rPr>
         <w:t>pyinstaller</w:t>
       </w:r>
+      <w:proofErr w:type="spellEnd"/>
       <w:r>
         <w:t xml:space="preserve"> </w:t>
       </w:r>
@@ -17635,7 +18506,7 @@
           <v:shape id="_x0000_i1033" type="#_x0000_t75" style="width:468pt;height:142.35pt" o:ole="">
             <v:imagedata r:id="rId18" o:title=""/>
           </v:shape>
-          <o:OLEObject Type="Embed" ProgID="Word.Document.12" ShapeID="_x0000_i1033" DrawAspect="Content" ObjectID="_1707477771" r:id="rId19">
+          <o:OLEObject Type="Embed" ProgID="Word.Document.12" ShapeID="_x0000_i1033" DrawAspect="Content" ObjectID="_1707491747" r:id="rId19">
             <o:FieldCodes>\s</o:FieldCodes>
           </o:OLEObject>
         </w:object>
@@ -17649,9 +18520,27 @@
           <w:numId w:val="4"/>
         </w:numPr>
       </w:pPr>
-      <w:r>
-        <w:t>Файлове за компилация</w:t>
-      </w:r>
+      <w:proofErr w:type="spellStart"/>
+      <w:r>
+        <w:t>Файлове</w:t>
+      </w:r>
+      <w:proofErr w:type="spellEnd"/>
+      <w:r>
+        <w:t xml:space="preserve"> </w:t>
+      </w:r>
+      <w:proofErr w:type="spellStart"/>
+      <w:r>
+        <w:t>за</w:t>
+      </w:r>
+      <w:proofErr w:type="spellEnd"/>
+      <w:r>
+        <w:t xml:space="preserve"> </w:t>
+      </w:r>
+      <w:proofErr w:type="spellStart"/>
+      <w:r>
+        <w:t>компилация</w:t>
+      </w:r>
+      <w:proofErr w:type="spellEnd"/>
     </w:p>
     <w:p>
       <w:r>
@@ -17690,9 +18579,35 @@
           <w:numId w:val="4"/>
         </w:numPr>
       </w:pPr>
-      <w:r>
-        <w:t>Път за изходни файлове</w:t>
-      </w:r>
+      <w:proofErr w:type="spellStart"/>
+      <w:r>
+        <w:t>Път</w:t>
+      </w:r>
+      <w:proofErr w:type="spellEnd"/>
+      <w:r>
+        <w:t xml:space="preserve"> </w:t>
+      </w:r>
+      <w:proofErr w:type="spellStart"/>
+      <w:r>
+        <w:t>за</w:t>
+      </w:r>
+      <w:proofErr w:type="spellEnd"/>
+      <w:r>
+        <w:t xml:space="preserve"> </w:t>
+      </w:r>
+      <w:proofErr w:type="spellStart"/>
+      <w:r>
+        <w:t>изходни</w:t>
+      </w:r>
+      <w:proofErr w:type="spellEnd"/>
+      <w:r>
+        <w:t xml:space="preserve"> </w:t>
+      </w:r>
+      <w:proofErr w:type="spellStart"/>
+      <w:r>
+        <w:t>файлове</w:t>
+      </w:r>
+      <w:proofErr w:type="spellEnd"/>
     </w:p>
     <w:p>
       <w:r>
@@ -17762,6 +18677,7 @@
       <w:r>
         <w:t xml:space="preserve">се намират конфигурационният файл, който беше споменат по рано. Той се създава спрямо зададените настойки в началото на компилация и не съдържа нищо друго. В последната папка </w:t>
       </w:r>
+      <w:proofErr w:type="spellStart"/>
       <w:r>
         <w:rPr>
           <w:i/>
@@ -17770,6 +18686,7 @@
         </w:rPr>
         <w:t>dist</w:t>
       </w:r>
+      <w:proofErr w:type="spellEnd"/>
       <w:r>
         <w:t xml:space="preserve"> се намират изходните файлове от компилацията. </w:t>
       </w:r>
@@ -17785,9 +18702,27 @@
           <w:numId w:val="4"/>
         </w:numPr>
       </w:pPr>
-      <w:r>
-        <w:t>Генерация на едно</w:t>
-      </w:r>
+      <w:proofErr w:type="spellStart"/>
+      <w:r>
+        <w:t>Генерация</w:t>
+      </w:r>
+      <w:proofErr w:type="spellEnd"/>
+      <w:r>
+        <w:t xml:space="preserve"> </w:t>
+      </w:r>
+      <w:proofErr w:type="spellStart"/>
+      <w:r>
+        <w:t>на</w:t>
+      </w:r>
+      <w:proofErr w:type="spellEnd"/>
+      <w:r>
+        <w:t xml:space="preserve"> </w:t>
+      </w:r>
+      <w:proofErr w:type="spellStart"/>
+      <w:r>
+        <w:t>едно</w:t>
+      </w:r>
+      <w:proofErr w:type="spellEnd"/>
       <w:r>
         <w:rPr>
           <w:lang w:val="bg-BG"/>
@@ -17795,8 +18730,13 @@
         <w:t>файлово</w:t>
       </w:r>
       <w:r>
-        <w:t xml:space="preserve"> приложение</w:t>
-      </w:r>
+        <w:t xml:space="preserve"> </w:t>
+      </w:r>
+      <w:proofErr w:type="spellStart"/>
+      <w:r>
+        <w:t>приложение</w:t>
+      </w:r>
+      <w:proofErr w:type="spellEnd"/>
     </w:p>
     <w:p>
       <w:r>
@@ -17825,7 +18765,15 @@
       </w:r>
       <w:r>
         <w:lastRenderedPageBreak/>
-        <w:t>която може да се използва за проследяване на случващото се. Тъй като това нарушава визуалният вид на приложението, а същото проследяване може да се види в логовите файлове, се използва допълнителна команда (ред 6), която я премахва.</w:t>
+        <w:t xml:space="preserve">която може да се използва за проследяване на случващото се. Тъй като това нарушава визуалният вид на приложението, а същото проследяване може да се види в </w:t>
+      </w:r>
+      <w:proofErr w:type="spellStart"/>
+      <w:r>
+        <w:t>логовите</w:t>
+      </w:r>
+      <w:proofErr w:type="spellEnd"/>
+      <w:r>
+        <w:t xml:space="preserve"> файлове, се използва допълнителна команда (ред 6), която я премахва.</w:t>
       </w:r>
       <w:r>
         <w:t xml:space="preserve">  </w:t>
@@ -17842,8 +18790,21 @@
           <w:lang w:val="bg-BG"/>
         </w:rPr>
       </w:pPr>
-      <w:r>
-        <w:t xml:space="preserve">Прибавяне на </w:t>
+      <w:proofErr w:type="spellStart"/>
+      <w:r>
+        <w:t>Прибавяне</w:t>
+      </w:r>
+      <w:proofErr w:type="spellEnd"/>
+      <w:r>
+        <w:t xml:space="preserve"> </w:t>
+      </w:r>
+      <w:proofErr w:type="spellStart"/>
+      <w:r>
+        <w:t>на</w:t>
+      </w:r>
+      <w:proofErr w:type="spellEnd"/>
+      <w:r>
+        <w:t xml:space="preserve"> </w:t>
       </w:r>
       <w:r>
         <w:rPr>
@@ -17870,9 +18831,19 @@
           <w:numId w:val="4"/>
         </w:numPr>
       </w:pPr>
-      <w:r>
-        <w:t>Технически подробности</w:t>
-      </w:r>
+      <w:proofErr w:type="spellStart"/>
+      <w:r>
+        <w:t>Технически</w:t>
+      </w:r>
+      <w:proofErr w:type="spellEnd"/>
+      <w:r>
+        <w:t xml:space="preserve"> </w:t>
+      </w:r>
+      <w:proofErr w:type="spellStart"/>
+      <w:r>
+        <w:t>подробности</w:t>
+      </w:r>
+      <w:proofErr w:type="spellEnd"/>
     </w:p>
     <w:p>
       <w:r>
@@ -17883,9 +18854,11 @@
       <w:pPr>
         <w:pStyle w:val="Heading2"/>
       </w:pPr>
+      <w:proofErr w:type="spellStart"/>
       <w:r>
         <w:t>Конфигурация</w:t>
       </w:r>
+      <w:proofErr w:type="spellEnd"/>
     </w:p>
     <w:p>
       <w:r>
@@ -17931,23 +18904,48 @@
           <w:i/>
           <w:iCs/>
         </w:rPr>
-        <w:t>.cfg</w:t>
-      </w:r>
-      <w:r>
-        <w:t>, след което се добавя секция</w:t>
-      </w:r>
-      <w:r>
-        <w:t xml:space="preserve"> с име</w:t>
-      </w:r>
-      <w:r>
-        <w:t xml:space="preserve"> </w:t>
-      </w:r>
+        <w:t>.</w:t>
+      </w:r>
+      <w:proofErr w:type="spellStart"/>
       <w:r>
         <w:rPr>
           <w:i/>
           <w:iCs/>
         </w:rPr>
-        <w:t>[request_parameters]</w:t>
+        <w:t>cfg</w:t>
+      </w:r>
+      <w:proofErr w:type="spellEnd"/>
+      <w:r>
+        <w:t>, след което се добавя секция</w:t>
+      </w:r>
+      <w:r>
+        <w:t xml:space="preserve"> с име</w:t>
+      </w:r>
+      <w:r>
+        <w:t xml:space="preserve"> </w:t>
+      </w:r>
+      <w:r>
+        <w:rPr>
+          <w:i/>
+          <w:iCs/>
+        </w:rPr>
+        <w:t>[</w:t>
+      </w:r>
+      <w:proofErr w:type="spellStart"/>
+      <w:r>
+        <w:rPr>
+          <w:i/>
+          <w:iCs/>
+        </w:rPr>
+        <w:t>request_parameters</w:t>
+      </w:r>
+      <w:proofErr w:type="spellEnd"/>
+      <w:r>
+        <w:rPr>
+          <w:i/>
+          <w:iCs/>
+        </w:rPr>
+        <w:t>]</w:t>
       </w:r>
       <w:r>
         <w:t>, където ще бъдат съхранявани всички желани стойности. След това продължава стандартното изпълнение на програмата.</w:t>
@@ -17966,7 +18964,15 @@
         <w:t xml:space="preserve"> </w:t>
       </w:r>
       <w:r>
-        <w:t xml:space="preserve">Представена е блоксхема на процеса на </w:t>
+        <w:t xml:space="preserve">Представена е </w:t>
+      </w:r>
+      <w:proofErr w:type="spellStart"/>
+      <w:r>
+        <w:t>блоксхема</w:t>
+      </w:r>
+      <w:proofErr w:type="spellEnd"/>
+      <w:r>
+        <w:t xml:space="preserve"> на процеса на </w:t>
       </w:r>
       <w:r>
         <w:rPr>
@@ -18068,7 +19074,15 @@
         <w:t>.</w:t>
       </w:r>
       <w:r>
-        <w:t xml:space="preserve"> Това бива изпълнено с помощта на логъри, които са вградени във всяка логически </w:t>
+        <w:t xml:space="preserve"> Това бива изпълнено с помощта на </w:t>
+      </w:r>
+      <w:proofErr w:type="spellStart"/>
+      <w:r>
+        <w:t>логъри</w:t>
+      </w:r>
+      <w:proofErr w:type="spellEnd"/>
+      <w:r>
+        <w:t xml:space="preserve">, които са вградени във всяка логически </w:t>
       </w:r>
       <w:r>
         <w:t xml:space="preserve">обособена </w:t>
@@ -18123,6 +19137,7 @@
         <w:lastRenderedPageBreak/>
         <w:t xml:space="preserve">логване на </w:t>
       </w:r>
+      <w:proofErr w:type="spellStart"/>
       <w:r>
         <w:rPr>
           <w:b/>
@@ -18130,6 +19145,7 @@
         </w:rPr>
         <w:t>Python</w:t>
       </w:r>
+      <w:proofErr w:type="spellEnd"/>
       <w:r>
         <w:t xml:space="preserve"> - </w:t>
       </w:r>
@@ -18388,14 +19404,20 @@
         <w:t xml:space="preserve">а достатъчно време за детайлен тест. </w:t>
       </w:r>
       <w:r>
-        <w:t>Приложението е тествано по стандартен начин с проба и грешка по време на работа, а за информация в случай на грешка се разчита на логър</w:t>
-      </w:r>
+        <w:t xml:space="preserve">Приложението е тествано по стандартен начин с проба и грешка по време на работа, а за информация в случай на грешка се разчита на </w:t>
+      </w:r>
+      <w:proofErr w:type="spellStart"/>
+      <w:r>
+        <w:t>логър</w:t>
+      </w:r>
+      <w:proofErr w:type="spellEnd"/>
       <w:r>
         <w:t xml:space="preserve"> и конзола</w:t>
       </w:r>
       <w:r>
         <w:t xml:space="preserve">. Единственият клас, които е детайлно тестван е при създаване на обекти от тип </w:t>
       </w:r>
+      <w:proofErr w:type="spellStart"/>
       <w:r>
         <w:rPr>
           <w:i/>
@@ -18404,6 +19426,7 @@
         </w:rPr>
         <w:t>LectureDataForExport</w:t>
       </w:r>
+      <w:proofErr w:type="spellEnd"/>
       <w:r>
         <w:t xml:space="preserve">, като се тества типът занятие след създаване. По време на разработката </w:t>
       </w:r>
@@ -18449,9 +19472,27 @@
       <w:pPr>
         <w:pStyle w:val="Heading2"/>
       </w:pPr>
-      <w:r>
-        <w:t>Анализ на уязвимостите</w:t>
-      </w:r>
+      <w:proofErr w:type="spellStart"/>
+      <w:r>
+        <w:t>Анализ</w:t>
+      </w:r>
+      <w:proofErr w:type="spellEnd"/>
+      <w:r>
+        <w:t xml:space="preserve"> </w:t>
+      </w:r>
+      <w:proofErr w:type="spellStart"/>
+      <w:r>
+        <w:t>на</w:t>
+      </w:r>
+      <w:proofErr w:type="spellEnd"/>
+      <w:r>
+        <w:t xml:space="preserve"> </w:t>
+      </w:r>
+      <w:proofErr w:type="spellStart"/>
+      <w:r>
+        <w:t>уязвимостите</w:t>
+      </w:r>
+      <w:proofErr w:type="spellEnd"/>
     </w:p>
     <w:p>
       <w:r>
@@ -18480,9 +19521,19 @@
           <w:numId w:val="4"/>
         </w:numPr>
       </w:pPr>
-      <w:r>
-        <w:t>Уеб уязвимости</w:t>
-      </w:r>
+      <w:proofErr w:type="spellStart"/>
+      <w:r>
+        <w:t>Уеб</w:t>
+      </w:r>
+      <w:proofErr w:type="spellEnd"/>
+      <w:r>
+        <w:t xml:space="preserve"> </w:t>
+      </w:r>
+      <w:proofErr w:type="spellStart"/>
+      <w:r>
+        <w:t>уязвимости</w:t>
+      </w:r>
+      <w:proofErr w:type="spellEnd"/>
     </w:p>
     <w:p>
       <w:pPr>
@@ -18612,6 +19663,7 @@
       <w:r>
         <w:t xml:space="preserve">модулът </w:t>
       </w:r>
+      <w:proofErr w:type="spellStart"/>
       <w:r>
         <w:rPr>
           <w:b/>
@@ -18620,6 +19672,7 @@
         </w:rPr>
         <w:t>pyinstaller</w:t>
       </w:r>
+      <w:proofErr w:type="spellEnd"/>
       <w:r>
         <w:t xml:space="preserve"> за компилацията, </w:t>
       </w:r>
@@ -18895,6 +19948,7 @@
         </w:rPr>
         <w:t>–</w:t>
       </w:r>
+      <w:proofErr w:type="spellStart"/>
       <w:r>
         <w:rPr>
           <w:i/>
@@ -18903,8 +19957,17 @@
         </w:rPr>
         <w:t>onefile</w:t>
       </w:r>
-      <w:r>
-        <w:t xml:space="preserve"> (с каквато е компилиран и този проект). Чрез нея е възможен непривилегирован достъп, когато програмата е пусната от системен акаунт като сървиз или с планирано стартиране, с допълнението, ч</w:t>
+      <w:proofErr w:type="spellEnd"/>
+      <w:r>
+        <w:t xml:space="preserve"> (с каквато е компилиран и този проект). Чрез нея е възможен непривилегирован достъп, когато програмата е пусната от системен акаунт като </w:t>
+      </w:r>
+      <w:proofErr w:type="spellStart"/>
+      <w:r>
+        <w:t>сървиз</w:t>
+      </w:r>
+      <w:proofErr w:type="spellEnd"/>
+      <w:r>
+        <w:t xml:space="preserve"> или с планирано стартиране, с допълнението, ч</w:t>
       </w:r>
       <w:r>
         <w:t>е уязвимостта е валидна единствено при вторично стартиране. Казано по друг начин, ако компилираният код се пуска със стартирането на компютъра той няма да бъде уязвим, но след рестартиране</w:t>
@@ -18939,8 +20002,17 @@
           <w:lang w:val="bg-BG"/>
         </w:rPr>
       </w:pPr>
-      <w:r>
-        <w:t>Свободно разпростран</w:t>
+      <w:proofErr w:type="spellStart"/>
+      <w:r>
+        <w:t>Свободно</w:t>
+      </w:r>
+      <w:proofErr w:type="spellEnd"/>
+      <w:r>
+        <w:t xml:space="preserve"> </w:t>
+      </w:r>
+      <w:proofErr w:type="spellStart"/>
+      <w:r>
+        <w:t>разпростран</w:t>
       </w:r>
       <w:r>
         <w:rPr>
@@ -18948,6 +20020,7 @@
         </w:rPr>
         <w:t>ение</w:t>
       </w:r>
+      <w:proofErr w:type="spellEnd"/>
     </w:p>
     <w:p>
       <w:r>
@@ -18980,10 +20053,23 @@
         <w:t>. Възможно е директно или индиректно да бъдат споделени модифицирани файлове съдържащи вируси</w:t>
       </w:r>
       <w:r>
-        <w:t xml:space="preserve"> и руткитове</w:t>
-      </w:r>
-      <w:r>
-        <w:t>. Това може да се случи поради наличието на оригиналните скриптове в сървъра - възможна е както директна промяна и компилиране на нов изпълним файл, така и декомпилация на съществуващият такъв със същата цел. Новите програми ще се държат по непредсказуем начин спрямо модификациите направени от нападателя и могат да нанесат вреди на използващите ги.</w:t>
+        <w:t xml:space="preserve"> и </w:t>
+      </w:r>
+      <w:proofErr w:type="spellStart"/>
+      <w:r>
+        <w:t>руткитове</w:t>
+      </w:r>
+      <w:proofErr w:type="spellEnd"/>
+      <w:r>
+        <w:t xml:space="preserve">. Това може да се случи поради наличието на оригиналните скриптове в сървъра - възможна е както директна промяна и компилиране на нов изпълним файл, така и </w:t>
+      </w:r>
+      <w:proofErr w:type="spellStart"/>
+      <w:r>
+        <w:t>декомпилация</w:t>
+      </w:r>
+      <w:proofErr w:type="spellEnd"/>
+      <w:r>
+        <w:t xml:space="preserve"> на съществуващият такъв със същата цел. Новите програми ще се държат по непредсказуем начин спрямо модификациите направени от нападателя и могат да нанесат вреди на използващите ги.</w:t>
       </w:r>
     </w:p>
     <w:p>
@@ -19051,7 +20137,15 @@
         <w:t>към програмата. Тя представлява скрипт, чиято функция е</w:t>
       </w:r>
       <w:r>
-        <w:t xml:space="preserve"> хеширане на стойностите на изпълнимата програмата, вторичните файлове и всички оригинални </w:t>
+        <w:t xml:space="preserve"> </w:t>
+      </w:r>
+      <w:proofErr w:type="spellStart"/>
+      <w:r>
+        <w:t>хеширане</w:t>
+      </w:r>
+      <w:proofErr w:type="spellEnd"/>
+      <w:r>
+        <w:t xml:space="preserve"> на стойностите на изпълнимата програмата, вторичните файлове и всички оригинални </w:t>
       </w:r>
       <w:r>
         <w:rPr>
@@ -19059,7 +20153,25 @@
           <w:iCs/>
           <w:lang w:val="en-US"/>
         </w:rPr>
-        <w:t xml:space="preserve">.py </w:t>
+        <w:t>.</w:t>
+      </w:r>
+      <w:proofErr w:type="spellStart"/>
+      <w:r>
+        <w:rPr>
+          <w:i/>
+          <w:iCs/>
+          <w:lang w:val="en-US"/>
+        </w:rPr>
+        <w:t>py</w:t>
+      </w:r>
+      <w:proofErr w:type="spellEnd"/>
+      <w:r>
+        <w:rPr>
+          <w:i/>
+          <w:iCs/>
+          <w:lang w:val="en-US"/>
+        </w:rPr>
+        <w:t xml:space="preserve"> </w:t>
       </w:r>
       <w:r>
         <w:t xml:space="preserve">скриптове. Използван е </w:t>
@@ -19109,7 +20221,15 @@
       </w:r>
       <w:r>
         <w:lastRenderedPageBreak/>
-        <w:t xml:space="preserve">притежава висока сложност и ниска предсказуемост, което не позволява на случайни файлове да притежават едни и същи хеш стойности. </w:t>
+        <w:t xml:space="preserve">притежава висока сложност и ниска предсказуемост, което не позволява на случайни файлове да притежават едни и същи </w:t>
+      </w:r>
+      <w:proofErr w:type="spellStart"/>
+      <w:r>
+        <w:t>хеш</w:t>
+      </w:r>
+      <w:proofErr w:type="spellEnd"/>
+      <w:r>
+        <w:t xml:space="preserve"> стойности. </w:t>
       </w:r>
       <w:r>
         <w:t>Изчислените суми за всеки файл се съхраняват в текстови файл и могат лесно да бъдат пресметнати с инструменти каквито се намират на всяка операционна система.</w:t>
@@ -19137,6 +20257,7 @@
       <w:r>
         <w:t xml:space="preserve"> (</w:t>
       </w:r>
+      <w:proofErr w:type="spellStart"/>
       <w:r>
         <w:fldChar w:fldCharType="begin"/>
       </w:r>
@@ -19147,7 +20268,11 @@
         <w:fldChar w:fldCharType="separate"/>
       </w:r>
       <w:r>
-        <w:t>Хеширани файлове</w:t>
+        <w:t>Хеширани</w:t>
+      </w:r>
+      <w:proofErr w:type="spellEnd"/>
+      <w:r>
+        <w:t xml:space="preserve"> файлове</w:t>
       </w:r>
       <w:r>
         <w:fldChar w:fldCharType="end"/>
@@ -19179,50 +20304,98 @@
           <w:lang w:val="en-US"/>
         </w:rPr>
       </w:pPr>
+      <w:proofErr w:type="spellStart"/>
       <w:r>
         <w:rPr>
           <w:i/>
           <w:iCs/>
           <w:lang w:val="en-US"/>
         </w:rPr>
-        <w:t>certutil -hashfile [file location] SHA256</w:t>
-      </w:r>
-    </w:p>
-    <w:p>
-      <w:pPr>
-        <w:ind w:firstLine="0"/>
-      </w:pPr>
-      <w:r>
-        <w:t xml:space="preserve">Където </w:t>
-      </w:r>
+        <w:t>certutil</w:t>
+      </w:r>
+      <w:proofErr w:type="spellEnd"/>
       <w:r>
         <w:rPr>
           <w:i/>
           <w:iCs/>
           <w:lang w:val="en-US"/>
         </w:rPr>
-        <w:t>certutil</w:t>
-      </w:r>
+        <w:t xml:space="preserve"> -</w:t>
+      </w:r>
+      <w:proofErr w:type="spellStart"/>
       <w:r>
         <w:rPr>
           <w:i/>
           <w:iCs/>
-        </w:rPr>
-        <w:t xml:space="preserve"> </w:t>
-      </w:r>
-      <w:r>
-        <w:t xml:space="preserve">е името на конкретната имплементация, </w:t>
-      </w:r>
+          <w:lang w:val="en-US"/>
+        </w:rPr>
+        <w:t>hashfile</w:t>
+      </w:r>
+      <w:proofErr w:type="spellEnd"/>
       <w:r>
         <w:rPr>
           <w:i/>
           <w:iCs/>
           <w:lang w:val="en-US"/>
         </w:rPr>
-        <w:t>-hashfile</w:t>
-      </w:r>
-      <w:r>
-        <w:t xml:space="preserve"> е атрибут показващ файлът, който да бъде хеширан, след което е зададена и стойността му. Накрая е зададен алгоритъмът, по който да бъде извършена операцията. На други операционни системи е възможно същото нещо. </w:t>
+        <w:t xml:space="preserve"> [file location] SHA256</w:t>
+      </w:r>
+    </w:p>
+    <w:p>
+      <w:pPr>
+        <w:ind w:firstLine="0"/>
+      </w:pPr>
+      <w:r>
+        <w:t xml:space="preserve">Където </w:t>
+      </w:r>
+      <w:proofErr w:type="spellStart"/>
+      <w:r>
+        <w:rPr>
+          <w:i/>
+          <w:iCs/>
+          <w:lang w:val="en-US"/>
+        </w:rPr>
+        <w:t>certutil</w:t>
+      </w:r>
+      <w:proofErr w:type="spellEnd"/>
+      <w:r>
+        <w:rPr>
+          <w:i/>
+          <w:iCs/>
+        </w:rPr>
+        <w:t xml:space="preserve"> </w:t>
+      </w:r>
+      <w:r>
+        <w:t xml:space="preserve">е името на конкретната имплементация, </w:t>
+      </w:r>
+      <w:r>
+        <w:rPr>
+          <w:i/>
+          <w:iCs/>
+          <w:lang w:val="en-US"/>
+        </w:rPr>
+        <w:t>-</w:t>
+      </w:r>
+      <w:proofErr w:type="spellStart"/>
+      <w:r>
+        <w:rPr>
+          <w:i/>
+          <w:iCs/>
+          <w:lang w:val="en-US"/>
+        </w:rPr>
+        <w:t>hashfile</w:t>
+      </w:r>
+      <w:proofErr w:type="spellEnd"/>
+      <w:r>
+        <w:t xml:space="preserve"> е атрибут показващ файлът, който да бъде </w:t>
+      </w:r>
+      <w:proofErr w:type="spellStart"/>
+      <w:r>
+        <w:t>хеширан</w:t>
+      </w:r>
+      <w:proofErr w:type="spellEnd"/>
+      <w:r>
+        <w:t xml:space="preserve">, след което е зададена и стойността му. Накрая е зададен алгоритъмът, по който да бъде извършена операцията. На други операционни системи е възможно същото нещо. </w:t>
       </w:r>
     </w:p>
     <w:p>
@@ -19407,12 +20580,28 @@
           <w:i/>
           <w:iCs/>
         </w:rPr>
-        <w:t xml:space="preserve">$ shasum -a 256 </w:t>
-      </w:r>
+        <w:t xml:space="preserve">$ </w:t>
+      </w:r>
+      <w:proofErr w:type="spellStart"/>
       <w:r>
         <w:rPr>
           <w:i/>
           <w:iCs/>
+        </w:rPr>
+        <w:t>shasum</w:t>
+      </w:r>
+      <w:proofErr w:type="spellEnd"/>
+      <w:r>
+        <w:rPr>
+          <w:i/>
+          <w:iCs/>
+        </w:rPr>
+        <w:t xml:space="preserve"> -a 256 </w:t>
+      </w:r>
+      <w:r>
+        <w:rPr>
+          <w:i/>
+          <w:iCs/>
           <w:lang w:val="en-US"/>
         </w:rPr>
         <w:t>[file]</w:t>
@@ -19444,8 +20633,16 @@
       </w:r>
     </w:p>
     <w:p>
+      <w:pPr>
+        <w:rPr>
+          <w:lang w:val="en-US"/>
+        </w:rPr>
+      </w:pPr>
       <w:r>
         <w:t xml:space="preserve">В следващите параграфи ще бъдат обсъдени възможности, за които не е имало достатъчно време за имплементация по време на разработка. </w:t>
+      </w:r>
+      <w:r>
+        <w:t xml:space="preserve">Други такива вече са обяснени в секциите „технически подробности“ под съответното заглавие. </w:t>
       </w:r>
     </w:p>
     <w:p>
@@ -19456,9 +20653,19 @@
           <w:numId w:val="4"/>
         </w:numPr>
       </w:pPr>
-      <w:r>
-        <w:t>Мобилно приложение</w:t>
-      </w:r>
+      <w:proofErr w:type="spellStart"/>
+      <w:r>
+        <w:t>Мобилно</w:t>
+      </w:r>
+      <w:proofErr w:type="spellEnd"/>
+      <w:r>
+        <w:t xml:space="preserve"> </w:t>
+      </w:r>
+      <w:proofErr w:type="spellStart"/>
+      <w:r>
+        <w:t>приложение</w:t>
+      </w:r>
+      <w:proofErr w:type="spellEnd"/>
     </w:p>
     <w:p>
       <w:pPr>
@@ -19476,11 +20683,11 @@
         <w:t xml:space="preserve">. От друга страна, </w:t>
       </w:r>
       <w:r>
-        <w:t xml:space="preserve">след автоматизация на месечните отчети не е нужно същото количество работа при сверяването му. Финалните отчети могат да бъдат приготвени </w:t>
+        <w:t xml:space="preserve">след автоматизация на месечните отчети не е нужно същото </w:t>
       </w:r>
       <w:r>
         <w:lastRenderedPageBreak/>
-        <w:t xml:space="preserve">и изпратени с минимални усилия, а преносимата природа на мобилните устройство позволява изпълняването на това действие навсякъде, където има достъп до интернет. Също така, </w:t>
+        <w:t xml:space="preserve">количество работа при сверяването му. Финалните отчети могат да бъдат приготвени и изпратени с минимални усилия, а преносимата природа на мобилните устройство позволява изпълняването на това действие навсякъде, където има достъп до интернет. Също така, </w:t>
       </w:r>
       <w:r>
         <w:t xml:space="preserve">използването на настолен компютър или лаптоп за целите на стандартно сверяване на седмична програма от преподавател или студент е излишно. </w:t>
@@ -19506,13 +20713,23 @@
       <w:r>
         <w:t xml:space="preserve">са намерени следните инструменти, с които това може да бъде изпълнено: </w:t>
       </w:r>
+      <w:proofErr w:type="spellStart"/>
       <w:r>
         <w:rPr>
           <w:b/>
           <w:bCs/>
           <w:lang w:val="en-US"/>
         </w:rPr>
-        <w:t xml:space="preserve">BeeWare </w:t>
+        <w:t>BeeWare</w:t>
+      </w:r>
+      <w:proofErr w:type="spellEnd"/>
+      <w:r>
+        <w:rPr>
+          <w:b/>
+          <w:bCs/>
+          <w:lang w:val="en-US"/>
+        </w:rPr>
+        <w:t xml:space="preserve"> </w:t>
       </w:r>
       <w:sdt>
         <w:sdtPr>
@@ -19644,6 +20861,7 @@
       <w:r>
         <w:t xml:space="preserve">и модул </w:t>
       </w:r>
+      <w:proofErr w:type="spellStart"/>
       <w:r>
         <w:rPr>
           <w:b/>
@@ -19652,6 +20870,7 @@
         </w:rPr>
         <w:t>Buildozer</w:t>
       </w:r>
+      <w:proofErr w:type="spellEnd"/>
       <w:r>
         <w:rPr>
           <w:lang w:val="en-US"/>
@@ -19733,7 +20952,15 @@
     </w:p>
     <w:p>
       <w:r>
-        <w:t xml:space="preserve">Подобно на създаването на версия за телефон, мобилност на приложението може да бъде осигурено чрез създаването на уеб версия на приложението. Тя ще има отделен графичен интерфейс, логически подобен на първоначалният, който ще бъде хостван в публичното пространство и ще позволява публичен достъп до възможностите на приложението на всеки, който има нужда от него. По този начин се премахва нуждата от теглене на нови версии при разпространението на приложението и се осъществява единна точка на достъп. По този начин всеки с достъп до интернет ще може да използва желаната функционалност. </w:t>
+        <w:t xml:space="preserve">Подобно на създаването на версия за телефон, мобилност на приложението може да бъде осигурено чрез създаването на уеб версия на приложението. Тя ще има отделен графичен интерфейс, логически подобен на първоначалният, който ще бъде </w:t>
+      </w:r>
+      <w:proofErr w:type="spellStart"/>
+      <w:r>
+        <w:t>хостван</w:t>
+      </w:r>
+      <w:proofErr w:type="spellEnd"/>
+      <w:r>
+        <w:t xml:space="preserve"> в публичното пространство и ще позволява публичен достъп до възможностите на приложението на всеки, който има нужда от него. По този начин се премахва нуждата от теглене на нови версии при разпространението на приложението и се осъществява единна точка на достъп. По този начин всеки с достъп до интернет ще може да използва желаната функционалност. </w:t>
       </w:r>
     </w:p>
     <w:p>
@@ -19759,7 +20986,15 @@
         <w:t xml:space="preserve"> наемането на сървър и работата с него</w:t>
       </w:r>
       <w:r>
-        <w:t xml:space="preserve">. Този проблем би могъл да бъде разрешен чрез хостване на приложението на сървърите на университета при придобиване на позволение. Допълнително, уеб-базирано приложение е постоянно налично в интернет пространството, а не само по време на заявка. По този начин то бива допълнително уязвимо при атаки. Считайки, че то отново ще създава файлове за справки и програми, хакването на сайта би било доста по-сериозно отколкото прихващането на заявки в стандартното приложение. В такъв случай нападателят би могъл да изпрати каквато иска информация на </w:t>
+        <w:t xml:space="preserve">. Този проблем би могъл да бъде разрешен чрез </w:t>
+      </w:r>
+      <w:proofErr w:type="spellStart"/>
+      <w:r>
+        <w:t>хостване</w:t>
+      </w:r>
+      <w:proofErr w:type="spellEnd"/>
+      <w:r>
+        <w:t xml:space="preserve"> на приложението на сървърите на университета при придобиване на позволение. Допълнително, уеб-базирано приложение е постоянно налично в интернет пространството, а не само по време на заявка. По този начин то бива допълнително уязвимо при атаки. Считайки, че то отново ще създава файлове за справки и програми, хакването на сайта би било доста по-сериозно отколкото прихващането на заявки в стандартното приложение. В такъв случай нападателят би могъл да изпрати каквато иска информация на </w:t>
       </w:r>
       <w:r>
         <w:lastRenderedPageBreak/>
@@ -19800,6 +21035,7 @@
         </w:rPr>
         <w:t xml:space="preserve"> </w:t>
       </w:r>
+      <w:proofErr w:type="spellStart"/>
       <w:r>
         <w:rPr>
           <w:b/>
@@ -19808,6 +21044,7 @@
         </w:rPr>
         <w:t>pyPdf</w:t>
       </w:r>
+      <w:proofErr w:type="spellEnd"/>
       <w:sdt>
         <w:sdtPr>
           <w:rPr>
@@ -19910,8 +21147,37 @@
           <w:lang w:val="en-US"/>
         </w:rPr>
       </w:pPr>
-      <w:r>
-        <w:t xml:space="preserve">Хеширане във реално време спрямо </w:t>
+      <w:proofErr w:type="spellStart"/>
+      <w:r>
+        <w:t>Хеширане</w:t>
+      </w:r>
+      <w:proofErr w:type="spellEnd"/>
+      <w:r>
+        <w:t xml:space="preserve"> </w:t>
+      </w:r>
+      <w:proofErr w:type="spellStart"/>
+      <w:r>
+        <w:t>във</w:t>
+      </w:r>
+      <w:proofErr w:type="spellEnd"/>
+      <w:r>
+        <w:t xml:space="preserve"> </w:t>
+      </w:r>
+      <w:proofErr w:type="spellStart"/>
+      <w:r>
+        <w:t>реално</w:t>
+      </w:r>
+      <w:proofErr w:type="spellEnd"/>
+      <w:r>
+        <w:t xml:space="preserve"> </w:t>
+      </w:r>
+      <w:proofErr w:type="spellStart"/>
+      <w:r>
+        <w:t>време</w:t>
+      </w:r>
+      <w:proofErr w:type="spellEnd"/>
+      <w:r>
+        <w:t xml:space="preserve"> спрямо </w:t>
       </w:r>
       <w:r>
         <w:rPr>
@@ -19922,7 +21188,39 @@
     </w:p>
     <w:p>
       <w:r>
-        <w:t>С цел допълнителна сигурност, съществува хеширане на избрани файлове от приложението. Това хеширане работи по строго определен начин и изисква интеракция от потребителя, за да бъде напълно функционално. Това може да бъде счетено като проблем за разрешаване. Неговото решение се крие в автоматизацията на проверките на хеш кодове в две стъпки. Като първа стъпка се закача съществуващият скрипт към стартирането на програмата. Преди зареждането на конфигурационните файлове и всичко останало се прави проверка на съществуващите хеш стойности с нови такива, генерирани на момента от скрипта. Ако са намерени разлики програмата хвърля грешка и спира, а потребителят се предупреждава за възможна модификация</w:t>
+        <w:t xml:space="preserve">С цел допълнителна сигурност, съществува </w:t>
+      </w:r>
+      <w:proofErr w:type="spellStart"/>
+      <w:r>
+        <w:t>хеширане</w:t>
+      </w:r>
+      <w:proofErr w:type="spellEnd"/>
+      <w:r>
+        <w:t xml:space="preserve"> на избрани файлове от приложението. Това </w:t>
+      </w:r>
+      <w:proofErr w:type="spellStart"/>
+      <w:r>
+        <w:t>хеширане</w:t>
+      </w:r>
+      <w:proofErr w:type="spellEnd"/>
+      <w:r>
+        <w:t xml:space="preserve"> работи по строго определен начин и изисква интеракция от потребителя, за да бъде напълно функционално. Това може да бъде счетено като проблем за разрешаване. Неговото решение се крие в автоматизацията на проверките на </w:t>
+      </w:r>
+      <w:proofErr w:type="spellStart"/>
+      <w:r>
+        <w:t>хеш</w:t>
+      </w:r>
+      <w:proofErr w:type="spellEnd"/>
+      <w:r>
+        <w:t xml:space="preserve"> кодове в две стъпки. Като първа стъпка се закача съществуващият скрипт към стартирането на програмата. Преди зареждането на конфигурационните файлове и всичко останало се прави проверка на съществуващите </w:t>
+      </w:r>
+      <w:proofErr w:type="spellStart"/>
+      <w:r>
+        <w:t>хеш</w:t>
+      </w:r>
+      <w:proofErr w:type="spellEnd"/>
+      <w:r>
+        <w:t xml:space="preserve"> стойности с нови такива, генерирани на момента от скрипта. Ако са намерени разлики програмата хвърля грешка и спира, а потребителят се предупреждава за възможна модификация</w:t>
       </w:r>
       <w:r>
         <w:t>.</w:t>
@@ -19934,7 +21232,15 @@
     <w:p>
       <w:r>
         <w:lastRenderedPageBreak/>
-        <w:t xml:space="preserve">Проблемът с този подход е, че цялата логика бива направена излишна при модификация. Проверката зависи изцяло от съществуващите вътрешни файлове на приложението, което значи, че един опитен нападател просто ще изтрие съществуващата проверка, заедно с желаните си модификации. След това ще добави фалшив екран показващ липсата на модификация, и потребителят ще вярва, че всичко е наред. Решение на това може да се намери чрез закачането на проверката към наличните хеш стойности на сървъра. Тъй като програмата вече зависи от наличието на интернет връзка, това няма да бъде допълнителна зависимост. Чрез сравняване на генерирани на момента стойности, с вече съществуващите на сървъра може да бъде елиминиран елемента на уязвимост. Единственият проблем, който остава, е че скрипта и стойностите трябва внимателно да бъдат опреснявани при всяка промяна, след което работата на програмата зависи от скоростта, с която файловете ще бъдат синхронизирани на сървъра. Освен времето, причина тази функционалност да не е инкорпорирана по време на разработка са затрудненията и забавянето, които се появяват от съответната синхронизация. </w:t>
+        <w:t xml:space="preserve">Проблемът с този подход е, че цялата логика бива направена излишна при модификация. Проверката зависи изцяло от съществуващите вътрешни файлове на приложението, което значи, че един опитен нападател просто ще изтрие съществуващата проверка, заедно с желаните си модификации. След това ще добави фалшив екран показващ липсата на модификация, и потребителят ще вярва, че всичко е наред. Решение на това може да се намери чрез закачането на проверката към наличните </w:t>
+      </w:r>
+      <w:proofErr w:type="spellStart"/>
+      <w:r>
+        <w:t>хеш</w:t>
+      </w:r>
+      <w:proofErr w:type="spellEnd"/>
+      <w:r>
+        <w:t xml:space="preserve"> стойности на сървъра. Тъй като програмата вече зависи от наличието на интернет връзка, това няма да бъде допълнителна зависимост. Чрез сравняване на генерирани на момента стойности, с вече съществуващите на сървъра може да бъде елиминиран елемента на уязвимост. Единственият проблем, който остава, е че скрипта и стойностите трябва внимателно да бъдат опреснявани при всяка промяна, след което работата на програмата зависи от скоростта, с която файловете ще бъдат синхронизирани на сървъра. Освен времето, причина тази функционалност да не е инкорпорирана по време на разработка са затрудненията и забавянето, които се появяват от съответната синхронизация. </w:t>
       </w:r>
     </w:p>
     <w:p>
@@ -19944,27 +21250,270 @@
           <w:lang w:val="bg-BG"/>
         </w:rPr>
       </w:pPr>
-      <w:r>
-        <w:t>TODO: да напиша наръчника, да кача архив в гитхъб, и да тествам на други системи.</w:t>
-      </w:r>
       <w:bookmarkStart w:id="39" w:name="_Toc96372127"/>
       <w:r>
         <w:rPr>
           <w:lang w:val="bg-BG"/>
         </w:rPr>
+        <w:t>Наръчник за използване</w:t>
+      </w:r>
+    </w:p>
+    <w:p>
+      <w:r>
+        <w:t>Следните указания посочват препоръчаният начин на използване на приложението в реална среда и грешки, които могат да настъпят по време на изпълнение</w:t>
+      </w:r>
+      <w:r>
+        <w:t>.</w:t>
+      </w:r>
+    </w:p>
+    <w:p>
+      <w:r>
+        <w:t xml:space="preserve">Приложението, се намира на публично достъпен домейн - </w:t>
+      </w:r>
+      <w:hyperlink r:id="rId21" w:history="1">
+        <w:r>
+          <w:rPr>
+            <w:rStyle w:val="Hyperlink"/>
+          </w:rPr>
+          <w:t>github.com/</w:t>
+        </w:r>
+        <w:proofErr w:type="spellStart"/>
+        <w:r>
+          <w:rPr>
+            <w:rStyle w:val="Hyperlink"/>
+          </w:rPr>
+          <w:t>nikolaizhnikolov</w:t>
+        </w:r>
+        <w:proofErr w:type="spellEnd"/>
+        <w:r>
+          <w:rPr>
+            <w:rStyle w:val="Hyperlink"/>
+          </w:rPr>
+          <w:t>/NVNA-Schedule-</w:t>
+        </w:r>
+        <w:proofErr w:type="spellStart"/>
+        <w:r>
+          <w:rPr>
+            <w:rStyle w:val="Hyperlink"/>
+          </w:rPr>
+          <w:t>Exporter</w:t>
+        </w:r>
+        <w:proofErr w:type="spellEnd"/>
+        <w:r>
+          <w:rPr>
+            <w:rStyle w:val="Hyperlink"/>
+          </w:rPr>
+          <w:t>.</w:t>
+        </w:r>
+      </w:hyperlink>
+      <w:r>
+        <w:t xml:space="preserve"> При достъпване на страницата се изтегля цялото съдържание на папка </w:t>
+      </w:r>
+      <w:proofErr w:type="spellStart"/>
+      <w:r>
+        <w:rPr>
+          <w:i/>
+          <w:iCs/>
+          <w:lang w:val="en-US"/>
+        </w:rPr>
+        <w:t>dist</w:t>
+      </w:r>
+      <w:proofErr w:type="spellEnd"/>
+      <w:r>
+        <w:t xml:space="preserve">, където е самата изпълнима програма, заедно с изображения и вторични файлове в папката </w:t>
+      </w:r>
+      <w:proofErr w:type="spellStart"/>
+      <w:r>
+        <w:rPr>
+          <w:i/>
+          <w:iCs/>
+          <w:lang w:val="en-US"/>
+        </w:rPr>
+        <w:t>dist</w:t>
+      </w:r>
+      <w:proofErr w:type="spellEnd"/>
+      <w:r>
+        <w:rPr>
+          <w:i/>
+          <w:iCs/>
+          <w:lang w:val="en-US"/>
+        </w:rPr>
+        <w:t>/assets</w:t>
+      </w:r>
+      <w:r>
+        <w:t xml:space="preserve">.  Приложението се стартира от </w:t>
+      </w:r>
+      <w:r>
+        <w:rPr>
+          <w:i/>
+          <w:iCs/>
+          <w:lang w:val="en-US"/>
+        </w:rPr>
+        <w:t>NvnaScheduleExporter.exe</w:t>
+      </w:r>
+      <w:r>
+        <w:t>, и се изчаква неговото зареждане. В случай на липсващи изображения програмата няма да може да стартира правилно.</w:t>
+      </w:r>
+    </w:p>
+    <w:p>
+      <w:r>
+        <w:t xml:space="preserve">След стартиране се въвеждат желаните данни и се натиска бутон експорт. </w:t>
+      </w:r>
+      <w:r>
+        <w:t xml:space="preserve">Резултатът ще бъде изписан на екрана. </w:t>
+      </w:r>
+      <w:r>
+        <w:t xml:space="preserve">При успех </w:t>
+      </w:r>
+      <w:r>
+        <w:t xml:space="preserve">резултатният файл </w:t>
+      </w:r>
+      <w:r>
+        <w:t xml:space="preserve">може да бъде намерен в избраната папка. </w:t>
+      </w:r>
+      <w:r>
+        <w:t xml:space="preserve">След първото използване ще бъдат създадени два файла с разширение </w:t>
+      </w:r>
+      <w:r>
+        <w:rPr>
+          <w:lang w:val="en-US"/>
+        </w:rPr>
+        <w:t>.</w:t>
+      </w:r>
+      <w:proofErr w:type="spellStart"/>
+      <w:r>
+        <w:rPr>
+          <w:lang w:val="en-US"/>
+        </w:rPr>
+        <w:t>cfg</w:t>
+      </w:r>
+      <w:proofErr w:type="spellEnd"/>
+      <w:r>
+        <w:rPr>
+          <w:lang w:val="en-US"/>
+        </w:rPr>
         <w:t xml:space="preserve"> </w:t>
       </w:r>
       <w:r>
-        <w:rPr>
-          <w:lang w:val="bg-BG"/>
-        </w:rPr>
-        <w:t>Наръчник за използване</w:t>
-      </w:r>
-    </w:p>
-    <w:p>
-      <w:r>
-        <w:t>Следните указания посочват препоръчаният начин на използване на приложението в реална среда и грешки, които могат да настъпят по време на изпълнение.</w:t>
-      </w:r>
+        <w:t xml:space="preserve">и </w:t>
+      </w:r>
+      <w:r>
+        <w:rPr>
+          <w:lang w:val="en-US"/>
+        </w:rPr>
+        <w:t>.txt</w:t>
+      </w:r>
+      <w:r>
+        <w:t xml:space="preserve">. В първият файл се съхраняват конфигурационните настройки за следващото пускане, а в текстовият файл информацията от последното изпълнение. </w:t>
+      </w:r>
+      <w:r>
+        <w:t xml:space="preserve">При местене на програмата се премества и конфигурационният файл. В противен случай нов такъв ще бъде създаден в новата директория, а последно запаметените данни ще бъдат затрити. </w:t>
+      </w:r>
+      <w:proofErr w:type="spellStart"/>
+      <w:r>
+        <w:t>Логовите</w:t>
+      </w:r>
+      <w:proofErr w:type="spellEnd"/>
+      <w:r>
+        <w:t xml:space="preserve"> файлове не са нужни при успешни действия, в случай на грешка информацията за нея може да се намери вътре. </w:t>
+      </w:r>
+    </w:p>
+    <w:p>
+      <w:r>
+        <w:lastRenderedPageBreak/>
+        <w:t>След създаване на месечен отчет е препоръчителна проверката на верността на информация, както и ръчното допълване на липсващите елементи. Програмата не поддържа:</w:t>
+      </w:r>
+    </w:p>
+    <w:p>
+      <w:pPr>
+        <w:pStyle w:val="ListParagraph"/>
+        <w:numPr>
+          <w:ilvl w:val="0"/>
+          <w:numId w:val="22"/>
+        </w:numPr>
+      </w:pPr>
+      <w:r>
+        <w:t>Всички видове свръхнормативна заетост</w:t>
+      </w:r>
+    </w:p>
+    <w:p>
+      <w:pPr>
+        <w:pStyle w:val="ListParagraph"/>
+        <w:numPr>
+          <w:ilvl w:val="0"/>
+          <w:numId w:val="22"/>
+        </w:numPr>
+      </w:pPr>
+      <w:r>
+        <w:t>Студенти на индивидуално обучение</w:t>
+      </w:r>
+    </w:p>
+    <w:p>
+      <w:pPr>
+        <w:pStyle w:val="ListParagraph"/>
+        <w:numPr>
+          <w:ilvl w:val="0"/>
+          <w:numId w:val="22"/>
+        </w:numPr>
+      </w:pPr>
+      <w:r>
+        <w:t>Студенти с повишен риск</w:t>
+      </w:r>
+    </w:p>
+    <w:p>
+      <w:pPr>
+        <w:pStyle w:val="ListParagraph"/>
+        <w:numPr>
+          <w:ilvl w:val="0"/>
+          <w:numId w:val="22"/>
+        </w:numPr>
+      </w:pPr>
+      <w:r>
+        <w:t>Автоматично вписване на име на преподавател</w:t>
+      </w:r>
+    </w:p>
+    <w:p>
+      <w:pPr>
+        <w:pStyle w:val="ListParagraph"/>
+        <w:numPr>
+          <w:ilvl w:val="0"/>
+          <w:numId w:val="22"/>
+        </w:numPr>
+      </w:pPr>
+      <w:r>
+        <w:t>Практически занятия на групи с втори номер</w:t>
+      </w:r>
+    </w:p>
+    <w:p>
+      <w:pPr>
+        <w:pStyle w:val="ListParagraph"/>
+        <w:numPr>
+          <w:ilvl w:val="0"/>
+          <w:numId w:val="22"/>
+        </w:numPr>
+      </w:pPr>
+      <w:r>
+        <w:t>Извънредни занятия</w:t>
+      </w:r>
+    </w:p>
+    <w:p>
+      <w:pPr>
+        <w:pStyle w:val="ListParagraph"/>
+        <w:numPr>
+          <w:ilvl w:val="0"/>
+          <w:numId w:val="22"/>
+        </w:numPr>
+      </w:pPr>
+      <w:r>
+        <w:t>Изплатена заетост</w:t>
+      </w:r>
+    </w:p>
+    <w:p>
+      <w:r>
+        <w:t>Създаването на седмични програми работи по подобен начин, но информацията в него е точна. Индекси на всяка седмица от годината могат да бъдат намерени в третият таб. В случай на неочаквани или неидентифицирани проблеми е желателно да бъде осъществена връзка с разработчик.</w:t>
+      </w:r>
+    </w:p>
+    <w:p>
       <w:r>
         <w:br w:type="page"/>
       </w:r>
@@ -19985,32 +21534,52 @@
     </w:p>
     <w:p>
       <w:r>
-        <w:t xml:space="preserve">В този доклад е представен проект за разработка на програма, която служи за автоматично създаване на месечни отчетни доклади. Целта на проекта е да спести време на учителите във Военноморско училище „Никола Йонков Вапцаров“, като изпълнява това вместо тях, спестявайки време. Отбелязани са всички използвани технологии и са референции към мястото, от където са взети, и където е описан начинът на тяхното използване. Целият използван софтуер по време на проекта е безплатен и свободно-разпространим за не-комерсиални цели. След описание на логическото поведение на проекта е показано реалното протичане на имплементацията. Показани са логическите проблеми идващи от разчитането на външен източник на информация – сайтът на университета, както и специфичните разминавания между стандартното изкарване на седмична програма в </w:t>
-      </w:r>
-      <w:hyperlink r:id="rId21" w:history="1">
-        <w:r>
-          <w:rPr>
-            <w:rStyle w:val="Hyperlink"/>
-          </w:rPr>
-          <w:t>https://nvna.eu/wp</w:t>
-        </w:r>
-      </w:hyperlink>
-      <w:r>
-        <w:t xml:space="preserve">, и начинът, по които това се прави в програмата. Рискът от невалидни данни е намален максимално спрямо допустимото от страна на разработка, останалото зависи от личното потвърждение на потребителя. Счетено е, че поради съществото на използваната информация, риск от кибератака не съществува, или изпълнението на такава е невъзможно да окаже смислено влияние върху потребителят или университета. Въпреки това има шанс от зловредно разпространение на проекта. Той винаги трябва да се </w:t>
-      </w:r>
-      <w:r>
-        <w:t>взема</w:t>
-      </w:r>
-      <w:r>
-        <w:t xml:space="preserve"> от първоизточникът му, който е зададен в апендиксът на този доклад. Дори тогава, за по-голяма сигурност е добавен скрипт с резултат от хеширане на всички използвани файлове чрез алгоритъм </w:t>
-      </w:r>
-      <w:r>
-        <w:rPr>
-          <w:i/>
-          <w:iCs/>
-        </w:rPr>
-        <w:t>SHA-256.</w:t>
-      </w:r>
+        <w:t>В т</w:t>
+      </w:r>
+      <w:r>
+        <w:t xml:space="preserve">ази дипломна работа </w:t>
+      </w:r>
+      <w:r>
+        <w:t>е представен проект за разработка на програма, която служи за автоматично създаване на месечни отчет</w:t>
+      </w:r>
+      <w:r>
+        <w:t>и и седмични програми</w:t>
+      </w:r>
+      <w:r>
+        <w:t>. Целта на проекта е да спести време на учителите във Военноморско училище „Никола Йонков Вапцаров“</w:t>
+      </w:r>
+      <w:r>
+        <w:t>, като създаде инструмент, който да автоматизира подаването на съответните отчети</w:t>
+      </w:r>
+      <w:r>
+        <w:t xml:space="preserve">. </w:t>
+      </w:r>
+      <w:r>
+        <w:t xml:space="preserve">Разгледани са различни подходи и технологии, които могат да бъдат използвани за създаването на такава програма, и е направен избор спрямо техните възможности и личното предпочитание на разработчика. Направен е анализ на всички построени модули за програмата и са обосновани приетите подходи на разработка. Добавен е и подробен анализ на уязвимостите на приложението, с цел информираност на крайният потребител и затвърждаване на придобитите знания по време на обучение. </w:t>
+      </w:r>
+      <w:r>
+        <w:t xml:space="preserve">Неговото заключение е, че уязвимости с висока опасност и приоритет не съществуват в приложението, а малките такива зависят от дейностите на потребителя. </w:t>
+      </w:r>
+      <w:r>
+        <w:t xml:space="preserve">В резултат </w:t>
+      </w:r>
+      <w:r>
+        <w:t>на проекта е</w:t>
+      </w:r>
+      <w:r>
+        <w:t xml:space="preserve"> построено приложение, което успява частично да автоматизира създаването на месечни отчети</w:t>
+      </w:r>
+      <w:r>
+        <w:t>, с допълнителната функционалност да създава удобни седмични програми</w:t>
+      </w:r>
+      <w:r>
+        <w:t>. Поради липса на достъп до вътрешната мрежа и наличните ресурси на университета се стига до заключението, че пълна и точна автоматизация е невъзможна с публично достъпни ресурси. Въпреки това, с наличните такива е доказано, че дори и частично това би било полезно. След изследване на производителността на приложението е показано, че времето на създаване на такъв отчет е сведено до броени секунди. Ако се приеме, че един отчет отнема средно между 15-30 минути, то спестеното време всеки месец е значително когато тези минути се умножат по броят учители.</w:t>
+      </w:r>
+      <w:r>
+        <w:t xml:space="preserve"> </w:t>
+      </w:r>
+    </w:p>
+    <w:p>
       <w:r>
         <w:br w:type="page"/>
       </w:r>
@@ -21512,10 +23081,20 @@
         <w:pStyle w:val="Heading2"/>
       </w:pPr>
       <w:bookmarkStart w:id="42" w:name="_Toc96372134"/>
-      <w:r>
-        <w:t>Графичен интерфейс</w:t>
+      <w:proofErr w:type="spellStart"/>
+      <w:r>
+        <w:t>Графичен</w:t>
+      </w:r>
+      <w:proofErr w:type="spellEnd"/>
+      <w:r>
+        <w:t xml:space="preserve"> </w:t>
+      </w:r>
+      <w:proofErr w:type="spellStart"/>
+      <w:r>
+        <w:t>интерфейс</w:t>
       </w:r>
       <w:bookmarkEnd w:id="42"/>
+      <w:proofErr w:type="spellEnd"/>
     </w:p>
     <w:p>
       <w:pPr>
@@ -21528,10 +23107,12 @@
       <w:bookmarkStart w:id="43" w:name="_5.3.1._Прототип"/>
       <w:bookmarkStart w:id="44" w:name="_Toc96372135"/>
       <w:bookmarkEnd w:id="43"/>
+      <w:proofErr w:type="spellStart"/>
       <w:r>
         <w:t>Прототип</w:t>
       </w:r>
       <w:bookmarkEnd w:id="44"/>
+      <w:proofErr w:type="spellEnd"/>
     </w:p>
     <w:bookmarkStart w:id="45" w:name="_MON_1701083034"/>
     <w:bookmarkEnd w:id="45"/>
@@ -21544,7 +23125,7 @@
           <v:shape id="_x0000_i1026" type="#_x0000_t75" style="width:249.25pt;height:99.15pt" o:ole="">
             <v:imagedata r:id="rId22" o:title=""/>
           </v:shape>
-          <o:OLEObject Type="Embed" ProgID="Excel.Sheet.12" ShapeID="_x0000_i1026" DrawAspect="Content" ObjectID="_1707477772" r:id="rId23"/>
+          <o:OLEObject Type="Embed" ProgID="Excel.Sheet.12" ShapeID="_x0000_i1026" DrawAspect="Content" ObjectID="_1707491748" r:id="rId23"/>
         </w:object>
       </w:r>
       <w:bookmarkStart w:id="46" w:name="_Toc96372136"/>
@@ -21691,9 +23272,19 @@
           </wp:anchor>
         </w:drawing>
       </w:r>
-      <w:r>
-        <w:t>Месечни Отчети</w:t>
-      </w:r>
+      <w:proofErr w:type="spellStart"/>
+      <w:r>
+        <w:t>Месечни</w:t>
+      </w:r>
+      <w:proofErr w:type="spellEnd"/>
+      <w:r>
+        <w:t xml:space="preserve"> </w:t>
+      </w:r>
+      <w:proofErr w:type="spellStart"/>
+      <w:r>
+        <w:t>Отчети</w:t>
+      </w:r>
+      <w:proofErr w:type="spellEnd"/>
     </w:p>
     <w:p>
       <w:pPr>
@@ -21772,10 +23363,20 @@
           </wp:anchor>
         </w:drawing>
       </w:r>
-      <w:r>
-        <w:t>Седмична програма</w:t>
+      <w:proofErr w:type="spellStart"/>
+      <w:r>
+        <w:t>Седмична</w:t>
+      </w:r>
+      <w:proofErr w:type="spellEnd"/>
+      <w:r>
+        <w:t xml:space="preserve"> </w:t>
+      </w:r>
+      <w:proofErr w:type="spellStart"/>
+      <w:r>
+        <w:t>програма</w:t>
       </w:r>
       <w:bookmarkEnd w:id="47"/>
+      <w:proofErr w:type="spellEnd"/>
     </w:p>
     <w:p>
       <w:pPr>
@@ -21905,9 +23506,11 @@
           </wp:anchor>
         </w:drawing>
       </w:r>
+      <w:proofErr w:type="spellStart"/>
       <w:r>
         <w:t>Седмици</w:t>
       </w:r>
+      <w:proofErr w:type="spellEnd"/>
     </w:p>
     <w:p>
       <w:pPr>
@@ -22059,10 +23662,20 @@
       <w:pPr>
         <w:pStyle w:val="Heading2"/>
       </w:pPr>
+      <w:proofErr w:type="spellStart"/>
       <w:r>
         <w:lastRenderedPageBreak/>
-        <w:t>Примерни файлове</w:t>
-      </w:r>
+        <w:t>Примерни</w:t>
+      </w:r>
+      <w:proofErr w:type="spellEnd"/>
+      <w:r>
+        <w:t xml:space="preserve"> </w:t>
+      </w:r>
+      <w:proofErr w:type="spellStart"/>
+      <w:r>
+        <w:t>файлове</w:t>
+      </w:r>
+      <w:proofErr w:type="spellEnd"/>
     </w:p>
     <w:p>
       <w:pPr>
@@ -22243,13 +23856,29 @@
     </w:p>
     <w:p>
       <w:pPr>
+        <w:ind w:firstLine="0"/>
+        <w:jc w:val="left"/>
+        <w:rPr>
+          <w:rFonts w:eastAsiaTheme="majorEastAsia"/>
+          <w:color w:val="2F5496" w:themeColor="accent1" w:themeShade="BF"/>
+          <w:szCs w:val="26"/>
+          <w:lang w:val="en-GB"/>
+        </w:rPr>
+      </w:pPr>
+      <w:bookmarkStart w:id="48" w:name="_Ref96628863"/>
+      <w:r>
+        <w:br w:type="page"/>
+      </w:r>
+    </w:p>
+    <w:p>
+      <w:pPr>
         <w:pStyle w:val="Heading2"/>
       </w:pPr>
-      <w:bookmarkStart w:id="48" w:name="_Ref96628863"/>
       <w:r>
         <w:rPr>
           <w:noProof/>
         </w:rPr>
+        <w:lastRenderedPageBreak/>
         <w:drawing>
           <wp:anchor distT="0" distB="0" distL="114300" distR="114300" simplePos="0" relativeHeight="251687936" behindDoc="0" locked="0" layoutInCell="1" allowOverlap="1" wp14:anchorId="7D0A293D" wp14:editId="49309D36">
             <wp:simplePos x="0" y="0"/>
@@ -22313,10 +23942,20 @@
           </wp:anchor>
         </w:drawing>
       </w:r>
-      <w:r>
-        <w:t>Хеширани файлове</w:t>
+      <w:proofErr w:type="spellStart"/>
+      <w:r>
+        <w:t>Хеширани</w:t>
+      </w:r>
+      <w:proofErr w:type="spellEnd"/>
+      <w:r>
+        <w:t xml:space="preserve"> </w:t>
+      </w:r>
+      <w:proofErr w:type="spellStart"/>
+      <w:r>
+        <w:t>файлове</w:t>
       </w:r>
       <w:bookmarkEnd w:id="48"/>
+      <w:proofErr w:type="spellEnd"/>
     </w:p>
     <w:p>
       <w:pPr>
@@ -22339,7 +23978,6 @@
           <w:noProof/>
           <w:lang w:val="en-GB"/>
         </w:rPr>
-        <w:lastRenderedPageBreak/>
         <w:drawing>
           <wp:anchor distT="0" distB="0" distL="114300" distR="114300" simplePos="0" relativeHeight="251688960" behindDoc="0" locked="0" layoutInCell="1" allowOverlap="1" wp14:anchorId="43F766F8" wp14:editId="5C413E22">
             <wp:simplePos x="0" y="0"/>
@@ -22838,7 +24476,7 @@
   <w:abstractNum w:abstractNumId="2" w15:restartNumberingAfterBreak="0">
     <w:nsid w:val="12F448D7"/>
     <w:multiLevelType w:val="multilevel"/>
-    <w:tmpl w:val="4056B746"/>
+    <w:tmpl w:val="2FDEDD26"/>
     <w:lvl w:ilvl="0">
       <w:start w:val="1"/>
       <w:numFmt w:val="decimal"/>
@@ -22876,6 +24514,7 @@
       </w:pPr>
       <w:rPr>
         <w:rFonts w:hint="default"/>
+        <w:color w:val="4472C4" w:themeColor="accent1"/>
         <w:sz w:val="28"/>
         <w:szCs w:val="28"/>
       </w:rPr>
@@ -23866,16 +25505,16 @@
     </w:lvl>
   </w:abstractNum>
   <w:abstractNum w:abstractNumId="11" w15:restartNumberingAfterBreak="0">
-    <w:nsid w:val="4C6762FF"/>
+    <w:nsid w:val="49DA03ED"/>
     <w:multiLevelType w:val="hybridMultilevel"/>
-    <w:tmpl w:val="55AC2854"/>
+    <w:tmpl w:val="A41665F0"/>
     <w:lvl w:ilvl="0" w:tplc="04090001">
       <w:start w:val="1"/>
       <w:numFmt w:val="bullet"/>
       <w:lvlText w:val=""/>
       <w:lvlJc w:val="left"/>
       <w:pPr>
-        <w:ind w:left="720" w:hanging="360"/>
+        <w:ind w:left="1080" w:hanging="360"/>
       </w:pPr>
       <w:rPr>
         <w:rFonts w:ascii="Symbol" w:hAnsi="Symbol" w:hint="default"/>
@@ -23887,7 +25526,7 @@
       <w:lvlText w:val="o"/>
       <w:lvlJc w:val="left"/>
       <w:pPr>
-        <w:ind w:left="1440" w:hanging="360"/>
+        <w:ind w:left="1800" w:hanging="360"/>
       </w:pPr>
       <w:rPr>
         <w:rFonts w:ascii="Courier New" w:hAnsi="Courier New" w:cs="Courier New" w:hint="default"/>
@@ -23899,7 +25538,7 @@
       <w:lvlText w:val=""/>
       <w:lvlJc w:val="left"/>
       <w:pPr>
-        <w:ind w:left="2160" w:hanging="360"/>
+        <w:ind w:left="2520" w:hanging="360"/>
       </w:pPr>
       <w:rPr>
         <w:rFonts w:ascii="Wingdings" w:hAnsi="Wingdings" w:hint="default"/>
@@ -23911,7 +25550,7 @@
       <w:lvlText w:val=""/>
       <w:lvlJc w:val="left"/>
       <w:pPr>
-        <w:ind w:left="2880" w:hanging="360"/>
+        <w:ind w:left="3240" w:hanging="360"/>
       </w:pPr>
       <w:rPr>
         <w:rFonts w:ascii="Symbol" w:hAnsi="Symbol" w:hint="default"/>
@@ -23923,7 +25562,7 @@
       <w:lvlText w:val="o"/>
       <w:lvlJc w:val="left"/>
       <w:pPr>
-        <w:ind w:left="3600" w:hanging="360"/>
+        <w:ind w:left="3960" w:hanging="360"/>
       </w:pPr>
       <w:rPr>
         <w:rFonts w:ascii="Courier New" w:hAnsi="Courier New" w:cs="Courier New" w:hint="default"/>
@@ -23935,7 +25574,7 @@
       <w:lvlText w:val=""/>
       <w:lvlJc w:val="left"/>
       <w:pPr>
-        <w:ind w:left="4320" w:hanging="360"/>
+        <w:ind w:left="4680" w:hanging="360"/>
       </w:pPr>
       <w:rPr>
         <w:rFonts w:ascii="Wingdings" w:hAnsi="Wingdings" w:hint="default"/>
@@ -23947,7 +25586,7 @@
       <w:lvlText w:val=""/>
       <w:lvlJc w:val="left"/>
       <w:pPr>
-        <w:ind w:left="5040" w:hanging="360"/>
+        <w:ind w:left="5400" w:hanging="360"/>
       </w:pPr>
       <w:rPr>
         <w:rFonts w:ascii="Symbol" w:hAnsi="Symbol" w:hint="default"/>
@@ -23959,7 +25598,7 @@
       <w:lvlText w:val="o"/>
       <w:lvlJc w:val="left"/>
       <w:pPr>
-        <w:ind w:left="5760" w:hanging="360"/>
+        <w:ind w:left="6120" w:hanging="360"/>
       </w:pPr>
       <w:rPr>
         <w:rFonts w:ascii="Courier New" w:hAnsi="Courier New" w:cs="Courier New" w:hint="default"/>
@@ -23971,7 +25610,7 @@
       <w:lvlText w:val=""/>
       <w:lvlJc w:val="left"/>
       <w:pPr>
-        <w:ind w:left="6480" w:hanging="360"/>
+        <w:ind w:left="6840" w:hanging="360"/>
       </w:pPr>
       <w:rPr>
         <w:rFonts w:ascii="Wingdings" w:hAnsi="Wingdings" w:hint="default"/>
@@ -23979,16 +25618,16 @@
     </w:lvl>
   </w:abstractNum>
   <w:abstractNum w:abstractNumId="12" w15:restartNumberingAfterBreak="0">
-    <w:nsid w:val="51240940"/>
+    <w:nsid w:val="4C6762FF"/>
     <w:multiLevelType w:val="hybridMultilevel"/>
-    <w:tmpl w:val="1F64A18A"/>
+    <w:tmpl w:val="55AC2854"/>
     <w:lvl w:ilvl="0" w:tplc="04090001">
       <w:start w:val="1"/>
       <w:numFmt w:val="bullet"/>
       <w:lvlText w:val=""/>
       <w:lvlJc w:val="left"/>
       <w:pPr>
-        <w:ind w:left="1440" w:hanging="360"/>
+        <w:ind w:left="720" w:hanging="360"/>
       </w:pPr>
       <w:rPr>
         <w:rFonts w:ascii="Symbol" w:hAnsi="Symbol" w:hint="default"/>
@@ -24000,7 +25639,7 @@
       <w:lvlText w:val="o"/>
       <w:lvlJc w:val="left"/>
       <w:pPr>
-        <w:ind w:left="2160" w:hanging="360"/>
+        <w:ind w:left="1440" w:hanging="360"/>
       </w:pPr>
       <w:rPr>
         <w:rFonts w:ascii="Courier New" w:hAnsi="Courier New" w:cs="Courier New" w:hint="default"/>
@@ -24012,7 +25651,7 @@
       <w:lvlText w:val=""/>
       <w:lvlJc w:val="left"/>
       <w:pPr>
-        <w:ind w:left="2880" w:hanging="360"/>
+        <w:ind w:left="2160" w:hanging="360"/>
       </w:pPr>
       <w:rPr>
         <w:rFonts w:ascii="Wingdings" w:hAnsi="Wingdings" w:hint="default"/>
@@ -24024,7 +25663,7 @@
       <w:lvlText w:val=""/>
       <w:lvlJc w:val="left"/>
       <w:pPr>
-        <w:ind w:left="3600" w:hanging="360"/>
+        <w:ind w:left="2880" w:hanging="360"/>
       </w:pPr>
       <w:rPr>
         <w:rFonts w:ascii="Symbol" w:hAnsi="Symbol" w:hint="default"/>
@@ -24036,7 +25675,7 @@
       <w:lvlText w:val="o"/>
       <w:lvlJc w:val="left"/>
       <w:pPr>
-        <w:ind w:left="4320" w:hanging="360"/>
+        <w:ind w:left="3600" w:hanging="360"/>
       </w:pPr>
       <w:rPr>
         <w:rFonts w:ascii="Courier New" w:hAnsi="Courier New" w:cs="Courier New" w:hint="default"/>
@@ -24048,7 +25687,7 @@
       <w:lvlText w:val=""/>
       <w:lvlJc w:val="left"/>
       <w:pPr>
-        <w:ind w:left="5040" w:hanging="360"/>
+        <w:ind w:left="4320" w:hanging="360"/>
       </w:pPr>
       <w:rPr>
         <w:rFonts w:ascii="Wingdings" w:hAnsi="Wingdings" w:hint="default"/>
@@ -24060,7 +25699,7 @@
       <w:lvlText w:val=""/>
       <w:lvlJc w:val="left"/>
       <w:pPr>
-        <w:ind w:left="5760" w:hanging="360"/>
+        <w:ind w:left="5040" w:hanging="360"/>
       </w:pPr>
       <w:rPr>
         <w:rFonts w:ascii="Symbol" w:hAnsi="Symbol" w:hint="default"/>
@@ -24072,7 +25711,7 @@
       <w:lvlText w:val="o"/>
       <w:lvlJc w:val="left"/>
       <w:pPr>
-        <w:ind w:left="6480" w:hanging="360"/>
+        <w:ind w:left="5760" w:hanging="360"/>
       </w:pPr>
       <w:rPr>
         <w:rFonts w:ascii="Courier New" w:hAnsi="Courier New" w:cs="Courier New" w:hint="default"/>
@@ -24084,7 +25723,7 @@
       <w:lvlText w:val=""/>
       <w:lvlJc w:val="left"/>
       <w:pPr>
-        <w:ind w:left="7200" w:hanging="360"/>
+        <w:ind w:left="6480" w:hanging="360"/>
       </w:pPr>
       <w:rPr>
         <w:rFonts w:ascii="Wingdings" w:hAnsi="Wingdings" w:hint="default"/>
@@ -24092,102 +25731,16 @@
     </w:lvl>
   </w:abstractNum>
   <w:abstractNum w:abstractNumId="13" w15:restartNumberingAfterBreak="0">
-    <w:nsid w:val="5D956364"/>
+    <w:nsid w:val="51240940"/>
     <w:multiLevelType w:val="hybridMultilevel"/>
-    <w:tmpl w:val="5E6838E8"/>
-    <w:lvl w:ilvl="0" w:tplc="0409000F">
-      <w:start w:val="1"/>
-      <w:numFmt w:val="decimal"/>
-      <w:lvlText w:val="%1."/>
-      <w:lvlJc w:val="left"/>
-      <w:pPr>
-        <w:ind w:left="1440" w:hanging="360"/>
-      </w:pPr>
-    </w:lvl>
-    <w:lvl w:ilvl="1" w:tplc="04090019" w:tentative="1">
-      <w:start w:val="1"/>
-      <w:numFmt w:val="lowerLetter"/>
-      <w:lvlText w:val="%2."/>
-      <w:lvlJc w:val="left"/>
-      <w:pPr>
-        <w:ind w:left="2160" w:hanging="360"/>
-      </w:pPr>
-    </w:lvl>
-    <w:lvl w:ilvl="2" w:tplc="0409001B" w:tentative="1">
-      <w:start w:val="1"/>
-      <w:numFmt w:val="lowerRoman"/>
-      <w:lvlText w:val="%3."/>
-      <w:lvlJc w:val="right"/>
-      <w:pPr>
-        <w:ind w:left="2880" w:hanging="180"/>
-      </w:pPr>
-    </w:lvl>
-    <w:lvl w:ilvl="3" w:tplc="0409000F" w:tentative="1">
-      <w:start w:val="1"/>
-      <w:numFmt w:val="decimal"/>
-      <w:lvlText w:val="%4."/>
-      <w:lvlJc w:val="left"/>
-      <w:pPr>
-        <w:ind w:left="3600" w:hanging="360"/>
-      </w:pPr>
-    </w:lvl>
-    <w:lvl w:ilvl="4" w:tplc="04090019" w:tentative="1">
-      <w:start w:val="1"/>
-      <w:numFmt w:val="lowerLetter"/>
-      <w:lvlText w:val="%5."/>
-      <w:lvlJc w:val="left"/>
-      <w:pPr>
-        <w:ind w:left="4320" w:hanging="360"/>
-      </w:pPr>
-    </w:lvl>
-    <w:lvl w:ilvl="5" w:tplc="0409001B" w:tentative="1">
-      <w:start w:val="1"/>
-      <w:numFmt w:val="lowerRoman"/>
-      <w:lvlText w:val="%6."/>
-      <w:lvlJc w:val="right"/>
-      <w:pPr>
-        <w:ind w:left="5040" w:hanging="180"/>
-      </w:pPr>
-    </w:lvl>
-    <w:lvl w:ilvl="6" w:tplc="0409000F" w:tentative="1">
-      <w:start w:val="1"/>
-      <w:numFmt w:val="decimal"/>
-      <w:lvlText w:val="%7."/>
-      <w:lvlJc w:val="left"/>
-      <w:pPr>
-        <w:ind w:left="5760" w:hanging="360"/>
-      </w:pPr>
-    </w:lvl>
-    <w:lvl w:ilvl="7" w:tplc="04090019" w:tentative="1">
-      <w:start w:val="1"/>
-      <w:numFmt w:val="lowerLetter"/>
-      <w:lvlText w:val="%8."/>
-      <w:lvlJc w:val="left"/>
-      <w:pPr>
-        <w:ind w:left="6480" w:hanging="360"/>
-      </w:pPr>
-    </w:lvl>
-    <w:lvl w:ilvl="8" w:tplc="0409001B" w:tentative="1">
-      <w:start w:val="1"/>
-      <w:numFmt w:val="lowerRoman"/>
-      <w:lvlText w:val="%9."/>
-      <w:lvlJc w:val="right"/>
-      <w:pPr>
-        <w:ind w:left="7200" w:hanging="180"/>
-      </w:pPr>
-    </w:lvl>
-  </w:abstractNum>
-  <w:abstractNum w:abstractNumId="14" w15:restartNumberingAfterBreak="0">
-    <w:nsid w:val="5F825967"/>
-    <w:multiLevelType w:val="hybridMultilevel"/>
-    <w:tmpl w:val="01707C9A"/>
+    <w:tmpl w:val="1F64A18A"/>
     <w:lvl w:ilvl="0" w:tplc="04090001">
       <w:start w:val="1"/>
       <w:numFmt w:val="bullet"/>
       <w:lvlText w:val=""/>
       <w:lvlJc w:val="left"/>
       <w:pPr>
-        <w:ind w:left="720" w:hanging="360"/>
+        <w:ind w:left="1440" w:hanging="360"/>
       </w:pPr>
       <w:rPr>
         <w:rFonts w:ascii="Symbol" w:hAnsi="Symbol" w:hint="default"/>
@@ -24199,7 +25752,7 @@
       <w:lvlText w:val="o"/>
       <w:lvlJc w:val="left"/>
       <w:pPr>
-        <w:ind w:left="1440" w:hanging="360"/>
+        <w:ind w:left="2160" w:hanging="360"/>
       </w:pPr>
       <w:rPr>
         <w:rFonts w:ascii="Courier New" w:hAnsi="Courier New" w:cs="Courier New" w:hint="default"/>
@@ -24211,7 +25764,7 @@
       <w:lvlText w:val=""/>
       <w:lvlJc w:val="left"/>
       <w:pPr>
-        <w:ind w:left="2160" w:hanging="360"/>
+        <w:ind w:left="2880" w:hanging="360"/>
       </w:pPr>
       <w:rPr>
         <w:rFonts w:ascii="Wingdings" w:hAnsi="Wingdings" w:hint="default"/>
@@ -24223,7 +25776,7 @@
       <w:lvlText w:val=""/>
       <w:lvlJc w:val="left"/>
       <w:pPr>
-        <w:ind w:left="2880" w:hanging="360"/>
+        <w:ind w:left="3600" w:hanging="360"/>
       </w:pPr>
       <w:rPr>
         <w:rFonts w:ascii="Symbol" w:hAnsi="Symbol" w:hint="default"/>
@@ -24235,7 +25788,7 @@
       <w:lvlText w:val="o"/>
       <w:lvlJc w:val="left"/>
       <w:pPr>
-        <w:ind w:left="3600" w:hanging="360"/>
+        <w:ind w:left="4320" w:hanging="360"/>
       </w:pPr>
       <w:rPr>
         <w:rFonts w:ascii="Courier New" w:hAnsi="Courier New" w:cs="Courier New" w:hint="default"/>
@@ -24247,7 +25800,7 @@
       <w:lvlText w:val=""/>
       <w:lvlJc w:val="left"/>
       <w:pPr>
-        <w:ind w:left="4320" w:hanging="360"/>
+        <w:ind w:left="5040" w:hanging="360"/>
       </w:pPr>
       <w:rPr>
         <w:rFonts w:ascii="Wingdings" w:hAnsi="Wingdings" w:hint="default"/>
@@ -24259,7 +25812,7 @@
       <w:lvlText w:val=""/>
       <w:lvlJc w:val="left"/>
       <w:pPr>
-        <w:ind w:left="5040" w:hanging="360"/>
+        <w:ind w:left="5760" w:hanging="360"/>
       </w:pPr>
       <w:rPr>
         <w:rFonts w:ascii="Symbol" w:hAnsi="Symbol" w:hint="default"/>
@@ -24271,7 +25824,7 @@
       <w:lvlText w:val="o"/>
       <w:lvlJc w:val="left"/>
       <w:pPr>
-        <w:ind w:left="5760" w:hanging="360"/>
+        <w:ind w:left="6480" w:hanging="360"/>
       </w:pPr>
       <w:rPr>
         <w:rFonts w:ascii="Courier New" w:hAnsi="Courier New" w:cs="Courier New" w:hint="default"/>
@@ -24283,110 +25836,24 @@
       <w:lvlText w:val=""/>
       <w:lvlJc w:val="left"/>
       <w:pPr>
-        <w:ind w:left="6480" w:hanging="360"/>
+        <w:ind w:left="7200" w:hanging="360"/>
       </w:pPr>
       <w:rPr>
         <w:rFonts w:ascii="Wingdings" w:hAnsi="Wingdings" w:hint="default"/>
       </w:rPr>
     </w:lvl>
   </w:abstractNum>
-  <w:abstractNum w:abstractNumId="15" w15:restartNumberingAfterBreak="0">
-    <w:nsid w:val="6AF74C5B"/>
+  <w:abstractNum w:abstractNumId="14" w15:restartNumberingAfterBreak="0">
+    <w:nsid w:val="522E6ED3"/>
     <w:multiLevelType w:val="hybridMultilevel"/>
-    <w:tmpl w:val="08503778"/>
-    <w:lvl w:ilvl="0" w:tplc="0409000F">
-      <w:start w:val="1"/>
-      <w:numFmt w:val="decimal"/>
-      <w:lvlText w:val="%1."/>
-      <w:lvlJc w:val="left"/>
-      <w:pPr>
-        <w:ind w:left="1440" w:hanging="360"/>
-      </w:pPr>
-    </w:lvl>
-    <w:lvl w:ilvl="1" w:tplc="04090019" w:tentative="1">
-      <w:start w:val="1"/>
-      <w:numFmt w:val="lowerLetter"/>
-      <w:lvlText w:val="%2."/>
-      <w:lvlJc w:val="left"/>
-      <w:pPr>
-        <w:ind w:left="2160" w:hanging="360"/>
-      </w:pPr>
-    </w:lvl>
-    <w:lvl w:ilvl="2" w:tplc="0409001B" w:tentative="1">
-      <w:start w:val="1"/>
-      <w:numFmt w:val="lowerRoman"/>
-      <w:lvlText w:val="%3."/>
-      <w:lvlJc w:val="right"/>
-      <w:pPr>
-        <w:ind w:left="2880" w:hanging="180"/>
-      </w:pPr>
-    </w:lvl>
-    <w:lvl w:ilvl="3" w:tplc="0409000F" w:tentative="1">
-      <w:start w:val="1"/>
-      <w:numFmt w:val="decimal"/>
-      <w:lvlText w:val="%4."/>
-      <w:lvlJc w:val="left"/>
-      <w:pPr>
-        <w:ind w:left="3600" w:hanging="360"/>
-      </w:pPr>
-    </w:lvl>
-    <w:lvl w:ilvl="4" w:tplc="04090019" w:tentative="1">
-      <w:start w:val="1"/>
-      <w:numFmt w:val="lowerLetter"/>
-      <w:lvlText w:val="%5."/>
-      <w:lvlJc w:val="left"/>
-      <w:pPr>
-        <w:ind w:left="4320" w:hanging="360"/>
-      </w:pPr>
-    </w:lvl>
-    <w:lvl w:ilvl="5" w:tplc="0409001B" w:tentative="1">
-      <w:start w:val="1"/>
-      <w:numFmt w:val="lowerRoman"/>
-      <w:lvlText w:val="%6."/>
-      <w:lvlJc w:val="right"/>
-      <w:pPr>
-        <w:ind w:left="5040" w:hanging="180"/>
-      </w:pPr>
-    </w:lvl>
-    <w:lvl w:ilvl="6" w:tplc="0409000F" w:tentative="1">
-      <w:start w:val="1"/>
-      <w:numFmt w:val="decimal"/>
-      <w:lvlText w:val="%7."/>
-      <w:lvlJc w:val="left"/>
-      <w:pPr>
-        <w:ind w:left="5760" w:hanging="360"/>
-      </w:pPr>
-    </w:lvl>
-    <w:lvl w:ilvl="7" w:tplc="04090019" w:tentative="1">
-      <w:start w:val="1"/>
-      <w:numFmt w:val="lowerLetter"/>
-      <w:lvlText w:val="%8."/>
-      <w:lvlJc w:val="left"/>
-      <w:pPr>
-        <w:ind w:left="6480" w:hanging="360"/>
-      </w:pPr>
-    </w:lvl>
-    <w:lvl w:ilvl="8" w:tplc="0409001B" w:tentative="1">
-      <w:start w:val="1"/>
-      <w:numFmt w:val="lowerRoman"/>
-      <w:lvlText w:val="%9."/>
-      <w:lvlJc w:val="right"/>
-      <w:pPr>
-        <w:ind w:left="7200" w:hanging="180"/>
-      </w:pPr>
-    </w:lvl>
-  </w:abstractNum>
-  <w:abstractNum w:abstractNumId="16" w15:restartNumberingAfterBreak="0">
-    <w:nsid w:val="7A96291D"/>
-    <w:multiLevelType w:val="hybridMultilevel"/>
-    <w:tmpl w:val="F0D0DE48"/>
+    <w:tmpl w:val="EE36393A"/>
     <w:lvl w:ilvl="0" w:tplc="04090001">
       <w:start w:val="1"/>
       <w:numFmt w:val="bullet"/>
       <w:lvlText w:val=""/>
       <w:lvlJc w:val="left"/>
       <w:pPr>
-        <w:ind w:left="1080" w:hanging="360"/>
+        <w:ind w:left="3600" w:hanging="360"/>
       </w:pPr>
       <w:rPr>
         <w:rFonts w:ascii="Symbol" w:hAnsi="Symbol" w:hint="default"/>
@@ -24398,7 +25865,7 @@
       <w:lvlText w:val="o"/>
       <w:lvlJc w:val="left"/>
       <w:pPr>
-        <w:ind w:left="1800" w:hanging="360"/>
+        <w:ind w:left="4320" w:hanging="360"/>
       </w:pPr>
       <w:rPr>
         <w:rFonts w:ascii="Courier New" w:hAnsi="Courier New" w:cs="Courier New" w:hint="default"/>
@@ -24410,7 +25877,7 @@
       <w:lvlText w:val=""/>
       <w:lvlJc w:val="left"/>
       <w:pPr>
-        <w:ind w:left="2520" w:hanging="360"/>
+        <w:ind w:left="5040" w:hanging="360"/>
       </w:pPr>
       <w:rPr>
         <w:rFonts w:ascii="Wingdings" w:hAnsi="Wingdings" w:hint="default"/>
@@ -24422,7 +25889,7 @@
       <w:lvlText w:val=""/>
       <w:lvlJc w:val="left"/>
       <w:pPr>
-        <w:ind w:left="3240" w:hanging="360"/>
+        <w:ind w:left="5760" w:hanging="360"/>
       </w:pPr>
       <w:rPr>
         <w:rFonts w:ascii="Symbol" w:hAnsi="Symbol" w:hint="default"/>
@@ -24434,7 +25901,7 @@
       <w:lvlText w:val="o"/>
       <w:lvlJc w:val="left"/>
       <w:pPr>
-        <w:ind w:left="3960" w:hanging="360"/>
+        <w:ind w:left="6480" w:hanging="360"/>
       </w:pPr>
       <w:rPr>
         <w:rFonts w:ascii="Courier New" w:hAnsi="Courier New" w:cs="Courier New" w:hint="default"/>
@@ -24446,7 +25913,7 @@
       <w:lvlText w:val=""/>
       <w:lvlJc w:val="left"/>
       <w:pPr>
-        <w:ind w:left="4680" w:hanging="360"/>
+        <w:ind w:left="7200" w:hanging="360"/>
       </w:pPr>
       <w:rPr>
         <w:rFonts w:ascii="Wingdings" w:hAnsi="Wingdings" w:hint="default"/>
@@ -24458,7 +25925,7 @@
       <w:lvlText w:val=""/>
       <w:lvlJc w:val="left"/>
       <w:pPr>
-        <w:ind w:left="5400" w:hanging="360"/>
+        <w:ind w:left="7920" w:hanging="360"/>
       </w:pPr>
       <w:rPr>
         <w:rFonts w:ascii="Symbol" w:hAnsi="Symbol" w:hint="default"/>
@@ -24470,7 +25937,7 @@
       <w:lvlText w:val="o"/>
       <w:lvlJc w:val="left"/>
       <w:pPr>
-        <w:ind w:left="6120" w:hanging="360"/>
+        <w:ind w:left="8640" w:hanging="360"/>
       </w:pPr>
       <w:rPr>
         <w:rFonts w:ascii="Courier New" w:hAnsi="Courier New" w:cs="Courier New" w:hint="default"/>
@@ -24482,24 +25949,110 @@
       <w:lvlText w:val=""/>
       <w:lvlJc w:val="left"/>
       <w:pPr>
-        <w:ind w:left="6840" w:hanging="360"/>
+        <w:ind w:left="9360" w:hanging="360"/>
       </w:pPr>
       <w:rPr>
         <w:rFonts w:ascii="Wingdings" w:hAnsi="Wingdings" w:hint="default"/>
       </w:rPr>
     </w:lvl>
   </w:abstractNum>
-  <w:abstractNum w:abstractNumId="17" w15:restartNumberingAfterBreak="0">
-    <w:nsid w:val="7DF04499"/>
+  <w:abstractNum w:abstractNumId="15" w15:restartNumberingAfterBreak="0">
+    <w:nsid w:val="5D956364"/>
     <w:multiLevelType w:val="hybridMultilevel"/>
-    <w:tmpl w:val="E58CC0B8"/>
+    <w:tmpl w:val="5E6838E8"/>
+    <w:lvl w:ilvl="0" w:tplc="0409000F">
+      <w:start w:val="1"/>
+      <w:numFmt w:val="decimal"/>
+      <w:lvlText w:val="%1."/>
+      <w:lvlJc w:val="left"/>
+      <w:pPr>
+        <w:ind w:left="1440" w:hanging="360"/>
+      </w:pPr>
+    </w:lvl>
+    <w:lvl w:ilvl="1" w:tplc="04090019" w:tentative="1">
+      <w:start w:val="1"/>
+      <w:numFmt w:val="lowerLetter"/>
+      <w:lvlText w:val="%2."/>
+      <w:lvlJc w:val="left"/>
+      <w:pPr>
+        <w:ind w:left="2160" w:hanging="360"/>
+      </w:pPr>
+    </w:lvl>
+    <w:lvl w:ilvl="2" w:tplc="0409001B" w:tentative="1">
+      <w:start w:val="1"/>
+      <w:numFmt w:val="lowerRoman"/>
+      <w:lvlText w:val="%3."/>
+      <w:lvlJc w:val="right"/>
+      <w:pPr>
+        <w:ind w:left="2880" w:hanging="180"/>
+      </w:pPr>
+    </w:lvl>
+    <w:lvl w:ilvl="3" w:tplc="0409000F" w:tentative="1">
+      <w:start w:val="1"/>
+      <w:numFmt w:val="decimal"/>
+      <w:lvlText w:val="%4."/>
+      <w:lvlJc w:val="left"/>
+      <w:pPr>
+        <w:ind w:left="3600" w:hanging="360"/>
+      </w:pPr>
+    </w:lvl>
+    <w:lvl w:ilvl="4" w:tplc="04090019" w:tentative="1">
+      <w:start w:val="1"/>
+      <w:numFmt w:val="lowerLetter"/>
+      <w:lvlText w:val="%5."/>
+      <w:lvlJc w:val="left"/>
+      <w:pPr>
+        <w:ind w:left="4320" w:hanging="360"/>
+      </w:pPr>
+    </w:lvl>
+    <w:lvl w:ilvl="5" w:tplc="0409001B" w:tentative="1">
+      <w:start w:val="1"/>
+      <w:numFmt w:val="lowerRoman"/>
+      <w:lvlText w:val="%6."/>
+      <w:lvlJc w:val="right"/>
+      <w:pPr>
+        <w:ind w:left="5040" w:hanging="180"/>
+      </w:pPr>
+    </w:lvl>
+    <w:lvl w:ilvl="6" w:tplc="0409000F" w:tentative="1">
+      <w:start w:val="1"/>
+      <w:numFmt w:val="decimal"/>
+      <w:lvlText w:val="%7."/>
+      <w:lvlJc w:val="left"/>
+      <w:pPr>
+        <w:ind w:left="5760" w:hanging="360"/>
+      </w:pPr>
+    </w:lvl>
+    <w:lvl w:ilvl="7" w:tplc="04090019" w:tentative="1">
+      <w:start w:val="1"/>
+      <w:numFmt w:val="lowerLetter"/>
+      <w:lvlText w:val="%8."/>
+      <w:lvlJc w:val="left"/>
+      <w:pPr>
+        <w:ind w:left="6480" w:hanging="360"/>
+      </w:pPr>
+    </w:lvl>
+    <w:lvl w:ilvl="8" w:tplc="0409001B" w:tentative="1">
+      <w:start w:val="1"/>
+      <w:numFmt w:val="lowerRoman"/>
+      <w:lvlText w:val="%9."/>
+      <w:lvlJc w:val="right"/>
+      <w:pPr>
+        <w:ind w:left="7200" w:hanging="180"/>
+      </w:pPr>
+    </w:lvl>
+  </w:abstractNum>
+  <w:abstractNum w:abstractNumId="16" w15:restartNumberingAfterBreak="0">
+    <w:nsid w:val="5F825967"/>
+    <w:multiLevelType w:val="hybridMultilevel"/>
+    <w:tmpl w:val="01707C9A"/>
     <w:lvl w:ilvl="0" w:tplc="04090001">
       <w:start w:val="1"/>
       <w:numFmt w:val="bullet"/>
       <w:lvlText w:val=""/>
       <w:lvlJc w:val="left"/>
       <w:pPr>
-        <w:ind w:left="1080" w:hanging="360"/>
+        <w:ind w:left="720" w:hanging="360"/>
       </w:pPr>
       <w:rPr>
         <w:rFonts w:ascii="Symbol" w:hAnsi="Symbol" w:hint="default"/>
@@ -24511,7 +26064,7 @@
       <w:lvlText w:val="o"/>
       <w:lvlJc w:val="left"/>
       <w:pPr>
-        <w:ind w:left="1800" w:hanging="360"/>
+        <w:ind w:left="1440" w:hanging="360"/>
       </w:pPr>
       <w:rPr>
         <w:rFonts w:ascii="Courier New" w:hAnsi="Courier New" w:cs="Courier New" w:hint="default"/>
@@ -24523,7 +26076,7 @@
       <w:lvlText w:val=""/>
       <w:lvlJc w:val="left"/>
       <w:pPr>
-        <w:ind w:left="2520" w:hanging="360"/>
+        <w:ind w:left="2160" w:hanging="360"/>
       </w:pPr>
       <w:rPr>
         <w:rFonts w:ascii="Wingdings" w:hAnsi="Wingdings" w:hint="default"/>
@@ -24535,7 +26088,7 @@
       <w:lvlText w:val=""/>
       <w:lvlJc w:val="left"/>
       <w:pPr>
-        <w:ind w:left="3240" w:hanging="360"/>
+        <w:ind w:left="2880" w:hanging="360"/>
       </w:pPr>
       <w:rPr>
         <w:rFonts w:ascii="Symbol" w:hAnsi="Symbol" w:hint="default"/>
@@ -24547,7 +26100,7 @@
       <w:lvlText w:val="o"/>
       <w:lvlJc w:val="left"/>
       <w:pPr>
-        <w:ind w:left="3960" w:hanging="360"/>
+        <w:ind w:left="3600" w:hanging="360"/>
       </w:pPr>
       <w:rPr>
         <w:rFonts w:ascii="Courier New" w:hAnsi="Courier New" w:cs="Courier New" w:hint="default"/>
@@ -24559,7 +26112,7 @@
       <w:lvlText w:val=""/>
       <w:lvlJc w:val="left"/>
       <w:pPr>
-        <w:ind w:left="4680" w:hanging="360"/>
+        <w:ind w:left="4320" w:hanging="360"/>
       </w:pPr>
       <w:rPr>
         <w:rFonts w:ascii="Wingdings" w:hAnsi="Wingdings" w:hint="default"/>
@@ -24571,7 +26124,7 @@
       <w:lvlText w:val=""/>
       <w:lvlJc w:val="left"/>
       <w:pPr>
-        <w:ind w:left="5400" w:hanging="360"/>
+        <w:ind w:left="5040" w:hanging="360"/>
       </w:pPr>
       <w:rPr>
         <w:rFonts w:ascii="Symbol" w:hAnsi="Symbol" w:hint="default"/>
@@ -24583,7 +26136,7 @@
       <w:lvlText w:val="o"/>
       <w:lvlJc w:val="left"/>
       <w:pPr>
-        <w:ind w:left="6120" w:hanging="360"/>
+        <w:ind w:left="5760" w:hanging="360"/>
       </w:pPr>
       <w:rPr>
         <w:rFonts w:ascii="Courier New" w:hAnsi="Courier New" w:cs="Courier New" w:hint="default"/>
@@ -24595,6 +26148,318 @@
       <w:lvlText w:val=""/>
       <w:lvlJc w:val="left"/>
       <w:pPr>
+        <w:ind w:left="6480" w:hanging="360"/>
+      </w:pPr>
+      <w:rPr>
+        <w:rFonts w:ascii="Wingdings" w:hAnsi="Wingdings" w:hint="default"/>
+      </w:rPr>
+    </w:lvl>
+  </w:abstractNum>
+  <w:abstractNum w:abstractNumId="17" w15:restartNumberingAfterBreak="0">
+    <w:nsid w:val="6AF74C5B"/>
+    <w:multiLevelType w:val="hybridMultilevel"/>
+    <w:tmpl w:val="08503778"/>
+    <w:lvl w:ilvl="0" w:tplc="0409000F">
+      <w:start w:val="1"/>
+      <w:numFmt w:val="decimal"/>
+      <w:lvlText w:val="%1."/>
+      <w:lvlJc w:val="left"/>
+      <w:pPr>
+        <w:ind w:left="1440" w:hanging="360"/>
+      </w:pPr>
+    </w:lvl>
+    <w:lvl w:ilvl="1" w:tplc="04090019" w:tentative="1">
+      <w:start w:val="1"/>
+      <w:numFmt w:val="lowerLetter"/>
+      <w:lvlText w:val="%2."/>
+      <w:lvlJc w:val="left"/>
+      <w:pPr>
+        <w:ind w:left="2160" w:hanging="360"/>
+      </w:pPr>
+    </w:lvl>
+    <w:lvl w:ilvl="2" w:tplc="0409001B" w:tentative="1">
+      <w:start w:val="1"/>
+      <w:numFmt w:val="lowerRoman"/>
+      <w:lvlText w:val="%3."/>
+      <w:lvlJc w:val="right"/>
+      <w:pPr>
+        <w:ind w:left="2880" w:hanging="180"/>
+      </w:pPr>
+    </w:lvl>
+    <w:lvl w:ilvl="3" w:tplc="0409000F" w:tentative="1">
+      <w:start w:val="1"/>
+      <w:numFmt w:val="decimal"/>
+      <w:lvlText w:val="%4."/>
+      <w:lvlJc w:val="left"/>
+      <w:pPr>
+        <w:ind w:left="3600" w:hanging="360"/>
+      </w:pPr>
+    </w:lvl>
+    <w:lvl w:ilvl="4" w:tplc="04090019" w:tentative="1">
+      <w:start w:val="1"/>
+      <w:numFmt w:val="lowerLetter"/>
+      <w:lvlText w:val="%5."/>
+      <w:lvlJc w:val="left"/>
+      <w:pPr>
+        <w:ind w:left="4320" w:hanging="360"/>
+      </w:pPr>
+    </w:lvl>
+    <w:lvl w:ilvl="5" w:tplc="0409001B" w:tentative="1">
+      <w:start w:val="1"/>
+      <w:numFmt w:val="lowerRoman"/>
+      <w:lvlText w:val="%6."/>
+      <w:lvlJc w:val="right"/>
+      <w:pPr>
+        <w:ind w:left="5040" w:hanging="180"/>
+      </w:pPr>
+    </w:lvl>
+    <w:lvl w:ilvl="6" w:tplc="0409000F" w:tentative="1">
+      <w:start w:val="1"/>
+      <w:numFmt w:val="decimal"/>
+      <w:lvlText w:val="%7."/>
+      <w:lvlJc w:val="left"/>
+      <w:pPr>
+        <w:ind w:left="5760" w:hanging="360"/>
+      </w:pPr>
+    </w:lvl>
+    <w:lvl w:ilvl="7" w:tplc="04090019" w:tentative="1">
+      <w:start w:val="1"/>
+      <w:numFmt w:val="lowerLetter"/>
+      <w:lvlText w:val="%8."/>
+      <w:lvlJc w:val="left"/>
+      <w:pPr>
+        <w:ind w:left="6480" w:hanging="360"/>
+      </w:pPr>
+    </w:lvl>
+    <w:lvl w:ilvl="8" w:tplc="0409001B" w:tentative="1">
+      <w:start w:val="1"/>
+      <w:numFmt w:val="lowerRoman"/>
+      <w:lvlText w:val="%9."/>
+      <w:lvlJc w:val="right"/>
+      <w:pPr>
+        <w:ind w:left="7200" w:hanging="180"/>
+      </w:pPr>
+    </w:lvl>
+  </w:abstractNum>
+  <w:abstractNum w:abstractNumId="18" w15:restartNumberingAfterBreak="0">
+    <w:nsid w:val="7A96291D"/>
+    <w:multiLevelType w:val="hybridMultilevel"/>
+    <w:tmpl w:val="F0D0DE48"/>
+    <w:lvl w:ilvl="0" w:tplc="04090001">
+      <w:start w:val="1"/>
+      <w:numFmt w:val="bullet"/>
+      <w:lvlText w:val=""/>
+      <w:lvlJc w:val="left"/>
+      <w:pPr>
+        <w:ind w:left="1080" w:hanging="360"/>
+      </w:pPr>
+      <w:rPr>
+        <w:rFonts w:ascii="Symbol" w:hAnsi="Symbol" w:hint="default"/>
+      </w:rPr>
+    </w:lvl>
+    <w:lvl w:ilvl="1" w:tplc="04090003" w:tentative="1">
+      <w:start w:val="1"/>
+      <w:numFmt w:val="bullet"/>
+      <w:lvlText w:val="o"/>
+      <w:lvlJc w:val="left"/>
+      <w:pPr>
+        <w:ind w:left="1800" w:hanging="360"/>
+      </w:pPr>
+      <w:rPr>
+        <w:rFonts w:ascii="Courier New" w:hAnsi="Courier New" w:cs="Courier New" w:hint="default"/>
+      </w:rPr>
+    </w:lvl>
+    <w:lvl w:ilvl="2" w:tplc="04090005" w:tentative="1">
+      <w:start w:val="1"/>
+      <w:numFmt w:val="bullet"/>
+      <w:lvlText w:val=""/>
+      <w:lvlJc w:val="left"/>
+      <w:pPr>
+        <w:ind w:left="2520" w:hanging="360"/>
+      </w:pPr>
+      <w:rPr>
+        <w:rFonts w:ascii="Wingdings" w:hAnsi="Wingdings" w:hint="default"/>
+      </w:rPr>
+    </w:lvl>
+    <w:lvl w:ilvl="3" w:tplc="04090001" w:tentative="1">
+      <w:start w:val="1"/>
+      <w:numFmt w:val="bullet"/>
+      <w:lvlText w:val=""/>
+      <w:lvlJc w:val="left"/>
+      <w:pPr>
+        <w:ind w:left="3240" w:hanging="360"/>
+      </w:pPr>
+      <w:rPr>
+        <w:rFonts w:ascii="Symbol" w:hAnsi="Symbol" w:hint="default"/>
+      </w:rPr>
+    </w:lvl>
+    <w:lvl w:ilvl="4" w:tplc="04090003" w:tentative="1">
+      <w:start w:val="1"/>
+      <w:numFmt w:val="bullet"/>
+      <w:lvlText w:val="o"/>
+      <w:lvlJc w:val="left"/>
+      <w:pPr>
+        <w:ind w:left="3960" w:hanging="360"/>
+      </w:pPr>
+      <w:rPr>
+        <w:rFonts w:ascii="Courier New" w:hAnsi="Courier New" w:cs="Courier New" w:hint="default"/>
+      </w:rPr>
+    </w:lvl>
+    <w:lvl w:ilvl="5" w:tplc="04090005" w:tentative="1">
+      <w:start w:val="1"/>
+      <w:numFmt w:val="bullet"/>
+      <w:lvlText w:val=""/>
+      <w:lvlJc w:val="left"/>
+      <w:pPr>
+        <w:ind w:left="4680" w:hanging="360"/>
+      </w:pPr>
+      <w:rPr>
+        <w:rFonts w:ascii="Wingdings" w:hAnsi="Wingdings" w:hint="default"/>
+      </w:rPr>
+    </w:lvl>
+    <w:lvl w:ilvl="6" w:tplc="04090001" w:tentative="1">
+      <w:start w:val="1"/>
+      <w:numFmt w:val="bullet"/>
+      <w:lvlText w:val=""/>
+      <w:lvlJc w:val="left"/>
+      <w:pPr>
+        <w:ind w:left="5400" w:hanging="360"/>
+      </w:pPr>
+      <w:rPr>
+        <w:rFonts w:ascii="Symbol" w:hAnsi="Symbol" w:hint="default"/>
+      </w:rPr>
+    </w:lvl>
+    <w:lvl w:ilvl="7" w:tplc="04090003" w:tentative="1">
+      <w:start w:val="1"/>
+      <w:numFmt w:val="bullet"/>
+      <w:lvlText w:val="o"/>
+      <w:lvlJc w:val="left"/>
+      <w:pPr>
+        <w:ind w:left="6120" w:hanging="360"/>
+      </w:pPr>
+      <w:rPr>
+        <w:rFonts w:ascii="Courier New" w:hAnsi="Courier New" w:cs="Courier New" w:hint="default"/>
+      </w:rPr>
+    </w:lvl>
+    <w:lvl w:ilvl="8" w:tplc="04090005" w:tentative="1">
+      <w:start w:val="1"/>
+      <w:numFmt w:val="bullet"/>
+      <w:lvlText w:val=""/>
+      <w:lvlJc w:val="left"/>
+      <w:pPr>
+        <w:ind w:left="6840" w:hanging="360"/>
+      </w:pPr>
+      <w:rPr>
+        <w:rFonts w:ascii="Wingdings" w:hAnsi="Wingdings" w:hint="default"/>
+      </w:rPr>
+    </w:lvl>
+  </w:abstractNum>
+  <w:abstractNum w:abstractNumId="19" w15:restartNumberingAfterBreak="0">
+    <w:nsid w:val="7DF04499"/>
+    <w:multiLevelType w:val="hybridMultilevel"/>
+    <w:tmpl w:val="E58CC0B8"/>
+    <w:lvl w:ilvl="0" w:tplc="04090001">
+      <w:start w:val="1"/>
+      <w:numFmt w:val="bullet"/>
+      <w:lvlText w:val=""/>
+      <w:lvlJc w:val="left"/>
+      <w:pPr>
+        <w:ind w:left="1080" w:hanging="360"/>
+      </w:pPr>
+      <w:rPr>
+        <w:rFonts w:ascii="Symbol" w:hAnsi="Symbol" w:hint="default"/>
+      </w:rPr>
+    </w:lvl>
+    <w:lvl w:ilvl="1" w:tplc="04090003" w:tentative="1">
+      <w:start w:val="1"/>
+      <w:numFmt w:val="bullet"/>
+      <w:lvlText w:val="o"/>
+      <w:lvlJc w:val="left"/>
+      <w:pPr>
+        <w:ind w:left="1800" w:hanging="360"/>
+      </w:pPr>
+      <w:rPr>
+        <w:rFonts w:ascii="Courier New" w:hAnsi="Courier New" w:cs="Courier New" w:hint="default"/>
+      </w:rPr>
+    </w:lvl>
+    <w:lvl w:ilvl="2" w:tplc="04090005" w:tentative="1">
+      <w:start w:val="1"/>
+      <w:numFmt w:val="bullet"/>
+      <w:lvlText w:val=""/>
+      <w:lvlJc w:val="left"/>
+      <w:pPr>
+        <w:ind w:left="2520" w:hanging="360"/>
+      </w:pPr>
+      <w:rPr>
+        <w:rFonts w:ascii="Wingdings" w:hAnsi="Wingdings" w:hint="default"/>
+      </w:rPr>
+    </w:lvl>
+    <w:lvl w:ilvl="3" w:tplc="04090001" w:tentative="1">
+      <w:start w:val="1"/>
+      <w:numFmt w:val="bullet"/>
+      <w:lvlText w:val=""/>
+      <w:lvlJc w:val="left"/>
+      <w:pPr>
+        <w:ind w:left="3240" w:hanging="360"/>
+      </w:pPr>
+      <w:rPr>
+        <w:rFonts w:ascii="Symbol" w:hAnsi="Symbol" w:hint="default"/>
+      </w:rPr>
+    </w:lvl>
+    <w:lvl w:ilvl="4" w:tplc="04090003" w:tentative="1">
+      <w:start w:val="1"/>
+      <w:numFmt w:val="bullet"/>
+      <w:lvlText w:val="o"/>
+      <w:lvlJc w:val="left"/>
+      <w:pPr>
+        <w:ind w:left="3960" w:hanging="360"/>
+      </w:pPr>
+      <w:rPr>
+        <w:rFonts w:ascii="Courier New" w:hAnsi="Courier New" w:cs="Courier New" w:hint="default"/>
+      </w:rPr>
+    </w:lvl>
+    <w:lvl w:ilvl="5" w:tplc="04090005" w:tentative="1">
+      <w:start w:val="1"/>
+      <w:numFmt w:val="bullet"/>
+      <w:lvlText w:val=""/>
+      <w:lvlJc w:val="left"/>
+      <w:pPr>
+        <w:ind w:left="4680" w:hanging="360"/>
+      </w:pPr>
+      <w:rPr>
+        <w:rFonts w:ascii="Wingdings" w:hAnsi="Wingdings" w:hint="default"/>
+      </w:rPr>
+    </w:lvl>
+    <w:lvl w:ilvl="6" w:tplc="04090001" w:tentative="1">
+      <w:start w:val="1"/>
+      <w:numFmt w:val="bullet"/>
+      <w:lvlText w:val=""/>
+      <w:lvlJc w:val="left"/>
+      <w:pPr>
+        <w:ind w:left="5400" w:hanging="360"/>
+      </w:pPr>
+      <w:rPr>
+        <w:rFonts w:ascii="Symbol" w:hAnsi="Symbol" w:hint="default"/>
+      </w:rPr>
+    </w:lvl>
+    <w:lvl w:ilvl="7" w:tplc="04090003" w:tentative="1">
+      <w:start w:val="1"/>
+      <w:numFmt w:val="bullet"/>
+      <w:lvlText w:val="o"/>
+      <w:lvlJc w:val="left"/>
+      <w:pPr>
+        <w:ind w:left="6120" w:hanging="360"/>
+      </w:pPr>
+      <w:rPr>
+        <w:rFonts w:ascii="Courier New" w:hAnsi="Courier New" w:cs="Courier New" w:hint="default"/>
+      </w:rPr>
+    </w:lvl>
+    <w:lvl w:ilvl="8" w:tplc="04090005" w:tentative="1">
+      <w:start w:val="1"/>
+      <w:numFmt w:val="bullet"/>
+      <w:lvlText w:val=""/>
+      <w:lvlJc w:val="left"/>
+      <w:pPr>
         <w:ind w:left="6840" w:hanging="360"/>
       </w:pPr>
       <w:rPr>
@@ -24603,13 +26468,13 @@
     </w:lvl>
   </w:abstractNum>
   <w:num w:numId="1">
-    <w:abstractNumId w:val="14"/>
+    <w:abstractNumId w:val="16"/>
   </w:num>
   <w:num w:numId="2">
-    <w:abstractNumId w:val="16"/>
+    <w:abstractNumId w:val="18"/>
   </w:num>
   <w:num w:numId="3">
-    <w:abstractNumId w:val="11"/>
+    <w:abstractNumId w:val="12"/>
   </w:num>
   <w:num w:numId="4">
     <w:abstractNumId w:val="2"/>
@@ -24624,7 +26489,7 @@
     <w:abstractNumId w:val="1"/>
   </w:num>
   <w:num w:numId="8">
-    <w:abstractNumId w:val="12"/>
+    <w:abstractNumId w:val="13"/>
   </w:num>
   <w:num w:numId="9">
     <w:abstractNumId w:val="9"/>
@@ -24651,16 +26516,22 @@
     <w:abstractNumId w:val="7"/>
   </w:num>
   <w:num w:numId="17">
-    <w:abstractNumId w:val="17"/>
+    <w:abstractNumId w:val="19"/>
   </w:num>
   <w:num w:numId="18">
     <w:abstractNumId w:val="5"/>
   </w:num>
   <w:num w:numId="19">
+    <w:abstractNumId w:val="17"/>
+  </w:num>
+  <w:num w:numId="20">
     <w:abstractNumId w:val="15"/>
   </w:num>
-  <w:num w:numId="20">
-    <w:abstractNumId w:val="13"/>
+  <w:num w:numId="21">
+    <w:abstractNumId w:val="14"/>
+  </w:num>
+  <w:num w:numId="22">
+    <w:abstractNumId w:val="11"/>
   </w:num>
   <w:numIdMacAtCleanup w:val="18"/>
 </w:numbering>

</xml_diff>

<commit_message>
Doc update - 47/57
</commit_message>
<xml_diff>
--- a/docs/Дипломна_Работа_62620113.docx
+++ b/docs/Дипломна_Работа_62620113.docx
@@ -5517,24 +5517,10 @@
     </w:p>
     <w:p>
       <w:r>
-        <w:t>В изложението ще бъдат представени използваните технологии за разработка,</w:t>
-      </w:r>
-      <w:r>
-        <w:t xml:space="preserve"> </w:t>
-      </w:r>
-      <w:r>
-        <w:t>референции към всички използвани източници</w:t>
-      </w:r>
-      <w:r>
-        <w:t>, процеса на самата работа и резултата, както и анализа на уязвимостите</w:t>
-      </w:r>
-      <w:r>
-        <w:t xml:space="preserve">. </w:t>
-      </w:r>
-    </w:p>
-    <w:p>
-      <w:r>
-        <w:t>TODO: Кратко описание на анализът</w:t>
+        <w:t>В изложението ще бъдат представен</w:t>
+      </w:r>
+      <w:r>
+        <w:t xml:space="preserve"> анализ на възможните подходи за разработка, всички използвани технологии, както и различните логически разделни части на проекта. Съществуват референции към всички използвани източници, включително книжни, електронни и самият код на проекта. В края на изложението ще бъде представен анализ на стандартните уязвимости на изпълними програми, както и доколко те засягат даденото приложение.</w:t>
       </w:r>
     </w:p>
     <w:p>
@@ -5575,10 +5561,91 @@
     </w:p>
     <w:p>
       <w:r>
-        <w:t>За създаването на програма за отчети могат да бъдат използвани множество инструменти и езици. Някой от тях са специализирани за работа в уеб обстановка, приложения  или нещо друго, докато други могат да бъдат пригодени към голямо количество цели, спрямо нуждите на</w:t>
-      </w:r>
-      <w:r>
-        <w:t xml:space="preserve"> проекта. Съответно, разликата между тях е, че генеричните езици имат доста по-обширна функционалност и по-малки ограничения, но в каквато и посока да се използват няма как да изпълняват финалната си цел толкова добре, колкото специализираните. Нека бъдат разгледани някои от широко използваните варианти:</w:t>
+        <w:t xml:space="preserve">Създаването на изпълнима програма </w:t>
+      </w:r>
+      <w:r>
+        <w:t>мо</w:t>
+      </w:r>
+      <w:r>
+        <w:t xml:space="preserve">же </w:t>
+      </w:r>
+      <w:r>
+        <w:t xml:space="preserve">да бъдат </w:t>
+      </w:r>
+      <w:r>
+        <w:t xml:space="preserve">постигнато чрез използването на </w:t>
+      </w:r>
+      <w:r>
+        <w:t xml:space="preserve">множество </w:t>
+      </w:r>
+      <w:r>
+        <w:t xml:space="preserve">различни </w:t>
+      </w:r>
+      <w:r>
+        <w:t xml:space="preserve">инструменти и езици. </w:t>
+      </w:r>
+      <w:r>
+        <w:t xml:space="preserve">Спрямо качествата си те биват използвани за различни цели. </w:t>
+      </w:r>
+      <w:r>
+        <w:t>Някой от тях са специализирани за работа в уеб обстановк</w:t>
+      </w:r>
+      <w:r>
+        <w:t xml:space="preserve">а, мобилни или настолни </w:t>
+      </w:r>
+      <w:r>
+        <w:t>приложения</w:t>
+      </w:r>
+      <w:r>
+        <w:t>. Д</w:t>
+      </w:r>
+      <w:r>
+        <w:t xml:space="preserve">руги могат да бъдат пригодени към голямо </w:t>
+      </w:r>
+      <w:r>
+        <w:t xml:space="preserve">желаната </w:t>
+      </w:r>
+      <w:r>
+        <w:t>цел, спрямо нуждите на</w:t>
+      </w:r>
+      <w:r>
+        <w:t xml:space="preserve"> проекта</w:t>
+      </w:r>
+      <w:r>
+        <w:t xml:space="preserve"> и разработчика</w:t>
+      </w:r>
+      <w:r>
+        <w:t xml:space="preserve">. Съответно, </w:t>
+      </w:r>
+      <w:r>
+        <w:t xml:space="preserve">специализираните приложения са най-добри в това, за което са създадени. Те биват изключително добре оптимизирани за съответната цел, но не могат да бъдат използвани за нищо друго, което ги ограничава. Спрямо тях, </w:t>
+      </w:r>
+      <w:r>
+        <w:t>генеричните езици имат обширна функционалност и по-малки ограничения,</w:t>
+      </w:r>
+      <w:r>
+        <w:t xml:space="preserve"> което им позволява да бъдат свободно манипулирани и променяни за дадената цел, както и в случай на промени по време на разработката. За сметка на това,</w:t>
+      </w:r>
+      <w:r>
+        <w:t xml:space="preserve"> в каквато и посока да се използват </w:t>
+      </w:r>
+      <w:r>
+        <w:t xml:space="preserve">те не </w:t>
+      </w:r>
+      <w:r>
+        <w:t>няма как да изпълняват финалната си цел</w:t>
+      </w:r>
+      <w:r>
+        <w:t xml:space="preserve"> със същата производителност</w:t>
+      </w:r>
+      <w:r>
+        <w:t>, колкото специализираните. Нека бъдат разгледани</w:t>
+      </w:r>
+      <w:r>
+        <w:t xml:space="preserve"> някои от съществуващите</w:t>
+      </w:r>
+      <w:r>
+        <w:t xml:space="preserve"> варианти:</w:t>
       </w:r>
     </w:p>
     <w:p>
@@ -5658,7 +5725,13 @@
         <w:t xml:space="preserve"> </w:t>
       </w:r>
       <w:r>
-        <w:t>е програмен език съществуващ от 1995 година и е един от най-широко използваните езици. Името му идва от кафените зърна отглеждани на остров Джава</w:t>
+        <w:t xml:space="preserve">е програмен език </w:t>
+      </w:r>
+      <w:r>
+        <w:t xml:space="preserve">с </w:t>
+      </w:r>
+      <w:r>
+        <w:t>съществуващ от 1995 година и е един от най-широко използваните езици. Името му идва от кафените зърна отглеждани на остров Джава</w:t>
       </w:r>
       <w:r>
         <w:t xml:space="preserve">, около което се изгражда и бранда на езика в последствие </w:t>
@@ -5704,7 +5777,51 @@
         <w:t xml:space="preserve"> </w:t>
       </w:r>
       <w:r>
-        <w:t xml:space="preserve">Джава е език от високо ниво, използващ класове и принципа на обектно-ориентираното програмиране. Той няма тясна специализация и може да бъде използван за различни цели. Включва автоматично почистване на обектите в паметта, познато като </w:t>
+        <w:t>Джава е език от високо ниво</w:t>
+      </w:r>
+      <w:r>
+        <w:t xml:space="preserve">, използващ методологията </w:t>
+      </w:r>
+      <w:r>
+        <w:t xml:space="preserve">на обектно-ориентираното програмиране. </w:t>
+      </w:r>
+      <w:r>
+        <w:t xml:space="preserve">По този начин всеки различен елемент в програмата се третира като отделен „обект“ със собствени качества и функционалности, разделени на така наречените променливи и функции. </w:t>
+      </w:r>
+      <w:r>
+        <w:t>Съществуват основните атомарни стойности, включително числа, символи и булеви променливи, заедно със сложни обекти, които представляват контейнери, в основата на които се комбинират различен набор от атомарни стойности. Чрез функциите тези променливи биват манипулирани по различен начин, спрямо желаната логика в обекта, за постигане на динамично държание и промени по време на изпълнение. Използването на обекти е един от най-разпространените начини на работа поради логическото си удобство.</w:t>
+      </w:r>
+    </w:p>
+    <w:p>
+      <w:r>
+        <w:rPr>
+          <w:b/>
+          <w:bCs/>
+          <w:lang w:val="en-US"/>
+        </w:rPr>
+        <w:lastRenderedPageBreak/>
+        <w:t>Java</w:t>
+      </w:r>
+      <w:r>
+        <w:t xml:space="preserve"> няма тясна специализация и може да бъде използван за различни цели</w:t>
+      </w:r>
+      <w:r>
+        <w:t>, но обикновено бива използван за създаването и поддържането на сървърната част на уеб приложения</w:t>
+      </w:r>
+      <w:r>
+        <w:t>.</w:t>
+      </w:r>
+      <w:r>
+        <w:t xml:space="preserve"> Едно от най-големите удобства, което езикът притежава, е</w:t>
+      </w:r>
+      <w:r>
+        <w:t xml:space="preserve"> автоматично почистване на </w:t>
+      </w:r>
+      <w:r>
+        <w:t xml:space="preserve">излишни обекти </w:t>
+      </w:r>
+      <w:r>
+        <w:t xml:space="preserve">в паметта, познато като </w:t>
       </w:r>
       <w:r>
         <w:rPr>
@@ -5713,39 +5830,49 @@
         <w:t>garbage cleaner</w:t>
       </w:r>
       <w:r>
-        <w:t>. Така спестява на програмиста нуждата сам да контролира паметта на програмата</w:t>
-      </w:r>
-      <w:r>
-        <w:t xml:space="preserve">, което изисква детайлно познаване на паметта на компютрите и начините за оптимизация. </w:t>
-      </w:r>
-      <w:r>
-        <w:t xml:space="preserve">Това </w:t>
-      </w:r>
-      <w:r>
-        <w:t>помага да се фокусира върху нужните функционалности, но едновременно е и ограничение, което не позволява фин контрол върху оптимизацията на програмата. Също така, езикът се компилира до</w:t>
-      </w:r>
-      <w:r>
-        <w:t xml:space="preserve"> </w:t>
+        <w:t xml:space="preserve">. </w:t>
+      </w:r>
+      <w:r>
+        <w:t>Всеки обект съществува в различна „рамка</w:t>
+      </w:r>
+      <w:r>
+        <w:t>“, свързана с моментното му състояние и нужда в общото изпълнение на приложението</w:t>
+      </w:r>
+      <w:r>
+        <w:t xml:space="preserve">. </w:t>
+      </w:r>
+      <w:r>
+        <w:t xml:space="preserve">То </w:t>
+      </w:r>
+      <w:r>
+        <w:t xml:space="preserve">влиза и излиза в различни функционалности, които влияят на състоянието на обектите. Когато те излязат от своят рамка вече не са нужни за изпълнението на програмата и могат да бъдат изтрити. В програмирането, обаче, това не е проста задача, като менажирането на паметта се явява една от най-сложните задачи. Ако бъде изпълнено грешно то може да осакати изпълнението на една програма и да я забави в пъти, или да я направи напълно неизползваема, като по време на това може да засегне и други приложения, които работят в същото време. </w:t>
+      </w:r>
+      <w:r>
+        <w:t xml:space="preserve">Поради това разработчиците на езикът работят дълго време върху така нареченият на български „чистач на боклук“, които следи всички обекти по време на изпълнението и наблюдава тяхното състояние. В момента, в които някой от обектите излезе от рамката си, той бива добавен към опашка съдържащата всички други подобни елементи. В тази опашка те чакат реда си да бъдат изтрити. Тъй като </w:t>
+      </w:r>
+      <w:r>
+        <w:rPr>
+          <w:b/>
+          <w:bCs/>
+          <w:lang w:val="en-US"/>
+        </w:rPr>
+        <w:t>Java</w:t>
+      </w:r>
+      <w:r>
+        <w:t xml:space="preserve"> е много-</w:t>
       </w:r>
       <w:proofErr w:type="spellStart"/>
       <w:r>
-        <w:t>байтов</w:t>
+        <w:t>нишков</w:t>
       </w:r>
       <w:proofErr w:type="spellEnd"/>
       <w:r>
-        <w:t xml:space="preserve"> (</w:t>
-      </w:r>
-      <w:r>
-        <w:rPr>
-          <w:lang w:val="en-US"/>
-        </w:rPr>
-        <w:t>byte</w:t>
-      </w:r>
-      <w:r>
-        <w:t>)</w:t>
-      </w:r>
-      <w:r>
-        <w:t xml:space="preserve"> код, който позволява изпълнението на програмата върху всяка машина без значение от операционната система. Това улеснява работата и спестява разработката на различни версии за различните системи. За използването на програмата след това е нужна </w:t>
+        <w:t xml:space="preserve"> език, изпълнението на различни задачи се редува между ядрата на процесора. Когато се освободят ресурси от изпълнението на основната зададена задача, част от тях биват отделени за изпълнение работата на чистача. В този момент биват затрити всички излишни елементи, а паметта бива освободена. По този начин се спестява нуждата програмиста сам да контролира паметта на програмата. От една страна така се намалят значително елементите, които той трябва да менажира, както и се улеснява работата му, тъй като действия от подобно естество изискват задълбочено познание на паметта на компютъра. От друга се намалява възможността за фин контрол върху действието на програмата, като езици, в които менажирането на паметта е оставено напълно в ръцете на разработчика се откроява, както с повече сложност, така и с изключително по-голяма производителност в случаите на опитни програмисти.</w:t>
+      </w:r>
+    </w:p>
+    <w:p>
+      <w:r>
+        <w:t xml:space="preserve">Производителността на езика също така зависи от още един фактор, които бива мулти-платформеното разпространение на езика. Той е направен с цел приложенията, създадени на него да притежават способността да се изпълняват на всеки вид операционна система или платформа. Това става посредством добавянето на още един елемент, които се грижи за различните имплементации – </w:t>
       </w:r>
       <w:proofErr w:type="spellStart"/>
       <w:r>
@@ -5753,7 +5880,10 @@
       </w:r>
       <w:proofErr w:type="spellEnd"/>
       <w:r>
-        <w:t xml:space="preserve"> виртуална машина – </w:t>
+        <w:t xml:space="preserve"> виртуална машина </w:t>
+      </w:r>
+      <w:r>
+        <w:t xml:space="preserve">– </w:t>
       </w:r>
       <w:r>
         <w:rPr>
@@ -5779,7 +5909,6 @@
           <w:id w:val="1171446406"/>
           <w:citation/>
         </w:sdtPr>
-        <w:sdtEndPr/>
         <w:sdtContent>
           <w:r>
             <w:rPr>
@@ -5820,7 +5949,66 @@
         </w:sdtContent>
       </w:sdt>
       <w:r>
-        <w:t>, която тълкува съответният код и позволява изпълнението му.</w:t>
+        <w:t xml:space="preserve">. Тя може да тълкува по един и същ начин дадената и програма, без значение от системата, върху която е пусната. За постигането на тази цел всяка програма, която е написана на </w:t>
+      </w:r>
+      <w:r>
+        <w:rPr>
+          <w:b/>
+          <w:bCs/>
+          <w:lang w:val="en-US"/>
+        </w:rPr>
+        <w:t>Java</w:t>
+      </w:r>
+      <w:r>
+        <w:t xml:space="preserve"> не се компилира до машинен код, който е директно четим от компютъра, а до </w:t>
+      </w:r>
+      <w:proofErr w:type="spellStart"/>
+      <w:r>
+        <w:t>джава</w:t>
+      </w:r>
+      <w:proofErr w:type="spellEnd"/>
+      <w:r>
+        <w:t xml:space="preserve"> </w:t>
+      </w:r>
+      <w:proofErr w:type="spellStart"/>
+      <w:r>
+        <w:t>байтов</w:t>
+      </w:r>
+      <w:proofErr w:type="spellEnd"/>
+      <w:r>
+        <w:t xml:space="preserve"> (</w:t>
+      </w:r>
+      <w:r>
+        <w:rPr>
+          <w:lang w:val="en-US"/>
+        </w:rPr>
+        <w:t>byte)</w:t>
+      </w:r>
+      <w:r>
+        <w:t xml:space="preserve"> код. </w:t>
+      </w:r>
+      <w:r>
+        <w:lastRenderedPageBreak/>
+        <w:t xml:space="preserve">Този код е специфичен за програми написани на съответният език и представлява списъкът от инструкции, които виртуалната машина чете по време на изпълнение. Производителността е заменена с удобство </w:t>
+      </w:r>
+      <w:r>
+        <w:t xml:space="preserve">възможност за лесно разпространение. </w:t>
+      </w:r>
+    </w:p>
+    <w:p>
+      <w:r>
+        <w:t xml:space="preserve">Поради дългата си история съществува голямо и разнообразно количество от библиотеки, които са построени върху </w:t>
+      </w:r>
+      <w:r>
+        <w:rPr>
+          <w:b/>
+          <w:bCs/>
+          <w:lang w:val="en-US"/>
+        </w:rPr>
+        <w:t>Java</w:t>
+      </w:r>
+      <w:r>
+        <w:t xml:space="preserve"> и доразвиват липсващите или желаните функции на езика. Считайки, че някои от най-големите разработчици и компании в света разчитат на езика за своите проекти се вижда защо той е един от изборите.</w:t>
       </w:r>
     </w:p>
     <w:p>
@@ -5843,7 +6031,16 @@
     </w:p>
     <w:p>
       <w:r>
-        <w:t xml:space="preserve">Почти всичко споменато за </w:t>
+        <w:t xml:space="preserve">Доста от </w:t>
+      </w:r>
+      <w:r>
+        <w:t>споменато</w:t>
+      </w:r>
+      <w:r>
+        <w:t>то</w:t>
+      </w:r>
+      <w:r>
+        <w:t xml:space="preserve"> за </w:t>
       </w:r>
       <w:r>
         <w:rPr>
@@ -5853,7 +6050,7 @@
         <w:t>Java</w:t>
       </w:r>
       <w:r>
-        <w:t xml:space="preserve"> също важи и за </w:t>
+        <w:t xml:space="preserve"> важи и за </w:t>
       </w:r>
       <w:r>
         <w:rPr>
@@ -5893,7 +6090,7 @@
               <w:bCs/>
               <w:lang w:val="en-US"/>
             </w:rPr>
-            <w:instrText xml:space="preserve"> CITATION The22 \l 1033 </w:instrText>
+            <w:instrText xml:space="preserve">CITATION The22 \l 1033 </w:instrText>
           </w:r>
           <w:r>
             <w:rPr>
@@ -5907,7 +6104,7 @@
               <w:noProof/>
               <w:lang w:val="en-US"/>
             </w:rPr>
-            <w:t>(The C++ Resouces Network)</w:t>
+            <w:t>(The C++ Resources Network)</w:t>
           </w:r>
           <w:r>
             <w:rPr>
@@ -5928,26 +6125,286 @@
         <w:t xml:space="preserve"> </w:t>
       </w:r>
       <w:r>
-        <w:t xml:space="preserve">Разликата е в компилацията на кода и ръчното менажиране на </w:t>
-      </w:r>
+        <w:t>Методологията на разработка е подобна, основно биваща</w:t>
+      </w:r>
+      <w:r>
+        <w:t xml:space="preserve"> о</w:t>
+      </w:r>
+      <w:r>
+        <w:t xml:space="preserve">бектно-ориентирано програмиране. Разликите се намират в </w:t>
+      </w:r>
+      <w:r>
+        <w:t>компилацията на кода</w:t>
+      </w:r>
+      <w:r>
+        <w:t>, както и липсата на автоматичен чистач</w:t>
+      </w:r>
+      <w:r>
+        <w:t xml:space="preserve">. </w:t>
+      </w:r>
+      <w:r>
+        <w:t xml:space="preserve">Компилираният код на </w:t>
+      </w:r>
+      <w:r>
+        <w:rPr>
+          <w:b/>
+          <w:bCs/>
+          <w:lang w:val="en-US"/>
+        </w:rPr>
+        <w:t>C</w:t>
+      </w:r>
+      <w:r>
+        <w:t xml:space="preserve"> бива превърнат в код на </w:t>
+      </w:r>
+      <w:proofErr w:type="spellStart"/>
+      <w:r>
+        <w:t>асембли</w:t>
+      </w:r>
+      <w:proofErr w:type="spellEnd"/>
       <w:r>
         <w:t xml:space="preserve"> </w:t>
       </w:r>
       <w:r>
-        <w:t xml:space="preserve">паметта. </w:t>
+        <w:rPr>
+          <w:lang w:val="en-US"/>
+        </w:rPr>
+        <w:t>(</w:t>
+      </w:r>
+      <w:r>
+        <w:rPr>
+          <w:b/>
+          <w:bCs/>
+          <w:lang w:val="en-US"/>
+        </w:rPr>
+        <w:t>Assembly</w:t>
+      </w:r>
+      <w:r>
+        <w:rPr>
+          <w:lang w:val="en-US"/>
+        </w:rPr>
+        <w:t>)</w:t>
+      </w:r>
+      <w:sdt>
+        <w:sdtPr>
+          <w:rPr>
+            <w:lang w:val="en-US"/>
+          </w:rPr>
+          <w:id w:val="-1687742319"/>
+          <w:citation/>
+        </w:sdtPr>
+        <w:sdtContent>
+          <w:r>
+            <w:rPr>
+              <w:lang w:val="en-US"/>
+            </w:rPr>
+            <w:fldChar w:fldCharType="begin"/>
+          </w:r>
+          <w:r>
+            <w:rPr>
+              <w:lang w:val="en-US"/>
+            </w:rPr>
+            <w:instrText xml:space="preserve"> CITATION Pri20 \l 1033 </w:instrText>
+          </w:r>
+          <w:r>
+            <w:rPr>
+              <w:lang w:val="en-US"/>
+            </w:rPr>
+            <w:fldChar w:fldCharType="separate"/>
+          </w:r>
+          <w:r>
+            <w:rPr>
+              <w:noProof/>
+              <w:lang w:val="en-US"/>
+            </w:rPr>
+            <w:t xml:space="preserve"> </w:t>
+          </w:r>
+          <w:r>
+            <w:rPr>
+              <w:noProof/>
+              <w:lang w:val="en-US"/>
+            </w:rPr>
+            <w:t>(Pedamkar, 2020)</w:t>
+          </w:r>
+          <w:r>
+            <w:rPr>
+              <w:lang w:val="en-US"/>
+            </w:rPr>
+            <w:fldChar w:fldCharType="end"/>
+          </w:r>
+        </w:sdtContent>
+      </w:sdt>
+      <w:r>
+        <w:rPr>
+          <w:lang w:val="en-US"/>
+        </w:rPr>
+        <w:t>.</w:t>
+      </w:r>
+      <w:r>
+        <w:t xml:space="preserve"> Кодът на </w:t>
+      </w:r>
+      <w:proofErr w:type="spellStart"/>
+      <w:r>
+        <w:t>асембли</w:t>
+      </w:r>
+      <w:proofErr w:type="spellEnd"/>
+      <w:r>
+        <w:t xml:space="preserve"> е от изключително ниско ниво и е един от първите създадени човешко-четими кодове. Неговите инструкции биват директно превърнати в битов, или машинен, код, който се чете пряко от процесора. По този начин производителността на програми написани на </w:t>
+      </w:r>
+      <w:proofErr w:type="spellStart"/>
+      <w:r>
+        <w:t>асембли</w:t>
+      </w:r>
+      <w:proofErr w:type="spellEnd"/>
+      <w:r>
+        <w:t xml:space="preserve">, или езици от по-горни нива инкорпориращи </w:t>
+      </w:r>
+      <w:proofErr w:type="spellStart"/>
+      <w:r>
+        <w:t>асембли</w:t>
+      </w:r>
+      <w:proofErr w:type="spellEnd"/>
+      <w:r>
+        <w:t>, е изключително голяма. С напредването на технологиите</w:t>
+      </w:r>
+      <w:r>
+        <w:t>, обаче,</w:t>
+      </w:r>
+      <w:r>
+        <w:t xml:space="preserve"> това </w:t>
+      </w:r>
+      <w:r>
+        <w:t>не винаги е явно когато програмистите пишат непроизводителен код.</w:t>
+      </w:r>
+      <w:r>
+        <w:t xml:space="preserve"> Самото естество на езици от високо ниво от части представлява улеснението, което предлагат в четливостта на кода. По този начин се намалява и бариерата за навлизане в програмирането, което позволява на повече хора да участват. Въпреки това, програмирането на високо ниво означава използването на функционалности, които не са налични на по-ниско. Това води до падане на производителността, когато тези функционалности не биват преведени достатъчно добре. </w:t>
+      </w:r>
+      <w:r>
+        <w:t xml:space="preserve">Тук навлизат оптимизациите породени от </w:t>
+      </w:r>
+      <w:r>
+        <w:t xml:space="preserve">наличните </w:t>
+      </w:r>
+      <w:r>
+        <w:t>компилатори и интерпретатори. Те компенсират възможно най-много логиката</w:t>
+      </w:r>
+      <w:r>
+        <w:t xml:space="preserve"> написана от програмистите</w:t>
+      </w:r>
+      <w:r>
+        <w:t xml:space="preserve">. </w:t>
+      </w:r>
+    </w:p>
+    <w:p>
+      <w:r>
+        <w:t xml:space="preserve">Дори с наличието на забавяне поради логически особености при компилация, код написан на </w:t>
+      </w:r>
+      <w:r>
+        <w:rPr>
+          <w:b/>
+          <w:bCs/>
+          <w:lang w:val="en-US"/>
+        </w:rPr>
+        <w:t>C</w:t>
+      </w:r>
+      <w:r>
+        <w:t xml:space="preserve"> ще е в пъти по-бърз от такъв, написан на </w:t>
+      </w:r>
+      <w:r>
+        <w:rPr>
+          <w:b/>
+          <w:bCs/>
+          <w:lang w:val="en-US"/>
+        </w:rPr>
+        <w:t>Java</w:t>
+      </w:r>
+      <w:r>
+        <w:t xml:space="preserve">. И все пак той е по-труден за контролиране поради липсата на автоматичен мениджър за обектите. </w:t>
+      </w:r>
+      <w:r>
+        <w:t xml:space="preserve">Езикът не </w:t>
+      </w:r>
+      <w:r>
+        <w:t xml:space="preserve">притежава </w:t>
+      </w:r>
+      <w:r>
+        <w:t>автоматич</w:t>
+      </w:r>
+      <w:r>
+        <w:t>ен чистач</w:t>
+      </w:r>
+      <w:r>
+        <w:t xml:space="preserve"> на вече ненужни обекти</w:t>
+      </w:r>
+      <w:r>
+        <w:t xml:space="preserve">. Разработчика притежава пълен контрол над съществуването, модификацията и изтриването на обектите в даденото приложение. Това изисква допълнителен набор от знания за начинът, по който компютърът използва паметта по време на изпълнение. Последствията, в резултат на лошо менажиране, могат да са: изчерпване на работната </w:t>
+      </w:r>
+      <w:r>
+        <w:rPr>
+          <w:lang w:val="en-US"/>
+        </w:rPr>
+        <w:t>(RAM)</w:t>
+      </w:r>
+      <w:r>
+        <w:t xml:space="preserve"> памет на компютъра. Ако това се случи програмата трябва да бъде загасена по най-бързият начин, в противен случай се рискува рестартирана</w:t>
+      </w:r>
+      <w:r>
+        <w:t>. Това</w:t>
+      </w:r>
+      <w:r>
+        <w:t xml:space="preserve"> не </w:t>
       </w:r>
       <w:r>
         <w:lastRenderedPageBreak/>
-        <w:t xml:space="preserve">Езикът не позволява автоматично изчистване на вече ненужните обекти, като се очаква от програмиста да контролира внимателно отделянето и използването на паметта. В противен случай програмата може да изчерпи наличната памет и да блокира, или да заключи части от паметта като неизползваеми по време на изпълнение. Самият код се компилира до битов код </w:t>
-      </w:r>
-      <w:r>
-        <w:rPr>
-          <w:lang w:val="en-US"/>
-        </w:rPr>
-        <w:t>(bit)</w:t>
-      </w:r>
-      <w:r>
-        <w:t xml:space="preserve">, също познат като машинен код, които е едно от най-ниските възможни нива на компилация, и е изключително оптимизиран. Той комуникира директно с процесора и не е нужен междинен интерпретатор. </w:t>
+        <w:t xml:space="preserve">е толкова лошо в домашни условия, но ако компютърът е в процес на </w:t>
+      </w:r>
+      <w:r>
+        <w:t xml:space="preserve">изпълнение на важна </w:t>
+      </w:r>
+      <w:r>
+        <w:t xml:space="preserve">работа </w:t>
+      </w:r>
+      <w:r>
+        <w:t>в корпоративна среда се рискува загубата на съответните данни. Освен пълен блокаж е възможно и частично забавяне. Спрямо видът допусната грешка, в някои случаи това забавяне е константно, а в други градира и заема увеличаващо се количество памет, докато се стигне до вече споменатият пълен блокаж.</w:t>
+      </w:r>
+    </w:p>
+    <w:p>
+      <w:r>
+        <w:rPr>
+          <w:b/>
+          <w:bCs/>
+          <w:lang w:val="en-US"/>
+        </w:rPr>
+        <w:t>C++</w:t>
+      </w:r>
+      <w:r>
+        <w:t xml:space="preserve"> също има дълга история, тъй като не винаги е било възможно удобно програмиране посредством автоматичен чистач, а предизвикателството на индивидуалното менажиране също привлича опитни програмисти. Езикът притежава голям набор от библиотеки и инструменти и остава ненадминат в разработката на приложения, зависими от висока производителност като чертожни програми, </w:t>
+      </w:r>
+      <w:r>
+        <w:rPr>
+          <w:lang w:val="en-US"/>
+        </w:rPr>
+        <w:t>3D</w:t>
+      </w:r>
+      <w:r>
+        <w:t xml:space="preserve"> визуализации и всички видове софтуер, свързан с някакъв вид математически изчисления. Поради повторяемата природа на дейността, свързана с изпълнението на този проект, </w:t>
+      </w:r>
+      <w:r>
+        <w:rPr>
+          <w:b/>
+          <w:bCs/>
+          <w:lang w:val="en-US"/>
+        </w:rPr>
+        <w:t>C++</w:t>
+      </w:r>
+      <w:r>
+        <w:rPr>
+          <w:b/>
+          <w:bCs/>
+        </w:rPr>
+        <w:t xml:space="preserve"> </w:t>
+      </w:r>
+      <w:r>
+        <w:t xml:space="preserve">може да бъде използван по време на разработката. </w:t>
       </w:r>
     </w:p>
     <w:p>
@@ -6253,6 +6710,7 @@
         <w:t xml:space="preserve">. Това ще рече, че работата, която може да бъде свършена от програмист на </w:t>
       </w:r>
       <w:r>
+        <w:lastRenderedPageBreak/>
         <w:t>Питон</w:t>
       </w:r>
       <w:r>
@@ -6315,11 +6773,7 @@
       </w:r>
       <w:proofErr w:type="spellEnd"/>
       <w:r>
-        <w:t xml:space="preserve">, тъй като не са типизирани. По време на компилация, в другите два езика се задава точният тип на един обект, което значи, че самата програма няма да бъде компилирана в случай на несъответствие. При изпълнение, </w:t>
-      </w:r>
-      <w:r>
-        <w:lastRenderedPageBreak/>
-        <w:t xml:space="preserve">програмата не губи време в проверки изчислява желаната функция много по-бързо. Спрямо тях, </w:t>
+        <w:t xml:space="preserve">, тъй като не са типизирани. По време на компилация, в другите два езика се задава точният тип на един обект, което значи, че самата програма няма да бъде компилирана в случай на несъответствие. При изпълнение, програмата не губи време в проверки изчислява желаната функция много по-бързо. Спрямо тях, </w:t>
       </w:r>
       <w:r>
         <w:t>Питон</w:t>
@@ -6428,6 +6882,7 @@
       </w:pPr>
       <w:bookmarkStart w:id="3" w:name="_Toc96372089"/>
       <w:r>
+        <w:lastRenderedPageBreak/>
         <w:t>Visual Studio Code</w:t>
       </w:r>
       <w:bookmarkEnd w:id="3"/>
@@ -6487,11 +6942,7 @@
         <w:t>notepad</w:t>
       </w:r>
       <w:r>
-        <w:t xml:space="preserve"> </w:t>
-      </w:r>
-      <w:r>
-        <w:lastRenderedPageBreak/>
-        <w:t>и после компилиран отделно, но това би било непрактично и неудобно. Платформата позволява събирането на всички тези елементи на едно място за удобно използване. Освен това</w:t>
+        <w:t xml:space="preserve"> и после компилиран отделно, но това би било непрактично и неудобно. Платформата позволява събирането на всички тези елементи на едно място за удобно използване. Освен това</w:t>
       </w:r>
       <w:r>
         <w:t xml:space="preserve"> включва</w:t>
@@ -6775,7 +7226,11 @@
         </w:sdtContent>
       </w:sdt>
       <w:r>
-        <w:t xml:space="preserve">. Подобна система поддържа списък от всички налични версии на една програма, т.е. в нея се съхраняват сегашното и състояние, както и всичките и минали такива до началото на нейното съществуване. Тъй като доста програми са не-малки, тази задача би била изключително натоварваща върху операционните системи и паметта на сървърите, ако се помнят всички файлове във всяка нова версия на една програма. Затова git </w:t>
+        <w:t xml:space="preserve">. Подобна система поддържа списък от всички налични версии на една </w:t>
+      </w:r>
+      <w:r>
+        <w:lastRenderedPageBreak/>
+        <w:t xml:space="preserve">програма, т.е. в нея се съхраняват сегашното и състояние, както и всичките и минали такива до началото на нейното съществуване. Тъй като доста програми са не-малки, тази задача би била изключително натоварваща върху операционните системи и паметта на сървърите, ако се помнят всички файлове във всяка нова версия на една програма. Затова git </w:t>
       </w:r>
       <w:r>
         <w:t xml:space="preserve">пази </w:t>
@@ -6816,7 +7271,6 @@
     </w:p>
     <w:p>
       <w:r>
-        <w:lastRenderedPageBreak/>
         <w:t xml:space="preserve">Освен това </w:t>
       </w:r>
       <w:r>
@@ -7047,7 +7501,7 @@
           <v:shape id="_x0000_i1025" type="#_x0000_t75" style="width:469.1pt;height:64.8pt" o:ole="">
             <v:imagedata r:id="rId11" o:title=""/>
           </v:shape>
-          <o:OLEObject Type="Embed" ProgID="Word.OpenDocumentText.12" ShapeID="_x0000_i1025" DrawAspect="Content" ObjectID="_1707491746" r:id="rId12"/>
+          <o:OLEObject Type="Embed" ProgID="Word.OpenDocumentText.12" ShapeID="_x0000_i1025" DrawAspect="Content" ObjectID="_1707503145" r:id="rId12"/>
         </w:object>
       </w:r>
     </w:p>
@@ -7072,7 +7526,11 @@
         <w:t xml:space="preserve"> </w:t>
       </w:r>
       <w:r>
-        <w:t>първата команда няма да бъде достатъчна, след което ще се чудим защо програмата ни не работи</w:t>
+        <w:t xml:space="preserve">първата команда няма да бъде достатъчна, след което ще се чудим защо програмата ни не </w:t>
+      </w:r>
+      <w:r>
+        <w:lastRenderedPageBreak/>
+        <w:t>работи</w:t>
       </w:r>
       <w:r>
         <w:t>. Последната команда премахва съществуващ модул</w:t>
@@ -7139,7 +7597,6 @@
       <w:bookmarkStart w:id="8" w:name="_Toc96372093"/>
       <w:proofErr w:type="spellStart"/>
       <w:r>
-        <w:lastRenderedPageBreak/>
         <w:t>pyinstaller</w:t>
       </w:r>
       <w:bookmarkEnd w:id="8"/>
@@ -7401,11 +7858,11 @@
     </w:p>
     <w:p>
       <w:r>
-        <w:t xml:space="preserve">Библиотеката служи за създаване на графични интерфейси за програми. Имайки доста възможности, с нея може да бъде създаден както елементарен интерфейс като калкулатор, така и сложни интерфейси с множество функционалности, различни екрани и логически разделени пътища на изпълнение, както примерно би бил интерфейсът на един инсталатор. Едно от основните преимущества на библиотеката е, че дава възможност за използване на вече съществуващи елементи, наречени widgets. Това са често използвани елементи в дизайна, като надписи, полета за вход на данни, бутони, изображения и други. Това помага за лесното и бързо създаване на прототип или дори на пълна програма за сравнително по-малко време, отколкото би било нужно при написването на всички тези елементи от нулата. Тъй като не би могло да се разчита единствено на тези елементи, библиотеката позволява специфично наместване на съществуващите елементи по множество начини, включително тяхното точно разположение, размер, промяната на такъв при промяна на размера на екрана и други. Всички тези елементи </w:t>
+        <w:t xml:space="preserve">Библиотеката служи за създаване на графични интерфейси за програми. Имайки доста възможности, с нея може да бъде създаден както елементарен интерфейс като калкулатор, така и сложни интерфейси с множество функционалности, различни екрани и логически разделени пътища на изпълнение, както примерно би бил интерфейсът на един инсталатор. Едно от основните преимущества на библиотеката е, че дава възможност за използване на вече съществуващи елементи, наречени widgets. Това са често използвани елементи в </w:t>
       </w:r>
       <w:r>
         <w:lastRenderedPageBreak/>
-        <w:t xml:space="preserve">превръщат библиотеката в </w:t>
+        <w:t xml:space="preserve">дизайна, като надписи, полета за вход на данни, бутони, изображения и други. Това помага за лесното и бързо създаване на прототип или дори на пълна програма за сравнително по-малко време, отколкото би било нужно при написването на всички тези елементи от нулата. Тъй като не би могло да се разчита единствено на тези елементи, библиотеката позволява специфично наместване на съществуващите елементи по множество начини, включително тяхното точно разположение, размер, промяната на такъв при промяна на размера на екрана и други. Всички тези елементи превръщат библиотеката в </w:t>
       </w:r>
       <w:r>
         <w:t xml:space="preserve">изключително полезен </w:t>
@@ -7742,7 +8199,11 @@
         <w:t>os</w:t>
       </w:r>
       <w:r>
-        <w:t>, със специализация към конфигурационни файлове. Той ще бъде използван за съхраняване на настройките на програмата при всеки следващ експорт. Тоест, за улеснение на използването, той ще запаметява и зарежда последно използваните настройки за експорт в програмата. Това ще доведе до създаването на всеки следващ експорт да бъде сведено до отваряне на програмата, смяна на месеца и натискане на бутон „експорт“, което е доста по-удобно от ръчното търсене и въвеждане на цялата информация.</w:t>
+        <w:t xml:space="preserve">, със специализация към конфигурационни файлове. Той ще бъде използван за съхраняване на настройките на програмата при всеки следващ експорт. Тоест, за улеснение на </w:t>
+      </w:r>
+      <w:r>
+        <w:lastRenderedPageBreak/>
+        <w:t>използването, той ще запаметява и зарежда последно използваните настройки за експорт в програмата. Това ще доведе до създаването на всеки следващ експорт да бъде сведено до отваряне на програмата, смяна на месеца и натискане на бутон „експорт“, което е доста по-удобно от ръчното търсене и въвеждане на цялата информация.</w:t>
       </w:r>
     </w:p>
     <w:p>
@@ -7756,7 +8217,6 @@
       <w:bookmarkStart w:id="13" w:name="_Toc96372098"/>
       <w:proofErr w:type="spellStart"/>
       <w:r>
-        <w:lastRenderedPageBreak/>
         <w:t>multiple</w:t>
       </w:r>
       <w:proofErr w:type="spellEnd"/>
@@ -8022,7 +8482,11 @@
         <w:t>Time</w:t>
       </w:r>
       <w:r>
-        <w:t xml:space="preserve"> е допълнителен модул, с които ще бъде измерено времето, което отнема на програмата за операции, като по този начин ще бъде сравнено изпълнението на отделните и части. </w:t>
+        <w:t xml:space="preserve"> е допълнителен модул, с които ще бъде измерено времето, което отнема на програмата за операции, като по този начин ще бъде сравнено изпълнението на </w:t>
+      </w:r>
+      <w:r>
+        <w:lastRenderedPageBreak/>
+        <w:t xml:space="preserve">отделните и части. </w:t>
       </w:r>
       <w:r>
         <w:rPr>
@@ -8048,7 +8512,6 @@
       <w:bookmarkStart w:id="16" w:name="_Toc96372101"/>
       <w:proofErr w:type="spellStart"/>
       <w:r>
-        <w:lastRenderedPageBreak/>
         <w:t>logging</w:t>
       </w:r>
       <w:bookmarkEnd w:id="15"/>
@@ -8398,7 +8861,15 @@
               <w:noProof/>
               <w:lang w:val="en-US"/>
             </w:rPr>
-            <w:t>(Grams, 2019)</w:t>
+            <w:t xml:space="preserve">(Grams, </w:t>
+          </w:r>
+          <w:r>
+            <w:rPr>
+              <w:noProof/>
+              <w:lang w:val="en-US"/>
+            </w:rPr>
+            <w:lastRenderedPageBreak/>
+            <w:t>2019)</w:t>
           </w:r>
           <w:r>
             <w:fldChar w:fldCharType="end"/>
@@ -8789,6 +9260,7 @@
       </w:pPr>
       <w:proofErr w:type="spellStart"/>
       <w:r>
+        <w:lastRenderedPageBreak/>
         <w:t>Логически</w:t>
       </w:r>
       <w:proofErr w:type="spellEnd"/>
@@ -8830,11 +9302,7 @@
         <w:t>л</w:t>
       </w:r>
       <w:r>
-        <w:t xml:space="preserve">ата програма. Това е публично достъпна информация, която всеки студент и лектор използват за </w:t>
-      </w:r>
-      <w:r>
-        <w:lastRenderedPageBreak/>
-        <w:t xml:space="preserve">ориентир. Тя се намира </w:t>
+        <w:t xml:space="preserve">ата програма. Това е публично достъпна информация, която всеки студент и лектор използват за ориентир. Тя се намира </w:t>
       </w:r>
       <w:r>
         <w:t xml:space="preserve">в разписанието </w:t>
@@ -9185,6 +9653,7 @@
         </w:numPr>
       </w:pPr>
       <w:r>
+        <w:lastRenderedPageBreak/>
         <w:t>номер и разделение по групи</w:t>
       </w:r>
     </w:p>
@@ -9205,7 +9674,6 @@
     </w:p>
     <w:p>
       <w:r>
-        <w:lastRenderedPageBreak/>
         <w:t>Видимо е, че информацията е по-обширна от наличната в заявките</w:t>
       </w:r>
       <w:r>
@@ -9384,7 +9852,11 @@
         <w:t xml:space="preserve"> ограничение на </w:t>
       </w:r>
       <w:r>
-        <w:t>входни полета за</w:t>
+        <w:t xml:space="preserve">входни </w:t>
+      </w:r>
+      <w:r>
+        <w:lastRenderedPageBreak/>
+        <w:t>полета за</w:t>
       </w:r>
       <w:r>
         <w:t xml:space="preserve"> дължина</w:t>
@@ -9409,7 +9881,6 @@
       </w:pPr>
       <w:bookmarkStart w:id="21" w:name="_Toc96372121"/>
       <w:r>
-        <w:lastRenderedPageBreak/>
         <w:t>Конфигурация</w:t>
       </w:r>
       <w:bookmarkEnd w:id="21"/>
@@ -17438,13 +17909,7 @@
     </w:p>
     <w:p>
       <w:r>
-        <w:t xml:space="preserve">Разгледани са няколко варианта за максимално редуциране на даденото време за създаване на месечен отчет. Преразглеждането на кода на програмата и промяната на файловата структура или избраната библиотека за обхождане. </w:t>
-      </w:r>
-      <w:r>
-        <w:t>В началото на разработката библиотеката</w:t>
-      </w:r>
-      <w:r>
-        <w:t xml:space="preserve"> </w:t>
+        <w:t xml:space="preserve">Разгледани са няколко варианта за максимално редуциране на даденото време за създаване на месечен отчет. Преразглеждането на кода на програмата и промяната на файловата структура или избраната библиотека за обхождане. В началото на разработката библиотеката </w:t>
       </w:r>
       <w:proofErr w:type="spellStart"/>
       <w:r>
@@ -17457,13 +17922,7 @@
       </w:r>
       <w:proofErr w:type="spellEnd"/>
       <w:r>
-        <w:t xml:space="preserve"> </w:t>
-      </w:r>
-      <w:r>
-        <w:t>е</w:t>
-      </w:r>
-      <w:r>
-        <w:t xml:space="preserve"> избрана поради удобството и на създаване на файлове от съответният тип. След използване на вторичните файлове си проличават и недостатъците и. Единственият начин за обхождане е чрез избиране на съответният списък и минаването през него по редове и колони, което гарантира начална сложност от </w:t>
+        <w:t xml:space="preserve"> е избрана поради удобството и на създаване на файлове от съответният тип. След използване на вторичните файлове си проличават и недостатъците и. Единственият начин за обхождане е чрез избиране на съответният списък и минаването през него по редове и колони, което гарантира начална сложност от </w:t>
       </w:r>
       <w:r>
         <w:rPr>
@@ -17485,13 +17944,7 @@
         <w:t>).</w:t>
       </w:r>
       <w:r>
-        <w:t xml:space="preserve"> За програма, чието основно действие засяга съответното обхождане </w:t>
-      </w:r>
-      <w:r>
-        <w:t xml:space="preserve">многократно </w:t>
-      </w:r>
-      <w:r>
-        <w:t xml:space="preserve">при всяко използване означава, че голяма част от работата по време на изпълнение ще бъде прекарано в повторяема дейност. </w:t>
+        <w:t xml:space="preserve"> За програма, чието основно действие засяга съответното обхождане многократно при всяко използване означава, че голяма част от работата по време на изпълнение ще бъде прекарано в повторяема дейност. </w:t>
       </w:r>
     </w:p>
     <w:p>
@@ -17590,6 +18043,7 @@
           <w:id w:val="382145124"/>
           <w:citation/>
         </w:sdtPr>
+        <w:sdtEndPr/>
         <w:sdtContent>
           <w:r>
             <w:fldChar w:fldCharType="begin"/>
@@ -17616,22 +18070,7 @@
         </w:sdtContent>
       </w:sdt>
       <w:r>
-        <w:t xml:space="preserve">. Разграничават се с ниска производителност при добавяне на елементи, </w:t>
-      </w:r>
-      <w:r>
-        <w:t>тъй като всеки нов елемент заема изчислено, а не конкретно място в паметта. Те притежават</w:t>
-      </w:r>
-      <w:r>
-        <w:t xml:space="preserve"> изключително висока при достъпването им</w:t>
-      </w:r>
-      <w:r>
-        <w:t>, тъй като и двете операции се базират на стойността на елементите</w:t>
-      </w:r>
-      <w:r>
-        <w:t>.</w:t>
-      </w:r>
-      <w:r>
-        <w:t xml:space="preserve"> Тази стойност отново е изчисляването на </w:t>
+        <w:t xml:space="preserve">. Разграничават се с ниска производителност при добавяне на елементи, тъй като всеки нов елемент заема изчислено, а не конкретно място в паметта. Те притежават изключително висока при достъпването им, тъй като и двете операции се базират на стойността на елементите. Тази стойност отново е изчисляването на </w:t>
       </w:r>
       <w:proofErr w:type="spellStart"/>
       <w:r>
@@ -18503,10 +18942,10 @@
           <w:lang w:val="en-GB"/>
         </w:rPr>
         <w:object w:dxaOrig="9360" w:dyaOrig="2850" w14:anchorId="1339505F">
-          <v:shape id="_x0000_i1033" type="#_x0000_t75" style="width:468pt;height:142.35pt" o:ole="">
+          <v:shape id="_x0000_i1026" type="#_x0000_t75" style="width:468pt;height:142.35pt" o:ole="">
             <v:imagedata r:id="rId18" o:title=""/>
           </v:shape>
-          <o:OLEObject Type="Embed" ProgID="Word.Document.12" ShapeID="_x0000_i1033" DrawAspect="Content" ObjectID="_1707491747" r:id="rId19">
+          <o:OLEObject Type="Embed" ProgID="Word.Document.12" ShapeID="_x0000_i1026" DrawAspect="Content" ObjectID="_1707503146" r:id="rId19">
             <o:FieldCodes>\s</o:FieldCodes>
           </o:OLEObject>
         </w:object>
@@ -19567,6 +20006,7 @@
           <w:id w:val="875969454"/>
           <w:citation/>
         </w:sdtPr>
+        <w:sdtEndPr/>
         <w:sdtContent>
           <w:r>
             <w:rPr>
@@ -19899,6 +20339,7 @@
           <w:id w:val="127975682"/>
           <w:citation/>
         </w:sdtPr>
+        <w:sdtEndPr/>
         <w:sdtContent>
           <w:r>
             <w:fldChar w:fldCharType="begin"/>
@@ -20517,6 +20958,7 @@
           <w:id w:val="518125559"/>
           <w:citation/>
         </w:sdtPr>
+        <w:sdtEndPr/>
         <w:sdtContent>
           <w:r>
             <w:rPr>
@@ -20674,35 +21116,11 @@
         </w:rPr>
       </w:pPr>
       <w:r>
-        <w:t>Създаването на месечни отчети е действие, стандартно изпълнимо на настолен компютър, където големината на екрана позволява удобно сверяване и поправяне на файлове. Също така, въпреки че съществуват приложения за отваряне на засегнатите типове файлове за телефон, те биват рядко използвани и в сравнение не са толкова удобн</w:t>
-      </w:r>
-      <w:r>
-        <w:t>и</w:t>
-      </w:r>
-      <w:r>
-        <w:t xml:space="preserve">. От друга страна, </w:t>
-      </w:r>
-      <w:r>
-        <w:t xml:space="preserve">след автоматизация на месечните отчети не е нужно същото </w:t>
+        <w:t xml:space="preserve">Създаването на месечни отчети е действие, стандартно изпълнимо на настолен компютър, където големината на екрана позволява удобно сверяване и поправяне на файлове. Също така, въпреки че съществуват приложения за отваряне на засегнатите типове файлове за телефон, те биват рядко използвани и в сравнение не са толкова удобни. От друга страна, след автоматизация на месечните отчети не е нужно същото </w:t>
       </w:r>
       <w:r>
         <w:lastRenderedPageBreak/>
-        <w:t xml:space="preserve">количество работа при сверяването му. Финалните отчети могат да бъдат приготвени и изпратени с минимални усилия, а преносимата природа на мобилните устройство позволява изпълняването на това действие навсякъде, където има достъп до интернет. Също така, </w:t>
-      </w:r>
-      <w:r>
-        <w:t xml:space="preserve">използването на настолен компютър или лаптоп за целите на стандартно сверяване на седмична програма от преподавател или студент е излишно. </w:t>
-      </w:r>
-      <w:r>
-        <w:t>Това често пъти бива правено от мобилно устройство чрез директно достъпване на  програмата в сайта.</w:t>
-      </w:r>
-      <w:r>
-        <w:t xml:space="preserve"> Поради тази причина е удобно съществуването на втора версия на програмата, компилирана под друг формат</w:t>
-      </w:r>
-      <w:r>
-        <w:t>, който може да бъде изпълнен на телефон</w:t>
-      </w:r>
-      <w:r>
-        <w:t>. След кратък обзор на ресурсите</w:t>
+        <w:t>количество работа при сверяването му. Финалните отчети могат да бъдат приготвени и изпратени с минимални усилия, а преносимата природа на мобилните устройство позволява изпълняването на това действие навсякъде, където има достъп до интернет. Също така, използването на настолен компютър или лаптоп за целите на стандартно сверяване на седмична програма от преподавател или студент е излишно. Това често пъти бива правено от мобилно устройство чрез директно достъпване на  програмата в сайта. Поради тази причина е удобно съществуването на втора версия на програмата, компилирана под друг формат, който може да бъде изпълнен на телефон. След кратък обзор на ресурсите</w:t>
       </w:r>
       <w:r>
         <w:rPr>
@@ -20741,6 +21159,7 @@
           <w:id w:val="-110741593"/>
           <w:citation/>
         </w:sdtPr>
+        <w:sdtEndPr/>
         <w:sdtContent>
           <w:r>
             <w:rPr>
@@ -20810,6 +21229,7 @@
           <w:id w:val="1669749690"/>
           <w:citation/>
         </w:sdtPr>
+        <w:sdtEndPr/>
         <w:sdtContent>
           <w:r>
             <w:rPr>
@@ -20885,6 +21305,7 @@
           <w:id w:val="1029372825"/>
           <w:citation/>
         </w:sdtPr>
+        <w:sdtEndPr/>
         <w:sdtContent>
           <w:r>
             <w:rPr>
@@ -20926,10 +21347,7 @@
         <w:t xml:space="preserve">. </w:t>
       </w:r>
       <w:r>
-        <w:t xml:space="preserve">Наличните средства за това съществуват и позволяват </w:t>
-      </w:r>
-      <w:r>
-        <w:t xml:space="preserve">изпълнението на дадената задача. Чрез тяхното използване може вече съществуващият код да бъде пренесен върху мобилни устройство с минимални усложнения. </w:t>
+        <w:t xml:space="preserve">Наличните средства за това съществуват и позволяват изпълнението на дадената задача. Чрез тяхното използване може вече съществуващият код да бъде пренесен върху мобилни устройство с минимални усложнения. </w:t>
       </w:r>
     </w:p>
     <w:p>
@@ -21055,6 +21473,7 @@
           <w:id w:val="-1205020635"/>
           <w:citation/>
         </w:sdtPr>
+        <w:sdtEndPr/>
         <w:sdtContent>
           <w:r>
             <w:rPr>
@@ -21404,10 +21823,7 @@
         <w:t>.txt</w:t>
       </w:r>
       <w:r>
-        <w:t xml:space="preserve">. В първият файл се съхраняват конфигурационните настройки за следващото пускане, а в текстовият файл информацията от последното изпълнение. </w:t>
-      </w:r>
-      <w:r>
-        <w:t xml:space="preserve">При местене на програмата се премества и конфигурационният файл. В противен случай нов такъв ще бъде създаден в новата директория, а последно запаметените данни ще бъдат затрити. </w:t>
+        <w:t xml:space="preserve">. В първият файл се съхраняват конфигурационните настройки за следващото пускане, а в текстовият файл информацията от последното изпълнение. При местене на програмата се премества и конфигурационният файл. В противен случай нов такъв ще бъде създаден в новата директория, а последно запаметените данни ще бъдат затрити. </w:t>
       </w:r>
       <w:proofErr w:type="spellStart"/>
       <w:r>
@@ -23122,10 +23538,10 @@
       </w:pPr>
       <w:r>
         <w:object w:dxaOrig="4980" w:dyaOrig="1967" w14:anchorId="642DBB38">
-          <v:shape id="_x0000_i1026" type="#_x0000_t75" style="width:249.25pt;height:99.15pt" o:ole="">
+          <v:shape id="_x0000_i1027" type="#_x0000_t75" style="width:249.25pt;height:99.15pt" o:ole="">
             <v:imagedata r:id="rId22" o:title=""/>
           </v:shape>
-          <o:OLEObject Type="Embed" ProgID="Excel.Sheet.12" ShapeID="_x0000_i1026" DrawAspect="Content" ObjectID="_1707491748" r:id="rId23"/>
+          <o:OLEObject Type="Embed" ProgID="Excel.Sheet.12" ShapeID="_x0000_i1027" DrawAspect="Content" ObjectID="_1707503147" r:id="rId23"/>
         </w:object>
       </w:r>
       <w:bookmarkStart w:id="46" w:name="_Toc96372136"/>
@@ -27678,7 +28094,7 @@
     <b:MonthAccessed>December</b:MonthAccessed>
     <b:DayAccessed>13</b:DayAccessed>
     <b:URL>https://www.python.org/dev/peps/pep-0008/</b:URL>
-    <b:RefOrder>7</b:RefOrder>
+    <b:RefOrder>8</b:RefOrder>
   </b:Source>
   <b:Source>
     <b:Tag>Mon21</b:Tag>
@@ -27696,7 +28112,7 @@
         <b:Corporate>Python (Monty) Pictures Limited</b:Corporate>
       </b:Author>
     </b:Author>
-    <b:RefOrder>6</b:RefOrder>
+    <b:RefOrder>7</b:RefOrder>
   </b:Source>
   <b:Source>
     <b:Tag>Mic21</b:Tag>
@@ -27713,7 +28129,7 @@
     <b:MonthAccessed>December</b:MonthAccessed>
     <b:DayAccessed>13</b:DayAccessed>
     <b:URL>code.visualstudio.com</b:URL>
-    <b:RefOrder>9</b:RefOrder>
+    <b:RefOrder>10</b:RefOrder>
   </b:Source>
   <b:Source>
     <b:Tag>The21</b:Tag>
@@ -27730,7 +28146,7 @@
         <b:Corporate>The pip developers</b:Corporate>
       </b:Author>
     </b:Author>
-    <b:RefOrder>13</b:RefOrder>
+    <b:RefOrder>14</b:RefOrder>
   </b:Source>
   <b:Source>
     <b:Tag>Git21</b:Tag>
@@ -27747,7 +28163,7 @@
         <b:Corporate>GitHub, Inc</b:Corporate>
       </b:Author>
     </b:Author>
-    <b:RefOrder>10</b:RefOrder>
+    <b:RefOrder>11</b:RefOrder>
   </b:Source>
   <b:Source>
     <b:Tag>git</b:Tag>
@@ -27761,7 +28177,7 @@
     <b:Title>git</b:Title>
     <b:InternetSiteTitle>git</b:InternetSiteTitle>
     <b:URL>https://git-scm.com/</b:URL>
-    <b:RefOrder>11</b:RefOrder>
+    <b:RefOrder>12</b:RefOrder>
   </b:Source>
   <b:Source>
     <b:Tag>Ken21</b:Tag>
@@ -27783,7 +28199,7 @@
     <b:MonthAccessed>December</b:MonthAccessed>
     <b:DayAccessed>14</b:DayAccessed>
     <b:URL>https://docs.python-requests.org/en/latest/</b:URL>
-    <b:RefOrder>16</b:RefOrder>
+    <b:RefOrder>17</b:RefOrder>
   </b:Source>
   <b:Source>
     <b:Tag>Pyt21</b:Tag>
@@ -27800,7 +28216,7 @@
     <b:MonthAccessed>December</b:MonthAccessed>
     <b:DayAccessed>14</b:DayAccessed>
     <b:URL>https://www.python.org/</b:URL>
-    <b:RefOrder>5</b:RefOrder>
+    <b:RefOrder>6</b:RefOrder>
   </b:Source>
   <b:Source>
     <b:Tag>Don11</b:Tag>
@@ -27827,7 +28243,7 @@
         </b:NameList>
       </b:Author>
     </b:Author>
-    <b:RefOrder>12</b:RefOrder>
+    <b:RefOrder>13</b:RefOrder>
   </b:Source>
   <b:Source>
     <b:Tag>PyI21</b:Tag>
@@ -27848,7 +28264,7 @@
     <b:MonthAccessed>December</b:MonthAccessed>
     <b:DayAccessed>15</b:DayAccessed>
     <b:URL>https://www.pyinstaller.org/</b:URL>
-    <b:RefOrder>14</b:RefOrder>
+    <b:RefOrder>15</b:RefOrder>
   </b:Source>
   <b:Source>
     <b:Tag>Pyt211</b:Tag>
@@ -27865,7 +28281,7 @@
     <b:MonthAccessed>December</b:MonthAccessed>
     <b:DayAccessed>15</b:DayAccessed>
     <b:URL>https://docs.python.org/3/library/tkinter.html</b:URL>
-    <b:RefOrder>15</b:RefOrder>
+    <b:RefOrder>16</b:RefOrder>
   </b:Source>
   <b:Source>
     <b:Tag>Pyt212</b:Tag>
@@ -27882,7 +28298,7 @@
     <b:MonthAccessed>December</b:MonthAccessed>
     <b:DayAccessed>14</b:DayAccessed>
     <b:URL>https://docs.python.org/3/library/re.html</b:URL>
-    <b:RefOrder>17</b:RefOrder>
+    <b:RefOrder>18</b:RefOrder>
   </b:Source>
   <b:Source>
     <b:Tag>Pyt213</b:Tag>
@@ -27899,7 +28315,7 @@
     <b:MonthAccessed>December</b:MonthAccessed>
     <b:DayAccessed>15</b:DayAccessed>
     <b:URL>https://docs.python.org/3/library/configparser.html</b:URL>
-    <b:RefOrder>18</b:RefOrder>
+    <b:RefOrder>19</b:RefOrder>
   </b:Source>
   <b:Source>
     <b:Tag>Pyt214</b:Tag>
@@ -27916,7 +28332,7 @@
     <b:MonthAccessed>December</b:MonthAccessed>
     <b:DayAccessed>15</b:DayAccessed>
     <b:URL>https://docs.python.org/3/library/datetime.html</b:URL>
-    <b:RefOrder>20</b:RefOrder>
+    <b:RefOrder>21</b:RefOrder>
   </b:Source>
   <b:Source>
     <b:Tag>Eri21</b:Tag>
@@ -27942,7 +28358,7 @@
     <b:MonthAccessed>December</b:MonthAccessed>
     <b:DayAccessed>15</b:DayAccessed>
     <b:URL>https://openpyxl.readthedocs.io/en/stable/</b:URL>
-    <b:RefOrder>22</b:RefOrder>
+    <b:RefOrder>23</b:RefOrder>
   </b:Source>
   <b:Source>
     <b:Tag>W3S22</b:Tag>
@@ -27959,7 +28375,7 @@
     <b:MonthAccessed>February</b:MonthAccessed>
     <b:DayAccessed>16</b:DayAccessed>
     <b:URL>https://www.w3schools.com/java/java_methods_overloading.asp</b:URL>
-    <b:RefOrder>19</b:RefOrder>
+    <b:RefOrder>20</b:RefOrder>
   </b:Source>
   <b:Source>
     <b:Tag>Ste13</b:Tag>
@@ -27982,7 +28398,7 @@
     <b:MonthAccessed>January</b:MonthAccessed>
     <b:DayAccessed>15</b:DayAccessed>
     <b:URL>https://python-docx.readthedocs.io/en/latest/</b:URL>
-    <b:RefOrder>23</b:RefOrder>
+    <b:RefOrder>24</b:RefOrder>
   </b:Source>
   <b:Source>
     <b:Tag>Mar21</b:Tag>
@@ -28004,7 +28420,7 @@
     <b:MonthAccessed>December</b:MonthAccessed>
     <b:DayAccessed>12</b:DayAccessed>
     <b:URL>https://tkdocs.com/tutorial/grid.html</b:URL>
-    <b:RefOrder>27</b:RefOrder>
+    <b:RefOrder>28</b:RefOrder>
   </b:Source>
   <b:Source>
     <b:Tag>FYe98</b:Tag>
@@ -28028,7 +28444,7 @@
         </b:NameList>
       </b:Author>
     </b:Author>
-    <b:RefOrder>29</b:RefOrder>
+    <b:RefOrder>30</b:RefOrder>
   </b:Source>
   <b:Source>
     <b:Tag>Mat22</b:Tag>
@@ -28051,7 +28467,7 @@
     <b:MonthAccessed>December</b:MonthAccessed>
     <b:DayAccessed>15</b:DayAccessed>
     <b:URL>https://pypi.org/project/regex/</b:URL>
-    <b:RefOrder>30</b:RefOrder>
+    <b:RefOrder>31</b:RefOrder>
   </b:Source>
   <b:Source>
     <b:Tag>Chr19</b:Tag>
@@ -28076,7 +28492,7 @@
         </b:NameList>
       </b:Author>
     </b:Author>
-    <b:RefOrder>24</b:RefOrder>
+    <b:RefOrder>25</b:RefOrder>
   </b:Source>
   <b:Source>
     <b:Tag>Hid21</b:Tag>
@@ -28101,7 +28517,7 @@
     <b:MonthAccessed>December</b:MonthAccessed>
     <b:DayAccessed>14</b:DayAccessed>
     <b:URL>https://pypi.org/project/autopep8/</b:URL>
-    <b:RefOrder>25</b:RefOrder>
+    <b:RefOrder>26</b:RefOrder>
   </b:Source>
   <b:Source>
     <b:Tag>Ora22</b:Tag>
@@ -28169,22 +28585,6 @@
     <b:RefOrder>3</b:RefOrder>
   </b:Source>
   <b:Source>
-    <b:Tag>The22</b:Tag>
-    <b:SourceType>InternetSite</b:SourceType>
-    <b:Guid>{C12F2CFA-9383-4438-8257-197DA06EC4F8}</b:Guid>
-    <b:Author>
-      <b:Author>
-        <b:Corporate>The C++ Resouces Network</b:Corporate>
-      </b:Author>
-    </b:Author>
-    <b:Title>Welcome to cplusplus.com</b:Title>
-    <b:InternetSiteTitle>cplusplus</b:InternetSiteTitle>
-    <b:YearAccessed>2022</b:YearAccessed>
-    <b:MonthAccessed>February</b:MonthAccessed>
-    <b:DayAccessed>22</b:DayAccessed>
-    <b:RefOrder>4</b:RefOrder>
-  </b:Source>
-  <b:Source>
     <b:Tag>The221</b:Tag>
     <b:SourceType>InternetSite</b:SourceType>
     <b:Guid>{23AEFCE5-5CD6-42F3-B238-186012B939F8}</b:Guid>
@@ -28199,7 +28599,7 @@
     <b:MonthAccessed>February</b:MonthAccessed>
     <b:DayAccessed>10</b:DayAccessed>
     <b:URL>https://www.python.org/doc/essays/comparisons/</b:URL>
-    <b:RefOrder>8</b:RefOrder>
+    <b:RefOrder>9</b:RefOrder>
   </b:Source>
   <b:Source>
     <b:Tag>ВВМ21</b:Tag>
@@ -28216,7 +28616,7 @@
     <b:MonthAccessed>December</b:MonthAccessed>
     <b:DayAccessed>14</b:DayAccessed>
     <b:URL>https://nvna.eu/wp/</b:URL>
-    <b:RefOrder>26</b:RefOrder>
+    <b:RefOrder>27</b:RefOrder>
   </b:Source>
   <b:Source>
     <b:Tag>The222</b:Tag>
@@ -28233,7 +28633,7 @@
     <b:MonthAccessed>January</b:MonthAccessed>
     <b:DayAccessed>15</b:DayAccessed>
     <b:URL>https://docs.python.org/3/library/logging.html</b:URL>
-    <b:RefOrder>21</b:RefOrder>
+    <b:RefOrder>22</b:RefOrder>
   </b:Source>
   <b:Source>
     <b:Tag>MDN22</b:Tag>
@@ -28253,7 +28653,7 @@
     <b:MonthAccessed>February</b:MonthAccessed>
     <b:DayAccessed>22</b:DayAccessed>
     <b:URL>https://developer.mozilla.org/en-US/docs/Web/HTTP/Status</b:URL>
-    <b:RefOrder>28</b:RefOrder>
+    <b:RefOrder>29</b:RefOrder>
   </b:Source>
   <b:Source>
     <b:Tag>She20</b:Tag>
@@ -28278,7 +28678,7 @@
     <b:MonthAccessed>February</b:MonthAccessed>
     <b:DayAccessed>10</b:DayAccessed>
     <b:URL>https://www.freecodecamp.org/news/big-o-notation-why-it-matters-and-why-it-doesnt-1674cfa8a23c/</b:URL>
-    <b:RefOrder>31</b:RefOrder>
+    <b:RefOrder>32</b:RefOrder>
   </b:Source>
   <b:Source>
     <b:Tag>pyi22</b:Tag>
@@ -28295,7 +28695,7 @@
         <b:Corporate>PyInstaller Development Team</b:Corporate>
       </b:Author>
     </b:Author>
-    <b:RefOrder>34</b:RefOrder>
+    <b:RefOrder>35</b:RefOrder>
   </b:Source>
   <b:Source>
     <b:Tag>Sny22</b:Tag>
@@ -28312,7 +28712,7 @@
     <b:MonthAccessed>February</b:MonthAccessed>
     <b:DayAccessed>10</b:DayAccessed>
     <b:URL>https://snyk.io/vuln/pip:pyinstaller</b:URL>
-    <b:RefOrder>36</b:RefOrder>
+    <b:RefOrder>37</b:RefOrder>
   </b:Source>
   <b:Source>
     <b:Tag>Vul22</b:Tag>
@@ -28329,7 +28729,7 @@
     <b:MonthAccessed>February</b:MonthAccessed>
     <b:DayAccessed>10</b:DayAccessed>
     <b:URL>https://vulmon.com/vulnerabilitydetails?qid=CVE-2019-16784&amp;scoretype=cvssv3</b:URL>
-    <b:RefOrder>35</b:RefOrder>
+    <b:RefOrder>36</b:RefOrder>
   </b:Source>
   <b:Source>
     <b:Tag>Ник22</b:Tag>
@@ -28354,7 +28754,7 @@
     <b:MonthAccessed>February</b:MonthAccessed>
     <b:DayAccessed>24</b:DayAccessed>
     <b:URL>https://github.com/nikolaizhnikolov/NVNA-Schedule-Exporter</b:URL>
-    <b:RefOrder>38</b:RefOrder>
+    <b:RefOrder>39</b:RefOrder>
   </b:Source>
   <b:Source>
     <b:Tag>bae22</b:Tag>
@@ -28371,7 +28771,7 @@
     <b:MonthAccessed>February</b:MonthAccessed>
     <b:DayAccessed>10</b:DayAccessed>
     <b:URL>https://www.baeldung.com/linux/sha-256-from-command-line</b:URL>
-    <b:RefOrder>39</b:RefOrder>
+    <b:RefOrder>40</b:RefOrder>
   </b:Source>
   <b:Source>
     <b:Tag>Imp22</b:Tag>
@@ -28388,7 +28788,7 @@
     <b:MonthAccessed>February</b:MonthAccessed>
     <b:DayAccessed>10</b:DayAccessed>
     <b:URL>https://www.imperva.com/learn/application-security/man-in-the-middle-attack-mitm/</b:URL>
-    <b:RefOrder>33</b:RefOrder>
+    <b:RefOrder>34</b:RefOrder>
   </b:Source>
   <b:Source>
     <b:Tag>Cyn22</b:Tag>
@@ -28405,7 +28805,7 @@
     <b:MonthAccessed>February</b:MonthAccessed>
     <b:DayAccessed>20</b:DayAccessed>
     <b:URL>https://www.cynet.com/network-attacks/privilege-escalation/</b:URL>
-    <b:RefOrder>37</b:RefOrder>
+    <b:RefOrder>38</b:RefOrder>
   </b:Source>
   <b:Source>
     <b:Tag>Pyt221</b:Tag>
@@ -28422,7 +28822,7 @@
     <b:MonthAccessed>February</b:MonthAccessed>
     <b:DayAccessed>10</b:DayAccessed>
     <b:URL>https://docs.python.org/3/tutorial/datastructures.html</b:URL>
-    <b:RefOrder>32</b:RefOrder>
+    <b:RefOrder>33</b:RefOrder>
   </b:Source>
   <b:Source>
     <b:Tag>Cla22</b:Tag>
@@ -28439,7 +28839,7 @@
     <b:MonthAccessed>February</b:MonthAccessed>
     <b:DayAccessed>10</b:DayAccessed>
     <b:URL>https://dyclassroom.com/howto-mac/how-to-verify-checksum-on-a-mac-md5-sha1-sha256-etc</b:URL>
-    <b:RefOrder>40</b:RefOrder>
+    <b:RefOrder>41</b:RefOrder>
   </b:Source>
   <b:Source>
     <b:Tag>Rus21</b:Tag>
@@ -28462,7 +28862,7 @@
     <b:MonthAccessed>February</b:MonthAccessed>
     <b:DayAccessed>10</b:DayAccessed>
     <b:URL>https://beeware.org/</b:URL>
-    <b:RefOrder>41</b:RefOrder>
+    <b:RefOrder>42</b:RefOrder>
   </b:Source>
   <b:Source>
     <b:Tag>Ale15</b:Tag>
@@ -28485,7 +28885,7 @@
     <b:MonthAccessed>February</b:MonthAccessed>
     <b:DayAccessed>10</b:DayAccessed>
     <b:URL>https://python-for-android.readthedocs.io/en/latest/</b:URL>
-    <b:RefOrder>42</b:RefOrder>
+    <b:RefOrder>43</b:RefOrder>
   </b:Source>
   <b:Source>
     <b:Tag>Kiv14</b:Tag>
@@ -28503,7 +28903,7 @@
     <b:MonthAccessed>February</b:MonthAccessed>
     <b:DayAccessed>10</b:DayAccessed>
     <b:URL>https://buildozer.readthedocs.io/en/latest/index.html</b:URL>
-    <b:RefOrder>43</b:RefOrder>
+    <b:RefOrder>44</b:RefOrder>
   </b:Source>
   <b:Source>
     <b:Tag>Mat10</b:Tag>
@@ -28528,13 +28928,52 @@
     <b:MonthAccessed>February</b:MonthAccessed>
     <b:DayAccessed>10</b:DayAccessed>
     <b:URL>https://pypi.org/project/pyPdf/</b:URL>
-    <b:RefOrder>44</b:RefOrder>
+    <b:RefOrder>45</b:RefOrder>
+  </b:Source>
+  <b:Source>
+    <b:Tag>The22</b:Tag>
+    <b:SourceType>InternetSite</b:SourceType>
+    <b:Guid>{513ED739-C16D-45B0-B1EF-C372CD69C074}</b:Guid>
+    <b:Author>
+      <b:Author>
+        <b:Corporate>The C++ Resources Network</b:Corporate>
+      </b:Author>
+    </b:Author>
+    <b:Title>Welcome to cplusplus.com</b:Title>
+    <b:InternetSiteTitle>cplusplus</b:InternetSiteTitle>
+    <b:YearAccessed>2022</b:YearAccessed>
+    <b:MonthAccessed>February</b:MonthAccessed>
+    <b:DayAccessed>22</b:DayAccessed>
+    <b:RefOrder>4</b:RefOrder>
+  </b:Source>
+  <b:Source>
+    <b:Tag>Pri20</b:Tag>
+    <b:SourceType>InternetSite</b:SourceType>
+    <b:Guid>{161CD20F-AA36-4EA4-91CC-29B590EB7033}</b:Guid>
+    <b:Author>
+      <b:Author>
+        <b:NameList>
+          <b:Person>
+            <b:Last>Pedamkar</b:Last>
+            <b:First>Priya</b:First>
+          </b:Person>
+        </b:NameList>
+      </b:Author>
+    </b:Author>
+    <b:Title>What is assembly language</b:Title>
+    <b:InternetSiteTitle>educba</b:InternetSiteTitle>
+    <b:Year>2020</b:Year>
+    <b:YearAccessed>2022</b:YearAccessed>
+    <b:MonthAccessed>February</b:MonthAccessed>
+    <b:DayAccessed>10</b:DayAccessed>
+    <b:URL>https://www.educba.com/what-is-assembly-language/</b:URL>
+    <b:RefOrder>5</b:RefOrder>
   </b:Source>
 </b:Sources>
 </file>
 
 <file path=customXml/itemProps1.xml><?xml version="1.0" encoding="utf-8"?>
-<ds:datastoreItem xmlns:ds="http://schemas.openxmlformats.org/officeDocument/2006/customXml" ds:itemID="{2647EDA0-A53A-4E10-8555-BBF90DA0F099}">
+<ds:datastoreItem xmlns:ds="http://schemas.openxmlformats.org/officeDocument/2006/customXml" ds:itemID="{5AC39393-AE7B-4613-9AA8-9A45F2A77D88}">
   <ds:schemaRefs>
     <ds:schemaRef ds:uri="http://schemas.openxmlformats.org/officeDocument/2006/bibliography"/>
   </ds:schemaRefs>

</xml_diff>

<commit_message>
Clean up grammar, syntax and style standard
</commit_message>
<xml_diff>
--- a/docs/Дипломна_Работа_62620113.docx
+++ b/docs/Дипломна_Работа_62620113.docx
@@ -2496,7 +2496,7 @@
         <w:rPr>
           <w:rFonts w:eastAsia="Times New Roman"/>
           <w:szCs w:val="28"/>
-          <w:lang w:eastAsia="bg-BG"/>
+          <w:lang w:val="en-US" w:eastAsia="bg-BG"/>
         </w:rPr>
       </w:pPr>
       <w:r>
@@ -10259,7 +10259,19 @@
     </w:p>
     <w:p>
       <w:r>
-        <w:t>Тъй като написването на програма не е пряко свързано с дисциплината „киберсигурност“, дипломната работа ще бъде допълнена от теоритичен анализ на уязвимостите на такава. Той ще служи за допълване целите на методиката на разработка, както и затвърждаване на знанията придобите по време на обучение. Анализът ще бъде с</w:t>
+        <w:t xml:space="preserve">Тъй като написването на програма не е пряко свързано с дисциплината „киберсигурност“, дипломната работа ще бъде допълнена от </w:t>
+      </w:r>
+      <w:r>
+        <w:t>теоретичен</w:t>
+      </w:r>
+      <w:r>
+        <w:t xml:space="preserve"> анализ на уязвимостите на такава. Той ще служи за допълване целите на методиката на разработка, както и затвърждаване на знанията </w:t>
+      </w:r>
+      <w:r>
+        <w:t>придобити</w:t>
+      </w:r>
+      <w:r>
+        <w:t xml:space="preserve"> по време на обучение. Анализът ще бъде с</w:t>
       </w:r>
       <w:r>
         <w:t xml:space="preserve"> по-тясна обвързаност към възможните </w:t>
@@ -10274,6 +10286,10 @@
         <w:t xml:space="preserve">на </w:t>
       </w:r>
       <w:r>
+        <w:rPr>
+          <w:b/>
+          <w:bCs/>
+        </w:rPr>
         <w:t>Python</w:t>
       </w:r>
       <w:r>
@@ -10600,7 +10616,13 @@
     </w:p>
     <w:p>
       <w:r>
-        <w:t xml:space="preserve">Производителността на езика също така зависи от още един фактор, които бива мулти-платформеното разпространение на езика. Той е направен с цел приложенията, създадени на него да притежават способността да се изпълняват на всеки вид операционна система или платформа. Това става посредством добавянето на още един елемент, които се грижи за различните имплементации – джава виртуална машина – </w:t>
+        <w:t xml:space="preserve">Производителността на езика също така зависи от още един фактор, които бива мулти-платформеното разпространение на езика. Той е направен с цел приложенията, създадени на него да притежават способността да се изпълняват на всеки вид операционна система или платформа. Това става посредством добавянето на още един елемент, които се грижи за различните имплементации – </w:t>
+      </w:r>
+      <w:r>
+        <w:t>Джава</w:t>
+      </w:r>
+      <w:r>
+        <w:t xml:space="preserve"> виртуална машина – </w:t>
       </w:r>
       <w:r>
         <w:rPr>
@@ -10667,11 +10689,26 @@
         <w:t>Java</w:t>
       </w:r>
       <w:r>
-        <w:t xml:space="preserve"> не се компилира до машинен код, който е директно четим от компютъра, а до джава байтов (byte) код. </w:t>
+        <w:t xml:space="preserve"> не се компилира до машинен код, който е директно четим от компютъра, а до </w:t>
+      </w:r>
+      <w:r>
+        <w:t>Джава</w:t>
+      </w:r>
+      <w:r>
+        <w:t xml:space="preserve"> байтов (</w:t>
+      </w:r>
+      <w:r>
+        <w:rPr>
+          <w:lang w:val="en-US"/>
+        </w:rPr>
+        <w:t>byte</w:t>
+      </w:r>
+      <w:r>
+        <w:t xml:space="preserve">) </w:t>
       </w:r>
       <w:r>
         <w:lastRenderedPageBreak/>
-        <w:t xml:space="preserve">Този код е специфичен за програми написани на съответният език и представлява списъкът от инструкции, които виртуалната машина чете по време на изпълнение. Производителността е заменена с удобство </w:t>
+        <w:t xml:space="preserve">код. Този код е специфичен за програми написани на съответният език и представлява списъкът от инструкции, които виртуалната машина чете по време на изпълнение. Производителността е заменена с удобство </w:t>
       </w:r>
       <w:r>
         <w:t xml:space="preserve">възможност за лесно разпространение. </w:t>
@@ -10824,7 +10861,13 @@
         <w:t>C</w:t>
       </w:r>
       <w:r>
-        <w:t xml:space="preserve"> бива превърнат в код на асембли (</w:t>
+        <w:t xml:space="preserve"> бива превърнат в код на </w:t>
+      </w:r>
+      <w:r>
+        <w:t>Асембли</w:t>
+      </w:r>
+      <w:r>
+        <w:t xml:space="preserve"> (</w:t>
       </w:r>
       <w:r>
         <w:rPr>
@@ -10867,7 +10910,25 @@
         <w:t>.</w:t>
       </w:r>
       <w:r>
-        <w:t xml:space="preserve"> Кодът на асембли е от изключително ниско ниво и е един от първите създадени човешко-четими кодове. Неговите инструкции биват директно превърнати в битов, или машинен, код, който се чете пряко от процесора. По този начин производителността на програми написани на асембли, или езици от по-горни нива инкорпориращи асембли, е изключително голяма. С напредването на технологиите</w:t>
+        <w:t xml:space="preserve"> Кодът на </w:t>
+      </w:r>
+      <w:r>
+        <w:t>Асембли</w:t>
+      </w:r>
+      <w:r>
+        <w:t xml:space="preserve"> е от изключително ниско ниво и е един от първите създадени човешко-четими кодове. Неговите инструкции биват директно превърнати в битов, или машинен, код, който се чете пряко от процесора. По този начин производителността на програми написани на </w:t>
+      </w:r>
+      <w:r>
+        <w:t>Асембли</w:t>
+      </w:r>
+      <w:r>
+        <w:t xml:space="preserve">, или езици от по-горни нива инкорпориращи </w:t>
+      </w:r>
+      <w:r>
+        <w:t>Асембли</w:t>
+      </w:r>
+      <w:r>
+        <w:t>, е изключително голяма. С напредването на технологиите</w:t>
       </w:r>
       <w:r>
         <w:t>, обаче,</w:t>
@@ -10937,17 +10998,17 @@
         <w:t xml:space="preserve"> на вече ненужни обекти</w:t>
       </w:r>
       <w:r>
-        <w:t>. Разработчика притежава пълен контрол над съществуването, модификацията и изтриването на обектите в даденото приложение. Това изисква допълнителен набор от знания за начинът, по който компютърът използва паметта по време на изпълнение. Последствията, в резултат на лошо менажиране, могат да са: изчерпване на работната (RAM) памет на компютъра. Ако това се случи програмата трябва да бъде загасена по най-бързият начин, в противен случай се рискува рестартирана</w:t>
+        <w:t xml:space="preserve">. Разработчика притежава пълен контрол над съществуването, модификацията и изтриването на обектите в даденото приложение. Това изисква допълнителен набор от знания за начинът, по който компютърът използва паметта по време на изпълнение. Последствията, в резултат на лошо менажиране, могат да са: изчерпване на работната (RAM) памет на компютъра. Ако това се случи програмата трябва да бъде </w:t>
+      </w:r>
+      <w:r>
+        <w:lastRenderedPageBreak/>
+        <w:t>загасена по най-бързият начин, в противен случай се рискува рестартирана</w:t>
       </w:r>
       <w:r>
         <w:t>. Това</w:t>
       </w:r>
       <w:r>
-        <w:t xml:space="preserve"> не </w:t>
-      </w:r>
-      <w:r>
-        <w:lastRenderedPageBreak/>
-        <w:t xml:space="preserve">е толкова лошо в домашни условия, но ако компютърът е в процес на </w:t>
+        <w:t xml:space="preserve"> не е толкова лошо в домашни условия, но ако компютърът е в процес на </w:t>
       </w:r>
       <w:r>
         <w:t xml:space="preserve">изпълнение на важна </w:t>
@@ -11082,7 +11143,17 @@
         <w:t>. Съдържа</w:t>
       </w:r>
       <w:r>
-        <w:t xml:space="preserve"> набор от основни библиотеки (пр. Datetime за манипулация на времеви данни), както и огромно количество допълнителни такива, създадени както от професионални, така и от програмисти ентусиасти</w:t>
+        <w:t xml:space="preserve"> набор от основни библиотеки (пр. </w:t>
+      </w:r>
+      <w:r>
+        <w:rPr>
+          <w:b/>
+          <w:bCs/>
+        </w:rPr>
+        <w:t>Datetime</w:t>
+      </w:r>
+      <w:r>
+        <w:t xml:space="preserve"> за манипулация на времеви данни), както и огромно количество допълнителни такива, създадени както от професионални, така и от програмисти ентусиасти</w:t>
       </w:r>
       <w:r>
         <w:t>. Понякога се прави</w:t>
@@ -11573,7 +11644,13 @@
         <w:t xml:space="preserve">Теоретично погледнато, кодът може да бъде написан и в notepad и компилиран отделно, но това би било непрактично. </w:t>
       </w:r>
       <w:r>
-        <w:t xml:space="preserve">Чрез нея е удобно визуалното разпознаване на различните елементи на кода, като по този начин се увеличава четливостта и съответно производителността. Подобно на избраният език, платформата притежава модуларност и портативност, като самата тя е портативна версия на основната разработка – </w:t>
+        <w:t xml:space="preserve">Чрез нея е удобно визуалното разпознаване на различните елементи на кода, като по този начин се увеличава четливостта и съответно производителността. Подобно на избраният език, платформата притежава </w:t>
+      </w:r>
+      <w:r>
+        <w:t>модулност</w:t>
+      </w:r>
+      <w:r>
+        <w:t xml:space="preserve"> и портативност, като самата тя е портативна версия на основната разработка – </w:t>
       </w:r>
       <w:r>
         <w:rPr>
@@ -11647,44 +11724,66 @@
         <w:t>възможност за интелигентно автоматично довършване на кода</w:t>
       </w:r>
       <w:r>
-        <w:t xml:space="preserve"> по време на писането му – Intellisense</w:t>
-      </w:r>
-      <w:r>
-        <w:t>. Чрез сканиране на вече съществуващите библиотеки</w:t>
-      </w:r>
-      <w:r>
-        <w:t xml:space="preserve"> </w:t>
-      </w:r>
-      <w:r>
-        <w:t xml:space="preserve">и избраният код </w:t>
-      </w:r>
-      <w:r>
-        <w:t xml:space="preserve">може да предложи всички </w:t>
-      </w:r>
-      <w:r>
-        <w:t xml:space="preserve">налични променливи </w:t>
-      </w:r>
-      <w:r>
-        <w:t xml:space="preserve">и функционалности принадлежащи на </w:t>
-      </w:r>
-      <w:r>
-        <w:t xml:space="preserve"> един обект, заедно с документаци</w:t>
-      </w:r>
-      <w:r>
-        <w:t>я за използването им</w:t>
-      </w:r>
-      <w:r>
-        <w:t>, ако такава съществува. Подобно на стандартният табулатор в една конзола, с разликата, че предлага повече от едно решение, той улеснява работата на програмиста като спестява време от правописни грешки и пълно изписване, както и предлага нужната информация за използването на един обект на място, вместо тя да бъде търсена в първоначалните източници.</w:t>
-      </w:r>
-      <w:r>
-        <w:t xml:space="preserve"> </w:t>
+        <w:t xml:space="preserve"> по време на писането му – </w:t>
       </w:r>
       <w:r>
         <w:rPr>
           <w:b/>
           <w:bCs/>
         </w:rPr>
-        <w:t>Intelisense</w:t>
+        <w:t>Intellisense</w:t>
+      </w:r>
+      <w:r>
+        <w:t>. Чрез сканиране на вече съществуващите библиотеки</w:t>
+      </w:r>
+      <w:r>
+        <w:t xml:space="preserve"> </w:t>
+      </w:r>
+      <w:r>
+        <w:t xml:space="preserve">и избраният код </w:t>
+      </w:r>
+      <w:r>
+        <w:t xml:space="preserve">може да предложи всички </w:t>
+      </w:r>
+      <w:r>
+        <w:t xml:space="preserve">налични променливи </w:t>
+      </w:r>
+      <w:r>
+        <w:t xml:space="preserve">и функционалности принадлежащи на </w:t>
+      </w:r>
+      <w:r>
+        <w:t xml:space="preserve"> един обект, заедно с документаци</w:t>
+      </w:r>
+      <w:r>
+        <w:t>я за използването им</w:t>
+      </w:r>
+      <w:r>
+        <w:t>, ако такава съществува. Подобно на стандартният табулатор в една конзола, с разликата, че предлага повече от едно решение, той улеснява работата на програмиста като спестява време от правописни грешки и пълно изписване, както и предлага нужната информация за използването на един обект на място, вместо тя да бъде търсена в първоначалните източници.</w:t>
+      </w:r>
+      <w:r>
+        <w:t xml:space="preserve"> </w:t>
+      </w:r>
+      <w:r>
+        <w:rPr>
+          <w:b/>
+          <w:bCs/>
+        </w:rPr>
+        <w:t>Intel</w:t>
+      </w:r>
+      <w:r>
+        <w:rPr>
+          <w:b/>
+          <w:bCs/>
+          <w:lang w:val="en-US"/>
+        </w:rPr>
+        <w:t>l</w:t>
+      </w:r>
+      <w:r>
+        <w:rPr>
+          <w:b/>
+          <w:bCs/>
+        </w:rPr>
+        <w:t>isense</w:t>
       </w:r>
       <w:r>
         <w:t xml:space="preserve"> е част от всяка подобна платформа в днешно време и е неразделна част от набора инструменти на един програмист.</w:t>
@@ -12126,7 +12225,7 @@
           <v:shape id="_x0000_i1025" type="#_x0000_t75" style="width:469.1pt;height:64.8pt" o:ole="">
             <v:imagedata r:id="rId11" o:title=""/>
           </v:shape>
-          <o:OLEObject Type="Embed" ProgID="Word.OpenDocumentText.12" ShapeID="_x0000_i1025" DrawAspect="Content" ObjectID="_1707743150" r:id="rId12"/>
+          <o:OLEObject Type="Embed" ProgID="Word.OpenDocumentText.12" ShapeID="_x0000_i1025" DrawAspect="Content" ObjectID="_1707900706" r:id="rId12"/>
         </w:object>
       </w:r>
     </w:p>
@@ -12390,7 +12489,25 @@
         </w:sdtContent>
       </w:sdt>
       <w:r>
-        <w:t>, съкратено от python installer, е модул от допълнителните библиотеки на python, който позволява компилирането на скриптове в изпълними програми</w:t>
+        <w:t xml:space="preserve">, съкратено от python installer, е модул от допълнителните библиотеки на </w:t>
+      </w:r>
+      <w:r>
+        <w:rPr>
+          <w:b/>
+          <w:bCs/>
+          <w:lang w:val="en-US"/>
+        </w:rPr>
+        <w:t>P</w:t>
+      </w:r>
+      <w:r>
+        <w:rPr>
+          <w:b/>
+          <w:bCs/>
+        </w:rPr>
+        <w:t>ython</w:t>
+      </w:r>
+      <w:r>
+        <w:t>, който позволява компилирането на скриптове в изпълними програми</w:t>
       </w:r>
       <w:r>
         <w:t>, като п</w:t>
@@ -12482,7 +12599,25 @@
         <w:t>pyinstaller</w:t>
       </w:r>
       <w:r>
-        <w:t xml:space="preserve"> ще бъде използван за превръщане на python скриптовете в изпълним файл с графичен интерфейс, който е по-интуитивен за използване от командният ред. </w:t>
+        <w:t xml:space="preserve"> ще бъде използван за превръщане на </w:t>
+      </w:r>
+      <w:r>
+        <w:rPr>
+          <w:b/>
+          <w:bCs/>
+          <w:lang w:val="en-US"/>
+        </w:rPr>
+        <w:t>P</w:t>
+      </w:r>
+      <w:r>
+        <w:rPr>
+          <w:b/>
+          <w:bCs/>
+        </w:rPr>
+        <w:t>ython</w:t>
+      </w:r>
+      <w:r>
+        <w:t xml:space="preserve"> скриптовете в изпълним файл с графичен интерфейс, който е по-интуитивен за използване от командният ред. </w:t>
       </w:r>
     </w:p>
     <w:p>
@@ -12697,7 +12832,14 @@
         <w:t xml:space="preserve"> допълнителен модул </w:t>
       </w:r>
       <w:r>
-        <w:t>за Питон, който може да бъде инсталиран чрез pip installer</w:t>
+        <w:t xml:space="preserve">за Питон, който може да бъде инсталиран чрез </w:t>
+      </w:r>
+      <w:r>
+        <w:rPr>
+          <w:b/>
+          <w:bCs/>
+        </w:rPr>
+        <w:t>pip installer</w:t>
       </w:r>
       <w:r>
         <w:t>.</w:t>
@@ -13094,101 +13236,108 @@
     </w:p>
     <w:p>
       <w:r>
-        <w:t xml:space="preserve">Multiple dispatch е допълнителен модул, който </w:t>
-      </w:r>
-      <w:r>
-        <w:t xml:space="preserve">улеснява </w:t>
-      </w:r>
-      <w:r>
-        <w:t xml:space="preserve">използването на </w:t>
-      </w:r>
-      <w:r>
-        <w:t>Питон</w:t>
-      </w:r>
-      <w:r>
-        <w:t xml:space="preserve"> по</w:t>
-      </w:r>
-      <w:r>
-        <w:t xml:space="preserve"> принципите на обектно-ориентираното програмиране</w:t>
-      </w:r>
-      <w:r>
-        <w:t xml:space="preserve">. </w:t>
-      </w:r>
-      <w:r>
-        <w:t xml:space="preserve">Така се </w:t>
-      </w:r>
-      <w:r>
-        <w:t xml:space="preserve">позволява съществуването на функции с еднакви имена и различни параметри, нещо което </w:t>
-      </w:r>
-      <w:r>
-        <w:t>Питон</w:t>
-      </w:r>
-      <w:r>
-        <w:t xml:space="preserve"> не позволява по подразбиране.</w:t>
-      </w:r>
-      <w:r>
-        <w:t xml:space="preserve"> По време на</w:t>
-      </w:r>
-      <w:r>
-        <w:t xml:space="preserve"> компилация </w:t>
-      </w:r>
-      <w:r>
-        <w:t>Питон</w:t>
-      </w:r>
-      <w:r>
-        <w:t>, когато</w:t>
-      </w:r>
-      <w:r>
-        <w:t xml:space="preserve"> </w:t>
-      </w:r>
-      <w:r>
-        <w:t>интерпретатора стигне до декларацията на една функция, той задава съответните инструкции като нейна стойност, като по този начин тя бива изпълнена всеки път, когато някой обект я използва.</w:t>
-      </w:r>
-      <w:r>
-        <w:t xml:space="preserve"> Ако </w:t>
-      </w:r>
-      <w:r>
-        <w:t xml:space="preserve">се </w:t>
-      </w:r>
-      <w:r>
-        <w:t>взем</w:t>
-      </w:r>
-      <w:r>
-        <w:t>е</w:t>
-      </w:r>
-      <w:r>
-        <w:t xml:space="preserve"> за пример умножение с две числа, то </w:t>
-      </w:r>
-      <w:r>
-        <w:t xml:space="preserve">нека съществува </w:t>
-      </w:r>
-      <w:r>
-        <w:t xml:space="preserve">функция, която </w:t>
-      </w:r>
-      <w:r>
-        <w:t>взема</w:t>
-      </w:r>
-      <w:r>
-        <w:t xml:space="preserve"> </w:t>
-      </w:r>
-      <w:r>
-        <w:t xml:space="preserve">аргументи </w:t>
-      </w:r>
-      <w:r>
         <w:rPr>
           <w:b/>
           <w:bCs/>
         </w:rPr>
-        <w:t>А</w:t>
-      </w:r>
-      <w:r>
-        <w:t xml:space="preserve"> и </w:t>
+        <w:t>Multiple dispatch</w:t>
+      </w:r>
+      <w:r>
+        <w:t xml:space="preserve"> е допълнителен модул, който </w:t>
+      </w:r>
+      <w:r>
+        <w:t xml:space="preserve">улеснява </w:t>
+      </w:r>
+      <w:r>
+        <w:t xml:space="preserve">използването на </w:t>
+      </w:r>
+      <w:r>
+        <w:t>Питон</w:t>
+      </w:r>
+      <w:r>
+        <w:t xml:space="preserve"> по</w:t>
+      </w:r>
+      <w:r>
+        <w:t xml:space="preserve"> принципите на обектно-ориентираното програмиране</w:t>
+      </w:r>
+      <w:r>
+        <w:t xml:space="preserve">. </w:t>
+      </w:r>
+      <w:r>
+        <w:t xml:space="preserve">Така се </w:t>
+      </w:r>
+      <w:r>
+        <w:t xml:space="preserve">позволява съществуването на функции с еднакви имена и различни параметри, нещо което </w:t>
+      </w:r>
+      <w:r>
+        <w:t>Питон</w:t>
+      </w:r>
+      <w:r>
+        <w:t xml:space="preserve"> не позволява по подразбиране.</w:t>
+      </w:r>
+      <w:r>
+        <w:t xml:space="preserve"> По време на</w:t>
+      </w:r>
+      <w:r>
+        <w:t xml:space="preserve"> компилация </w:t>
+      </w:r>
+      <w:r>
+        <w:t>Питон</w:t>
+      </w:r>
+      <w:r>
+        <w:t>, когато</w:t>
+      </w:r>
+      <w:r>
+        <w:t xml:space="preserve"> </w:t>
+      </w:r>
+      <w:r>
+        <w:t>интерпретатора стигне до декларацията на една функция, той задава съответните инструкции като нейна стойност, като по този начин тя бива изпълнена всеки път, когато някой обект я използва.</w:t>
+      </w:r>
+      <w:r>
+        <w:t xml:space="preserve"> Ако </w:t>
+      </w:r>
+      <w:r>
+        <w:t xml:space="preserve">се </w:t>
+      </w:r>
+      <w:r>
+        <w:t>взем</w:t>
+      </w:r>
+      <w:r>
+        <w:t>е</w:t>
+      </w:r>
+      <w:r>
+        <w:t xml:space="preserve"> за пример умножение с две числа, то </w:t>
+      </w:r>
+      <w:r>
+        <w:t xml:space="preserve">нека съществува </w:t>
+      </w:r>
+      <w:r>
+        <w:t xml:space="preserve">функция, която </w:t>
+      </w:r>
+      <w:r>
+        <w:t>взема</w:t>
+      </w:r>
+      <w:r>
+        <w:t xml:space="preserve"> </w:t>
+      </w:r>
+      <w:r>
+        <w:t xml:space="preserve">аргументи </w:t>
       </w:r>
       <w:r>
         <w:rPr>
           <w:b/>
           <w:bCs/>
         </w:rPr>
+        <w:t>А</w:t>
+      </w:r>
+      <w:r>
+        <w:t xml:space="preserve"> и </w:t>
+      </w:r>
+      <w:r>
+        <w:rPr>
+          <w:b/>
+          <w:bCs/>
+        </w:rPr>
         <w:t>B</w:t>
       </w:r>
       <w:r>
@@ -13267,7 +13416,17 @@
         <w:t>е</w:t>
       </w:r>
       <w:r>
-        <w:t xml:space="preserve">ният overloading </w:t>
+        <w:t xml:space="preserve">ният </w:t>
+      </w:r>
+      <w:r>
+        <w:rPr>
+          <w:i/>
+          <w:iCs/>
+        </w:rPr>
+        <w:t>overloading</w:t>
+      </w:r>
+      <w:r>
+        <w:t xml:space="preserve"> </w:t>
       </w:r>
       <w:sdt>
         <w:sdtPr>
@@ -13372,8 +13531,16 @@
         <w:rPr>
           <w:b/>
           <w:bCs/>
-        </w:rPr>
-        <w:t>python</w:t>
+          <w:lang w:val="en-US"/>
+        </w:rPr>
+        <w:t>P</w:t>
+      </w:r>
+      <w:r>
+        <w:rPr>
+          <w:b/>
+          <w:bCs/>
+        </w:rPr>
+        <w:t>ython</w:t>
       </w:r>
       <w:sdt>
         <w:sdtPr>
@@ -13522,7 +13689,13 @@
         <w:t>Python</w:t>
       </w:r>
       <w:r>
-        <w:t xml:space="preserve"> съдържа като всеки друг език за програмиране, библиотека за логване  на информация. Чрез нея се проследява всяка част от изпълнението на програмата, както в конзолата по време на разработка, така и в реалното и приложение. Основната полза на логъра е, че записва всичко случващос се, като така значително по-лесно може да се разбера причината за един проблем, когато той се случи. Записва се т</w:t>
+        <w:t xml:space="preserve"> съдържа като всеки друг език за програмиране, библиотека за логване  на информация. Чрез нея се проследява всяка част от изпълнението на програмата, както в конзолата по време на разработка, така и в реалното и приложение. Основната полза на логъра е, че записва всичко </w:t>
+      </w:r>
+      <w:r>
+        <w:t>случващо</w:t>
+      </w:r>
+      <w:r>
+        <w:t xml:space="preserve"> се, като така значително по-лесно може да се разбера причината за един проблем, когато той се случи. Записва се т</w:t>
       </w:r>
       <w:r>
         <w:t>ака нареченият</w:t>
@@ -13588,7 +13761,14 @@
     </w:p>
     <w:p>
       <w:r>
-        <w:t>Името openpyxl</w:t>
+        <w:t xml:space="preserve">Името </w:t>
+      </w:r>
+      <w:r>
+        <w:rPr>
+          <w:b/>
+          <w:bCs/>
+        </w:rPr>
+        <w:t>openpyxl</w:t>
       </w:r>
       <w:r>
         <w:rPr>
@@ -13783,7 +13963,17 @@
         <w:t xml:space="preserve">  </w:t>
       </w:r>
       <w:r>
-        <w:t xml:space="preserve">е допълнителен модул, който се занимава със създаването и манипулацията на данни за файлове с разширение .docx. Тъй като програмата има възможност за допълнителен експорт на седмични данни за лесна справка, този модул ще бъде използван за експорт в </w:t>
+        <w:t>е допълнителен модул, който се занимава със създаването и манипулацията на данни за файлове с разширение .</w:t>
+      </w:r>
+      <w:r>
+        <w:rPr>
+          <w:i/>
+          <w:iCs/>
+        </w:rPr>
+        <w:t>docx</w:t>
+      </w:r>
+      <w:r>
+        <w:t xml:space="preserve">. Тъй като програмата има възможност за допълнителен експорт на седмични данни за лесна справка, този модул ще бъде използван за експорт в </w:t>
       </w:r>
       <w:r>
         <w:rPr>
@@ -13842,7 +14032,17 @@
         <w:t>,</w:t>
       </w:r>
       <w:r>
-        <w:t xml:space="preserve"> е структуриран във вид на XML файл. </w:t>
+        <w:t xml:space="preserve"> е структуриран във вид на </w:t>
+      </w:r>
+      <w:r>
+        <w:rPr>
+          <w:i/>
+          <w:iCs/>
+        </w:rPr>
+        <w:t>XML</w:t>
+      </w:r>
+      <w:r>
+        <w:t xml:space="preserve"> файл. </w:t>
       </w:r>
       <w:r>
         <w:t xml:space="preserve">Характерно за файловете от такъв тип е лесната им четливост и удобство при съхранение на елементи. Вътрешно, всеки елемент се третира като списък от обекти с различни параметри, в който се инкорпорират останалите </w:t>
@@ -14070,8 +14270,16 @@
         <w:rPr>
           <w:b/>
           <w:bCs/>
-        </w:rPr>
-        <w:t>python</w:t>
+          <w:lang w:val="en-US"/>
+        </w:rPr>
+        <w:t>P</w:t>
+      </w:r>
+      <w:r>
+        <w:rPr>
+          <w:b/>
+          <w:bCs/>
+        </w:rPr>
+        <w:t>ython</w:t>
       </w:r>
       <w:r>
         <w:t xml:space="preserve"> ще се спазва </w:t>
@@ -14290,9 +14498,17 @@
       </w:r>
       <w:r>
         <w:rPr>
+          <w:i/>
+          <w:iCs/>
           <w:lang w:val="en-US"/>
         </w:rPr>
-        <w:t>xlsx.</w:t>
+        <w:t>xlsx</w:t>
+      </w:r>
+      <w:r>
+        <w:rPr>
+          <w:lang w:val="en-US"/>
+        </w:rPr>
+        <w:t>.</w:t>
       </w:r>
       <w:r>
         <w:t xml:space="preserve"> Останалите формати са добавени към нова функционалност – създаването на преносима седмична програма за допълнително удобство. </w:t>
@@ -15620,7 +15836,10 @@
         <w:t xml:space="preserve"> тъй като </w:t>
       </w:r>
       <w:r>
-        <w:t xml:space="preserve">оснивният дизайн е </w:t>
+        <w:t>основният</w:t>
+      </w:r>
+      <w:r>
+        <w:t xml:space="preserve"> дизайн е </w:t>
       </w:r>
       <w:r>
         <w:t>първоначално изгр</w:t>
@@ -16064,19 +16283,22 @@
         <w:t xml:space="preserve">Тъй като в този случай програмата може да бъде използвана както от преподавателите, така и от студентите, видът заявка може да бъде избиран. Допълнително, оригиналното разширение от прототипа </w:t>
       </w:r>
       <w:r>
-        <w:rPr>
-          <w:b/>
-          <w:bCs/>
-        </w:rPr>
-        <w:t>.xlsx</w:t>
+        <w:t>.</w:t>
+      </w:r>
+      <w:r>
+        <w:rPr>
+          <w:i/>
+          <w:iCs/>
+        </w:rPr>
+        <w:t>xlsx</w:t>
       </w:r>
       <w:r>
         <w:t xml:space="preserve"> не е подходящо за създаване на седмични програми, така че бива заменен от </w:t>
       </w:r>
       <w:r>
         <w:rPr>
-          <w:b/>
-          <w:bCs/>
+          <w:i/>
+          <w:iCs/>
         </w:rPr>
         <w:t>.txt/.docx</w:t>
       </w:r>
@@ -17322,8 +17544,8 @@
       </w:r>
       <w:r>
         <w:rPr>
-          <w:b/>
-          <w:bCs/>
+          <w:i/>
+          <w:iCs/>
         </w:rPr>
         <w:t>HTML</w:t>
       </w:r>
@@ -17488,7 +17710,13 @@
         <w:t xml:space="preserve"> файл.</w:t>
       </w:r>
       <w:r>
-        <w:t xml:space="preserve"> Прихващането на заявки може да бъде разгледано като блоксхема:</w:t>
+        <w:t xml:space="preserve"> Прихващането на заявки може да бъде разгледано като </w:t>
+      </w:r>
+      <w:r>
+        <w:t>блок схема</w:t>
+      </w:r>
+      <w:r>
+        <w:t>:</w:t>
       </w:r>
       <w:r>
         <w:t xml:space="preserve"> </w:t>
@@ -17694,7 +17922,13 @@
         <w:t xml:space="preserve"> </w:t>
       </w:r>
       <w:r>
-        <w:t xml:space="preserve">Филтрацията може да бъде разгледана в следната блоксхема: </w:t>
+        <w:t xml:space="preserve">Филтрацията може да бъде разгледана в следната </w:t>
+      </w:r>
+      <w:r>
+        <w:t>блок схема</w:t>
+      </w:r>
+      <w:r>
+        <w:t xml:space="preserve">: </w:t>
       </w:r>
     </w:p>
     <w:p/>
@@ -17953,7 +18187,16 @@
         <w:t>поредица от четири цифри,</w:t>
       </w:r>
       <w:r>
-        <w:t xml:space="preserve"> тире, две цифри, тире, и отновно две цири</w:t>
+        <w:t xml:space="preserve"> тире, две цифри, тире, и </w:t>
+      </w:r>
+      <w:r>
+        <w:t>отново</w:t>
+      </w:r>
+      <w:r>
+        <w:t xml:space="preserve"> две </w:t>
+      </w:r>
+      <w:r>
+        <w:t>цифри</w:t>
       </w:r>
       <w:r>
         <w:t xml:space="preserve">. </w:t>
@@ -17965,7 +18208,19 @@
         <w:t xml:space="preserve">По подобен начин са формулирани и останалите изрази, но </w:t>
       </w:r>
       <w:r>
-        <w:t>тъй като биват сравнително по-сложни, а регулярните изрази не са известни с лесната си четимост, те нямат да бъдат разглеждани</w:t>
+        <w:t>тъй като биват сравнително по-сложни, а регулярните изрази не са известни с лесната си чет</w:t>
+      </w:r>
+      <w:r>
+        <w:t>л</w:t>
+      </w:r>
+      <w:r>
+        <w:t>и</w:t>
+      </w:r>
+      <w:r>
+        <w:t>в</w:t>
+      </w:r>
+      <w:r>
+        <w:t>ост, те нямат да бъдат разглеждани</w:t>
       </w:r>
       <w:r>
         <w:t xml:space="preserve"> детайлно. </w:t>
@@ -18048,10 +18303,17 @@
       </w:r>
       <w:r>
         <w:rPr>
+          <w:i/>
+          <w:iCs/>
+        </w:rPr>
+        <w:t>HTML</w:t>
+      </w:r>
+      <w:r>
+        <w:rPr>
           <w:b/>
           <w:bCs/>
         </w:rPr>
-        <w:t xml:space="preserve">HTML </w:t>
+        <w:t xml:space="preserve"> </w:t>
       </w:r>
       <w:r>
         <w:t xml:space="preserve">код, което изисква третирането му по различен вид. На база на това са изградени четири различни шаблонни изрази, които да прихващат всички разновидности на информация. Те могат да бъдат намерени във </w:t>
@@ -18370,8 +18632,8 @@
       </w:r>
       <w:r>
         <w:rPr>
-          <w:b/>
-          <w:bCs/>
+          <w:i/>
+          <w:iCs/>
         </w:rPr>
         <w:t>HTML</w:t>
       </w:r>
@@ -18667,10 +18929,15 @@
         <w:t xml:space="preserve">, като добавя флаг за </w:t>
       </w:r>
       <w:r>
-        <w:t>уникод</w:t>
-      </w:r>
-      <w:r>
-        <w:t xml:space="preserve"> символи, като по този начин става възможно да се извлича безпроблемно кирилизирана информация от заявките.</w:t>
+        <w:rPr>
+          <w:i/>
+          <w:iCs/>
+          <w:lang w:val="en-US"/>
+        </w:rPr>
+        <w:t xml:space="preserve">UNICODE </w:t>
+      </w:r>
+      <w:r>
+        <w:t>символи, като по този начин става възможно да се извлича безпроблемно кирилизирана информация от заявките.</w:t>
       </w:r>
     </w:p>
     <w:p>
@@ -19233,7 +19500,21 @@
           <w:b/>
           <w:bCs/>
         </w:rPr>
-        <w:t xml:space="preserve">.xlsx </w:t>
+        <w:t>.</w:t>
+      </w:r>
+      <w:r>
+        <w:rPr>
+          <w:i/>
+          <w:iCs/>
+        </w:rPr>
+        <w:t>xlsx</w:t>
+      </w:r>
+      <w:r>
+        <w:rPr>
+          <w:b/>
+          <w:bCs/>
+        </w:rPr>
+        <w:t xml:space="preserve"> </w:t>
       </w:r>
       <w:r>
         <w:t xml:space="preserve">и </w:t>
@@ -20094,7 +20375,13 @@
         <w:t xml:space="preserve">е </w:t>
       </w:r>
       <w:r>
-        <w:t>присъстват във всеки сложен обект и служат за инциализация, сравнение, сортиране и други основни операции. В случаят, се интересуваме от две определени</w:t>
+        <w:t xml:space="preserve">присъстват във всеки сложен обект и служат за </w:t>
+      </w:r>
+      <w:r>
+        <w:t>инициализация</w:t>
+      </w:r>
+      <w:r>
+        <w:t>, сравнение, сортиране и други основни операции. В случаят, се интересуваме от две определени</w:t>
       </w:r>
       <w:r>
         <w:t xml:space="preserve"> </w:t>
@@ -22381,21 +22668,31 @@
         <w:t xml:space="preserve"> е изнасянето на всички данни във елементарен текстови файл </w:t>
       </w:r>
       <w:r>
+        <w:t>.</w:t>
+      </w:r>
+      <w:r>
+        <w:rPr>
+          <w:i/>
+          <w:iCs/>
+        </w:rPr>
+        <w:t>txt</w:t>
+      </w:r>
+      <w:r>
+        <w:t xml:space="preserve">, които да поддържа информацията като двойки ключ и стойност, като по този начин се намали сложността и съответно се ускори изпълнението. От друга страна оригиналните използвани файлове са с разширение </w:t>
+      </w:r>
+      <w:r>
         <w:rPr>
           <w:b/>
           <w:bCs/>
         </w:rPr>
-        <w:t>.txt</w:t>
-      </w:r>
-      <w:r>
-        <w:t xml:space="preserve">, които да поддържа информацията като двойки ключ и стойност, като по този начин се намали сложността и съответно се ускори изпълнението. От друга страна оригиналните използвани файлове са с разширение </w:t>
-      </w:r>
-      <w:r>
-        <w:rPr>
-          <w:b/>
-          <w:bCs/>
-        </w:rPr>
-        <w:t>.xlsx</w:t>
+        <w:t>.</w:t>
+      </w:r>
+      <w:r>
+        <w:rPr>
+          <w:i/>
+          <w:iCs/>
+        </w:rPr>
+        <w:t>xlsx</w:t>
       </w:r>
       <w:r>
         <w:t xml:space="preserve"> и са с минимални промени. В случаят се задава въпросът дали е по-добре всеки нов файл да замени с минимални промени предишните, или да бъде изцяло пренаписван в друг формат. </w:t>
@@ -22558,18 +22855,18 @@
       </w:r>
       <w:r>
         <w:rPr>
-          <w:b/>
-          <w:bCs/>
-        </w:rPr>
-        <w:t>.docx</w:t>
-      </w:r>
-      <w:r>
-        <w:t xml:space="preserve"> и</w:t>
-      </w:r>
-      <w:r>
-        <w:rPr>
-          <w:b/>
-          <w:bCs/>
+          <w:i/>
+          <w:iCs/>
+        </w:rPr>
+        <w:t xml:space="preserve">.docx </w:t>
+      </w:r>
+      <w:r>
+        <w:t>и</w:t>
+      </w:r>
+      <w:r>
+        <w:rPr>
+          <w:i/>
+          <w:iCs/>
         </w:rPr>
         <w:t xml:space="preserve"> .txt</w:t>
       </w:r>
@@ -22671,8 +22968,8 @@
       </w:r>
       <w:r>
         <w:rPr>
-          <w:b/>
-          <w:bCs/>
+          <w:i/>
+          <w:iCs/>
         </w:rPr>
         <w:t>.docx</w:t>
       </w:r>
@@ -22718,6 +23015,15 @@
         <w:rPr>
           <w:b/>
           <w:bCs/>
+          <w:i/>
+          <w:iCs/>
+        </w:rPr>
+        <w:t>.</w:t>
+      </w:r>
+      <w:r>
+        <w:rPr>
+          <w:i/>
+          <w:iCs/>
         </w:rPr>
         <w:t>docx</w:t>
       </w:r>
@@ -22726,8 +23032,8 @@
       </w:r>
       <w:r>
         <w:rPr>
-          <w:b/>
-          <w:bCs/>
+          <w:i/>
+          <w:iCs/>
         </w:rPr>
         <w:t>XML</w:t>
       </w:r>
@@ -22793,18 +23099,25 @@
       </w:r>
       <w:r>
         <w:rPr>
+          <w:i/>
+          <w:iCs/>
+        </w:rPr>
+        <w:t>XML</w:t>
+      </w:r>
+      <w:r>
+        <w:rPr>
           <w:b/>
           <w:bCs/>
         </w:rPr>
-        <w:t xml:space="preserve">XML </w:t>
+        <w:t xml:space="preserve"> </w:t>
       </w:r>
       <w:r>
         <w:t xml:space="preserve">тагове, което позволява използването на всички стандартно налични елементи. Тъй като резултатът от всички нейни функции е </w:t>
       </w:r>
       <w:r>
         <w:rPr>
-          <w:b/>
-          <w:bCs/>
+          <w:i/>
+          <w:iCs/>
         </w:rPr>
         <w:t>XML</w:t>
       </w:r>
@@ -22847,8 +23160,8 @@
       </w:r>
       <w:r>
         <w:rPr>
-          <w:b/>
-          <w:bCs/>
+          <w:i/>
+          <w:iCs/>
         </w:rPr>
         <w:t>RGB</w:t>
       </w:r>
@@ -22942,39 +23255,46 @@
       </w:r>
       <w:r>
         <w:rPr>
+          <w:i/>
+          <w:iCs/>
+        </w:rPr>
+        <w:t>.spec</w:t>
+      </w:r>
+      <w:r>
+        <w:t xml:space="preserve"> файл, в който са описани същите настройки по формат, който модулът разбира. При стандартното вписване в команден ред, първото нещо, което се случва е да се генерира такъв файл със зададените стойности, така че този вариант може да се разглежда като премахване на горният слой и по-директна манипулация. Този вариант е препоръчан при по-голямо наличие на настройки и нужда от по-фина манипулация</w:t>
+      </w:r>
+      <w:r>
+        <w:t xml:space="preserve">, но е и по-труден за използване. </w:t>
+      </w:r>
+      <w:r>
+        <w:t xml:space="preserve"> </w:t>
+      </w:r>
+    </w:p>
+    <w:p>
+      <w:r>
+        <w:t xml:space="preserve">Вторият вариант е подобен на вписването в текстови файл, но е по-удобен за използване от него и елиминира сложността на </w:t>
+      </w:r>
+      <w:r>
+        <w:rPr>
+          <w:i/>
+          <w:iCs/>
+        </w:rPr>
+        <w:t>.spec</w:t>
+      </w:r>
+      <w:r>
+        <w:rPr>
           <w:b/>
           <w:bCs/>
         </w:rPr>
-        <w:t>.spec</w:t>
-      </w:r>
-      <w:r>
-        <w:t xml:space="preserve"> файл, в който са описани същите настройки по формат, който модулът разбира. При стандартното вписване в команден ред, първото нещо, което се случва е да се генерира такъв файл със зададените стойности, така че този вариант може да се разглежда като премахване на горният слой и по-директна манипулация. Този вариант е препоръчан при по-голямо наличие на настройки и нужда от по-фина манипулация</w:t>
-      </w:r>
-      <w:r>
-        <w:t xml:space="preserve">, но е и по-труден за използване. </w:t>
-      </w:r>
-      <w:r>
         <w:t xml:space="preserve"> </w:t>
       </w:r>
-    </w:p>
-    <w:p>
-      <w:r>
-        <w:t xml:space="preserve">Вторият вариант е подобен на вписването в текстови файл, но е по-удобен за използване от него и елиминира сложността на </w:t>
-      </w:r>
-      <w:r>
-        <w:rPr>
-          <w:b/>
-          <w:bCs/>
-        </w:rPr>
-        <w:t xml:space="preserve">.spec </w:t>
-      </w:r>
       <w:r>
         <w:t xml:space="preserve">файла. Това е пренасянето на командите в изпълним </w:t>
       </w:r>
       <w:r>
         <w:rPr>
-          <w:b/>
-          <w:bCs/>
+          <w:i/>
+          <w:iCs/>
         </w:rPr>
         <w:t>.bat</w:t>
       </w:r>
@@ -23000,7 +23320,7 @@
           <v:shape id="_x0000_i1026" type="#_x0000_t75" style="width:468pt;height:142.35pt" o:ole="">
             <v:imagedata r:id="rId25" o:title=""/>
           </v:shape>
-          <o:OLEObject Type="Embed" ProgID="Word.Document.12" ShapeID="_x0000_i1026" DrawAspect="Content" ObjectID="_1707743151" r:id="rId26">
+          <o:OLEObject Type="Embed" ProgID="Word.Document.12" ShapeID="_x0000_i1026" DrawAspect="Content" ObjectID="_1707900707" r:id="rId26">
             <o:FieldCodes>\s</o:FieldCodes>
           </o:OLEObject>
         </w:object>
@@ -23318,7 +23638,13 @@
         <w:t xml:space="preserve"> </w:t>
       </w:r>
       <w:r>
-        <w:t>Представена е блоксхема на процеса на конфигурация:</w:t>
+        <w:t xml:space="preserve">Представена е </w:t>
+      </w:r>
+      <w:r>
+        <w:t>блок схема</w:t>
+      </w:r>
+      <w:r>
+        <w:t xml:space="preserve"> на процеса на конфигурация:</w:t>
       </w:r>
     </w:p>
     <w:p>
@@ -23761,14 +24087,20 @@
         <w:t>Проекта представлява създаването на изпълнима програма спрямо зададени входни данни. Спрямо тях, тя взаимодейства с брои елементи, всеки от които може да бъде уязвим по един или друг начин</w:t>
       </w:r>
       <w:r>
-        <w:t>. Програмата има достъп до интернет и изпраща заявки, съдържа изпълним код във формат .</w:t>
-      </w:r>
-      <w:r>
-        <w:rPr>
-          <w:b/>
-          <w:bCs/>
-        </w:rPr>
-        <w:t>exe</w:t>
+        <w:t>. Програмата има достъп до интернет и изпраща заявки, съдържа изпълним код във формат</w:t>
+      </w:r>
+      <w:r>
+        <w:rPr>
+          <w:lang w:val="en-US"/>
+        </w:rPr>
+        <w:t xml:space="preserve"> </w:t>
+      </w:r>
+      <w:r>
+        <w:rPr>
+          <w:i/>
+          <w:iCs/>
+        </w:rPr>
+        <w:t>.exe</w:t>
       </w:r>
       <w:r>
         <w:t>, и се разпространява публично в интернет пространството, като не се изисква автентификация при изтеглянето и. Ако се приеме, че оригиналният и източник е сигурен, нека бъдат разгледани възможните атаки към всеки един от тези елементи, и решенията, които могат да бъдат предприети</w:t>
@@ -25335,7 +25667,17 @@
         <w:t xml:space="preserve"> </w:t>
       </w:r>
       <w:r>
-        <w:t>ще бъде полезно да бъде инкорпорирана единна структура, от която всяка логически отделна част да извлича информацията. Към момента това се осъществява чрез масив от вътрешни класове, специфично създадени за приложението. Ако то се разрасне, или съществува на няколко медии едновременно – компютър, телефон и уеб-хостинг, тогава съответният стандарт ще бъде удобен за използване преди препращане за обработка. Такъв може да бъде XML стандартът, които е широко използван, и за когото съществуват множество библиотеки, като освен самите данни, в него могат да бъдат съхранени и нужните атрибути са пресъздаване на желаният формат – шрифт, цвят, дебелина на границите и други. След това остава само прочитането на информацията и записването и по желаният начин.</w:t>
+        <w:t xml:space="preserve">ще бъде полезно да бъде инкорпорирана единна структура, от която всяка логически отделна част да извлича информацията. Към момента това се осъществява чрез масив от вътрешни класове, специфично създадени за приложението. Ако то се разрасне, или съществува на няколко медии едновременно – компютър, телефон и уеб-хостинг, тогава съответният стандарт ще бъде удобен за използване преди препращане за обработка. Такъв може да бъде </w:t>
+      </w:r>
+      <w:r>
+        <w:rPr>
+          <w:i/>
+          <w:iCs/>
+        </w:rPr>
+        <w:t>XML</w:t>
+      </w:r>
+      <w:r>
+        <w:t xml:space="preserve"> стандартът, които е широко използван, и за когото съществуват множество библиотеки, като освен самите данни, в него могат да бъдат съхранени и нужните атрибути са пресъздаване на желаният формат – шрифт, цвят, дебелина на границите и други. След това остава само прочитането на информацията и записването и по желаният начин.</w:t>
       </w:r>
     </w:p>
     <w:p>
@@ -25687,7 +26029,27 @@
         <w:t xml:space="preserve">може да бъде намерен в избраната папка. </w:t>
       </w:r>
       <w:r>
-        <w:t xml:space="preserve">След първото използване ще бъдат създадени два файла с разширение .cfg и .txt. В първият файл се съхраняват конфигурационните настройки за следващото пускане, а в текстовият файл информацията от последното изпълнение. При местене на програмата се премества и конфигурационният файл. В противен случай нов такъв ще бъде създаден в новата директория, а последно запаметените данни ще бъдат затрити. Логовите файлове не са нужни при успешни действия, в случай на грешка информацията за нея може да се намери вътре. </w:t>
+        <w:t xml:space="preserve">След първото използване ще бъдат създадени два файла с разширение </w:t>
+      </w:r>
+      <w:r>
+        <w:rPr>
+          <w:i/>
+          <w:iCs/>
+        </w:rPr>
+        <w:t>.cfg</w:t>
+      </w:r>
+      <w:r>
+        <w:t xml:space="preserve"> и </w:t>
+      </w:r>
+      <w:r>
+        <w:rPr>
+          <w:i/>
+          <w:iCs/>
+        </w:rPr>
+        <w:t>.txt</w:t>
+      </w:r>
+      <w:r>
+        <w:t xml:space="preserve">. В първият файл се съхраняват конфигурационните настройки за следващото пускане, а в текстовият файл информацията от последното изпълнение. При местене на програмата се премества и конфигурационният файл. В противен случай нов такъв ще бъде създаден в новата директория, а последно запаметените данни ще бъдат затрити. Логовите файлове не са нужни при успешни действия, в случай на грешка информацията за нея може да се намери вътре. </w:t>
       </w:r>
     </w:p>
     <w:p>

</xml_diff>